<commit_message>
zmenená dokumentácia -> treba zmeniť arrayList prekladisk na array
</commit_message>
<xml_diff>
--- a/Dokumentácia AUS1.docx
+++ b/Dokumentácia AUS1.docx
@@ -59,7 +59,7 @@
                     </pic:cNvPicPr>
                   </pic:nvPicPr>
                   <pic:blipFill>
-                    <a:blip r:embed="rId5">
+                    <a:blip r:embed="rId6">
                       <a:extLst>
                         <a:ext uri="{28A0092B-C50C-407E-A947-70E740481C1C}">
                           <a14:useLocalDpi xmlns:a14="http://schemas.microsoft.com/office/drawing/2010/main" val="0"/>
@@ -190,55 +190,31 @@
           <w:rFonts w:ascii="Times New Roman" w:hAnsi="Times New Roman" w:cs="Times New Roman"/>
           <w:sz w:val="24"/>
           <w:szCs w:val="24"/>
-          <w:highlight w:val="yellow"/>
-        </w:rPr>
-      </w:pPr>
-      <w:r>
-        <w:rPr>
-          <w:rFonts w:ascii="Times New Roman" w:hAnsi="Times New Roman" w:cs="Times New Roman"/>
-          <w:sz w:val="24"/>
-          <w:szCs w:val="24"/>
-          <w:highlight w:val="yellow"/>
-        </w:rPr>
-        <w:t xml:space="preserve">Aplikáciu som si rozvrhol do nasledujúcich tried : </w:t>
-      </w:r>
-      <w:proofErr w:type="spellStart"/>
-      <w:r>
-        <w:rPr>
-          <w:rFonts w:ascii="Times New Roman" w:hAnsi="Times New Roman" w:cs="Times New Roman"/>
-          <w:sz w:val="24"/>
-          <w:szCs w:val="24"/>
-          <w:highlight w:val="yellow"/>
-        </w:rPr>
-        <w:t>Biofarmar</w:t>
-      </w:r>
-      <w:proofErr w:type="spellEnd"/>
-      <w:r>
-        <w:rPr>
-          <w:rFonts w:ascii="Times New Roman" w:hAnsi="Times New Roman" w:cs="Times New Roman"/>
-          <w:sz w:val="24"/>
-          <w:szCs w:val="24"/>
-          <w:highlight w:val="yellow"/>
-        </w:rPr>
-        <w:t xml:space="preserve">, Vozidlo, </w:t>
-      </w:r>
-      <w:proofErr w:type="spellStart"/>
-      <w:r>
-        <w:rPr>
-          <w:rFonts w:ascii="Times New Roman" w:hAnsi="Times New Roman" w:cs="Times New Roman"/>
-          <w:sz w:val="24"/>
-          <w:szCs w:val="24"/>
-          <w:highlight w:val="yellow"/>
-        </w:rPr>
-        <w:t>Zakaznik</w:t>
-      </w:r>
-      <w:proofErr w:type="spellEnd"/>
-      <w:r>
-        <w:rPr>
-          <w:rFonts w:ascii="Times New Roman" w:hAnsi="Times New Roman" w:cs="Times New Roman"/>
-          <w:sz w:val="24"/>
-          <w:szCs w:val="24"/>
-          <w:highlight w:val="yellow"/>
+        </w:rPr>
+      </w:pPr>
+      <w:r>
+        <w:rPr>
+          <w:rFonts w:ascii="Times New Roman" w:hAnsi="Times New Roman" w:cs="Times New Roman"/>
+          <w:sz w:val="24"/>
+          <w:szCs w:val="24"/>
+        </w:rPr>
+        <w:t xml:space="preserve">Aplikáciu som rozvrhol do nasledujúcich tried: </w:t>
+      </w:r>
+      <w:proofErr w:type="spellStart"/>
+      <w:r>
+        <w:rPr>
+          <w:rFonts w:ascii="Times New Roman" w:hAnsi="Times New Roman" w:cs="Times New Roman"/>
+          <w:sz w:val="24"/>
+          <w:szCs w:val="24"/>
+        </w:rPr>
+        <w:t>CentrralnySklad</w:t>
+      </w:r>
+      <w:proofErr w:type="spellEnd"/>
+      <w:r>
+        <w:rPr>
+          <w:rFonts w:ascii="Times New Roman" w:hAnsi="Times New Roman" w:cs="Times New Roman"/>
+          <w:sz w:val="24"/>
+          <w:szCs w:val="24"/>
         </w:rPr>
         <w:t xml:space="preserve">, </w:t>
       </w:r>
@@ -248,7 +224,60 @@
           <w:rFonts w:ascii="Times New Roman" w:hAnsi="Times New Roman" w:cs="Times New Roman"/>
           <w:sz w:val="24"/>
           <w:szCs w:val="24"/>
-          <w:highlight w:val="yellow"/>
+        </w:rPr>
+        <w:t>Datum</w:t>
+      </w:r>
+      <w:proofErr w:type="spellEnd"/>
+      <w:r>
+        <w:rPr>
+          <w:rFonts w:ascii="Times New Roman" w:hAnsi="Times New Roman" w:cs="Times New Roman"/>
+          <w:sz w:val="24"/>
+          <w:szCs w:val="24"/>
+        </w:rPr>
+        <w:t xml:space="preserve">, </w:t>
+      </w:r>
+      <w:proofErr w:type="spellStart"/>
+      <w:r>
+        <w:rPr>
+          <w:rFonts w:ascii="Times New Roman" w:hAnsi="Times New Roman" w:cs="Times New Roman"/>
+          <w:sz w:val="24"/>
+          <w:szCs w:val="24"/>
+        </w:rPr>
+        <w:t>Dron</w:t>
+      </w:r>
+      <w:proofErr w:type="spellEnd"/>
+      <w:r>
+        <w:rPr>
+          <w:rFonts w:ascii="Times New Roman" w:hAnsi="Times New Roman" w:cs="Times New Roman"/>
+          <w:sz w:val="24"/>
+          <w:szCs w:val="24"/>
+        </w:rPr>
+        <w:t xml:space="preserve">, Firma, </w:t>
+      </w:r>
+      <w:proofErr w:type="spellStart"/>
+      <w:r>
+        <w:rPr>
+          <w:rFonts w:ascii="Times New Roman" w:hAnsi="Times New Roman" w:cs="Times New Roman"/>
+          <w:sz w:val="24"/>
+          <w:szCs w:val="24"/>
+        </w:rPr>
+        <w:t>Konstatny</w:t>
+      </w:r>
+      <w:proofErr w:type="spellEnd"/>
+      <w:r>
+        <w:rPr>
+          <w:rFonts w:ascii="Times New Roman" w:hAnsi="Times New Roman" w:cs="Times New Roman"/>
+          <w:sz w:val="24"/>
+          <w:szCs w:val="24"/>
+        </w:rPr>
+        <w:t xml:space="preserve">, </w:t>
+      </w:r>
+      <w:proofErr w:type="spellStart"/>
+      <w:r>
+        <w:rPr>
+          <w:rFonts w:ascii="Times New Roman" w:hAnsi="Times New Roman" w:cs="Times New Roman"/>
+          <w:sz w:val="24"/>
+          <w:szCs w:val="24"/>
         </w:rPr>
         <w:t>Objednavka</w:t>
       </w:r>
@@ -258,17 +287,105 @@
           <w:rFonts w:ascii="Times New Roman" w:hAnsi="Times New Roman" w:cs="Times New Roman"/>
           <w:sz w:val="24"/>
           <w:szCs w:val="24"/>
-          <w:highlight w:val="yellow"/>
-        </w:rPr>
-        <w:t xml:space="preserve">, Firma, </w:t>
-      </w:r>
-      <w:proofErr w:type="spellStart"/>
-      <w:r>
-        <w:rPr>
-          <w:rFonts w:ascii="Times New Roman" w:hAnsi="Times New Roman" w:cs="Times New Roman"/>
-          <w:sz w:val="24"/>
-          <w:szCs w:val="24"/>
-          <w:highlight w:val="yellow"/>
+        </w:rPr>
+        <w:t xml:space="preserve">, Prekladisko, UI, Vozidlo, </w:t>
+      </w:r>
+      <w:proofErr w:type="spellStart"/>
+      <w:r>
+        <w:rPr>
+          <w:rFonts w:ascii="Times New Roman" w:hAnsi="Times New Roman" w:cs="Times New Roman"/>
+          <w:sz w:val="24"/>
+          <w:szCs w:val="24"/>
+        </w:rPr>
+        <w:t>Zasielka</w:t>
+      </w:r>
+      <w:proofErr w:type="spellEnd"/>
+      <w:r>
+        <w:rPr>
+          <w:rFonts w:ascii="Times New Roman" w:hAnsi="Times New Roman" w:cs="Times New Roman"/>
+          <w:sz w:val="24"/>
+          <w:szCs w:val="24"/>
+        </w:rPr>
+        <w:t>.</w:t>
+      </w:r>
+    </w:p>
+    <w:p>
+      <w:pPr>
+        <w:spacing w:line="276" w:lineRule="auto"/>
+        <w:rPr>
+          <w:rFonts w:ascii="Times New Roman" w:hAnsi="Times New Roman" w:cs="Times New Roman"/>
+          <w:sz w:val="24"/>
+          <w:szCs w:val="24"/>
+        </w:rPr>
+      </w:pPr>
+      <w:r>
+        <w:rPr>
+          <w:rFonts w:ascii="Times New Roman" w:hAnsi="Times New Roman" w:cs="Times New Roman"/>
+          <w:sz w:val="24"/>
+          <w:szCs w:val="24"/>
+        </w:rPr>
+        <w:t xml:space="preserve">Trieda </w:t>
+      </w:r>
+      <w:proofErr w:type="spellStart"/>
+      <w:r>
+        <w:rPr>
+          <w:rFonts w:ascii="Times New Roman" w:hAnsi="Times New Roman" w:cs="Times New Roman"/>
+          <w:sz w:val="24"/>
+          <w:szCs w:val="24"/>
+        </w:rPr>
+        <w:t>CentralnySklad</w:t>
+      </w:r>
+      <w:proofErr w:type="spellEnd"/>
+      <w:r>
+        <w:rPr>
+          <w:rFonts w:ascii="Times New Roman" w:hAnsi="Times New Roman" w:cs="Times New Roman"/>
+          <w:sz w:val="24"/>
+          <w:szCs w:val="24"/>
+        </w:rPr>
+        <w:t xml:space="preserve"> zastrešuje všetky veci, dejúce sa v </w:t>
+      </w:r>
+      <w:proofErr w:type="spellStart"/>
+      <w:r>
+        <w:rPr>
+          <w:rFonts w:ascii="Times New Roman" w:hAnsi="Times New Roman" w:cs="Times New Roman"/>
+          <w:sz w:val="24"/>
+          <w:szCs w:val="24"/>
+        </w:rPr>
+        <w:t>centralnom</w:t>
+      </w:r>
+      <w:proofErr w:type="spellEnd"/>
+      <w:r>
+        <w:rPr>
+          <w:rFonts w:ascii="Times New Roman" w:hAnsi="Times New Roman" w:cs="Times New Roman"/>
+          <w:sz w:val="24"/>
+          <w:szCs w:val="24"/>
+        </w:rPr>
+        <w:t xml:space="preserve"> sklade, ako napríklad prijatie zásielok z vozidiel, preloženie do vozidiel, ktoré budú na danej trase opäť ráno rozvážať zásielky a pod.</w:t>
+      </w:r>
+    </w:p>
+    <w:p>
+      <w:pPr>
+        <w:spacing w:line="276" w:lineRule="auto"/>
+        <w:rPr>
+          <w:rFonts w:ascii="Times New Roman" w:hAnsi="Times New Roman" w:cs="Times New Roman"/>
+          <w:sz w:val="24"/>
+          <w:szCs w:val="24"/>
+        </w:rPr>
+      </w:pPr>
+      <w:r>
+        <w:rPr>
+          <w:rFonts w:ascii="Times New Roman" w:hAnsi="Times New Roman" w:cs="Times New Roman"/>
+          <w:sz w:val="24"/>
+          <w:szCs w:val="24"/>
+        </w:rPr>
+        <w:t xml:space="preserve">Trieda </w:t>
+      </w:r>
+      <w:proofErr w:type="spellStart"/>
+      <w:r>
+        <w:rPr>
+          <w:rFonts w:ascii="Times New Roman" w:hAnsi="Times New Roman" w:cs="Times New Roman"/>
+          <w:sz w:val="24"/>
+          <w:szCs w:val="24"/>
         </w:rPr>
         <w:t>Datum</w:t>
       </w:r>
@@ -278,17 +395,253 @@
           <w:rFonts w:ascii="Times New Roman" w:hAnsi="Times New Roman" w:cs="Times New Roman"/>
           <w:sz w:val="24"/>
           <w:szCs w:val="24"/>
-          <w:highlight w:val="yellow"/>
+        </w:rPr>
+        <w:t xml:space="preserve"> rieši prácu s dátumom, poskytuje nám len jednu inštanciu, obsahuje statické metódy na prekonvertovanie dátumu na </w:t>
+      </w:r>
+      <w:proofErr w:type="spellStart"/>
+      <w:r>
+        <w:rPr>
+          <w:rFonts w:ascii="Times New Roman" w:hAnsi="Times New Roman" w:cs="Times New Roman"/>
+          <w:sz w:val="24"/>
+          <w:szCs w:val="24"/>
+        </w:rPr>
+        <w:t>string</w:t>
+      </w:r>
+      <w:proofErr w:type="spellEnd"/>
+      <w:r>
+        <w:rPr>
+          <w:rFonts w:ascii="Times New Roman" w:hAnsi="Times New Roman" w:cs="Times New Roman"/>
+          <w:sz w:val="24"/>
+          <w:szCs w:val="24"/>
+        </w:rPr>
+        <w:t xml:space="preserve"> a naopak a taktiež posúvanie dní.</w:t>
+      </w:r>
+    </w:p>
+    <w:p>
+      <w:pPr>
+        <w:spacing w:line="276" w:lineRule="auto"/>
+        <w:rPr>
+          <w:rFonts w:ascii="Times New Roman" w:hAnsi="Times New Roman" w:cs="Times New Roman"/>
+          <w:sz w:val="24"/>
+          <w:szCs w:val="24"/>
+        </w:rPr>
+      </w:pPr>
+      <w:r>
+        <w:rPr>
+          <w:rFonts w:ascii="Times New Roman" w:hAnsi="Times New Roman" w:cs="Times New Roman"/>
+          <w:sz w:val="24"/>
+          <w:szCs w:val="24"/>
+        </w:rPr>
+        <w:t xml:space="preserve">Trieda </w:t>
+      </w:r>
+      <w:proofErr w:type="spellStart"/>
+      <w:r>
+        <w:rPr>
+          <w:rFonts w:ascii="Times New Roman" w:hAnsi="Times New Roman" w:cs="Times New Roman"/>
+          <w:sz w:val="24"/>
+          <w:szCs w:val="24"/>
+        </w:rPr>
+        <w:t>Dron</w:t>
+      </w:r>
+      <w:proofErr w:type="spellEnd"/>
+      <w:r>
+        <w:rPr>
+          <w:rFonts w:ascii="Times New Roman" w:hAnsi="Times New Roman" w:cs="Times New Roman"/>
+          <w:sz w:val="24"/>
+          <w:szCs w:val="24"/>
+        </w:rPr>
+        <w:t xml:space="preserve"> obsahuje všetky potrebné informácie ohľadom </w:t>
+      </w:r>
+      <w:proofErr w:type="spellStart"/>
+      <w:r>
+        <w:rPr>
+          <w:rFonts w:ascii="Times New Roman" w:hAnsi="Times New Roman" w:cs="Times New Roman"/>
+          <w:sz w:val="24"/>
+          <w:szCs w:val="24"/>
+        </w:rPr>
+        <w:t>drona</w:t>
+      </w:r>
+      <w:proofErr w:type="spellEnd"/>
+      <w:r>
+        <w:rPr>
+          <w:rFonts w:ascii="Times New Roman" w:hAnsi="Times New Roman" w:cs="Times New Roman"/>
+          <w:sz w:val="24"/>
+          <w:szCs w:val="24"/>
+        </w:rPr>
+        <w:t xml:space="preserve">, ako je </w:t>
+      </w:r>
+      <w:proofErr w:type="spellStart"/>
+      <w:r>
+        <w:rPr>
+          <w:rFonts w:ascii="Times New Roman" w:hAnsi="Times New Roman" w:cs="Times New Roman"/>
+          <w:sz w:val="24"/>
+          <w:szCs w:val="24"/>
+        </w:rPr>
+        <w:t>napríkla</w:t>
+      </w:r>
+      <w:proofErr w:type="spellEnd"/>
+      <w:r>
+        <w:rPr>
+          <w:rFonts w:ascii="Times New Roman" w:hAnsi="Times New Roman" w:cs="Times New Roman"/>
+          <w:sz w:val="24"/>
+          <w:szCs w:val="24"/>
+        </w:rPr>
+        <w:t xml:space="preserve"> stav nabitia, počet nalietaných kilometrov</w:t>
+      </w:r>
+      <w:r>
+        <w:rPr>
+          <w:rFonts w:ascii="Times New Roman" w:hAnsi="Times New Roman" w:cs="Times New Roman"/>
+          <w:sz w:val="24"/>
+          <w:szCs w:val="24"/>
+        </w:rPr>
+        <w:t xml:space="preserve">, dokedy bude </w:t>
+      </w:r>
+      <w:proofErr w:type="spellStart"/>
+      <w:r>
+        <w:rPr>
+          <w:rFonts w:ascii="Times New Roman" w:hAnsi="Times New Roman" w:cs="Times New Roman"/>
+          <w:sz w:val="24"/>
+          <w:szCs w:val="24"/>
+        </w:rPr>
+        <w:t>dron</w:t>
+      </w:r>
+      <w:proofErr w:type="spellEnd"/>
+      <w:r>
+        <w:rPr>
+          <w:rFonts w:ascii="Times New Roman" w:hAnsi="Times New Roman" w:cs="Times New Roman"/>
+          <w:sz w:val="24"/>
+          <w:szCs w:val="24"/>
+        </w:rPr>
+        <w:t xml:space="preserve"> vyťažený</w:t>
+      </w:r>
+      <w:r>
+        <w:rPr>
+          <w:rFonts w:ascii="Times New Roman" w:hAnsi="Times New Roman" w:cs="Times New Roman"/>
+          <w:sz w:val="24"/>
+          <w:szCs w:val="24"/>
+        </w:rPr>
+        <w:t xml:space="preserve"> a pod. Taktiež v nej môžem vytvárať rôzne typy </w:t>
+      </w:r>
+      <w:proofErr w:type="spellStart"/>
+      <w:r>
+        <w:rPr>
+          <w:rFonts w:ascii="Times New Roman" w:hAnsi="Times New Roman" w:cs="Times New Roman"/>
+          <w:sz w:val="24"/>
+          <w:szCs w:val="24"/>
+        </w:rPr>
+        <w:t>dronov</w:t>
+      </w:r>
+      <w:proofErr w:type="spellEnd"/>
+      <w:r>
+        <w:rPr>
+          <w:rFonts w:ascii="Times New Roman" w:hAnsi="Times New Roman" w:cs="Times New Roman"/>
+          <w:sz w:val="24"/>
+          <w:szCs w:val="24"/>
+        </w:rPr>
+        <w:t>, s rozličnými priemernými rýchlosťami, časom nabíjania, či maximálnou dobou letu (podľa zadania). Trieda má front zásielok, ktorý má v daný deň spracovať.</w:t>
+      </w:r>
+    </w:p>
+    <w:p>
+      <w:pPr>
+        <w:spacing w:line="276" w:lineRule="auto"/>
+        <w:rPr>
+          <w:rFonts w:ascii="Times New Roman" w:hAnsi="Times New Roman" w:cs="Times New Roman"/>
+          <w:sz w:val="24"/>
+          <w:szCs w:val="24"/>
+        </w:rPr>
+      </w:pPr>
+      <w:r>
+        <w:rPr>
+          <w:rFonts w:ascii="Times New Roman" w:hAnsi="Times New Roman" w:cs="Times New Roman"/>
+          <w:sz w:val="24"/>
+          <w:szCs w:val="24"/>
+        </w:rPr>
+        <w:t>Trieda Firma zastrešuje jednotlivé funkcie a spájanie ostatných tried</w:t>
+      </w:r>
+      <w:r>
+        <w:rPr>
+          <w:rFonts w:ascii="Times New Roman" w:hAnsi="Times New Roman" w:cs="Times New Roman"/>
+          <w:sz w:val="24"/>
+          <w:szCs w:val="24"/>
         </w:rPr>
         <w:t xml:space="preserve">, </w:t>
       </w:r>
-      <w:proofErr w:type="spellStart"/>
-      <w:r>
-        <w:rPr>
-          <w:rFonts w:ascii="Times New Roman" w:hAnsi="Times New Roman" w:cs="Times New Roman"/>
-          <w:sz w:val="24"/>
-          <w:szCs w:val="24"/>
-          <w:highlight w:val="yellow"/>
+      <w:r>
+        <w:rPr>
+          <w:rFonts w:ascii="Times New Roman" w:hAnsi="Times New Roman" w:cs="Times New Roman"/>
+          <w:sz w:val="24"/>
+          <w:szCs w:val="24"/>
+        </w:rPr>
+        <w:t>uchováva zoznamy na</w:t>
+      </w:r>
+      <w:r>
+        <w:rPr>
+          <w:rFonts w:ascii="Times New Roman" w:hAnsi="Times New Roman" w:cs="Times New Roman"/>
+          <w:sz w:val="24"/>
+          <w:szCs w:val="24"/>
+        </w:rPr>
+        <w:t xml:space="preserve"> všetky prekladiská, všetky autá ktoré má k </w:t>
+      </w:r>
+      <w:proofErr w:type="spellStart"/>
+      <w:r>
+        <w:rPr>
+          <w:rFonts w:ascii="Times New Roman" w:hAnsi="Times New Roman" w:cs="Times New Roman"/>
+          <w:sz w:val="24"/>
+          <w:szCs w:val="24"/>
+        </w:rPr>
+        <w:t>dispozicií</w:t>
+      </w:r>
+      <w:proofErr w:type="spellEnd"/>
+      <w:r>
+        <w:rPr>
+          <w:rFonts w:ascii="Times New Roman" w:hAnsi="Times New Roman" w:cs="Times New Roman"/>
+          <w:sz w:val="24"/>
+          <w:szCs w:val="24"/>
+        </w:rPr>
+        <w:t xml:space="preserve"> a taktiež všetky objednávky, ktoré dostala. Taktiež rieši celý proces prijatia objednávky, aj s možnosťou zamietnutia, zo strany firmy, alebo </w:t>
+      </w:r>
+      <w:proofErr w:type="spellStart"/>
+      <w:r>
+        <w:rPr>
+          <w:rFonts w:ascii="Times New Roman" w:hAnsi="Times New Roman" w:cs="Times New Roman"/>
+          <w:sz w:val="24"/>
+          <w:szCs w:val="24"/>
+        </w:rPr>
+        <w:t>usera</w:t>
+      </w:r>
+      <w:proofErr w:type="spellEnd"/>
+      <w:r>
+        <w:rPr>
+          <w:rFonts w:ascii="Times New Roman" w:hAnsi="Times New Roman" w:cs="Times New Roman"/>
+          <w:sz w:val="24"/>
+          <w:szCs w:val="24"/>
+        </w:rPr>
+        <w:t>.</w:t>
+      </w:r>
+    </w:p>
+    <w:p>
+      <w:pPr>
+        <w:spacing w:line="276" w:lineRule="auto"/>
+        <w:rPr>
+          <w:rFonts w:ascii="Times New Roman" w:hAnsi="Times New Roman" w:cs="Times New Roman"/>
+          <w:sz w:val="24"/>
+          <w:szCs w:val="24"/>
+        </w:rPr>
+      </w:pPr>
+      <w:r>
+        <w:rPr>
+          <w:rFonts w:ascii="Times New Roman" w:hAnsi="Times New Roman" w:cs="Times New Roman"/>
+          <w:sz w:val="24"/>
+          <w:szCs w:val="24"/>
+        </w:rPr>
+        <w:t xml:space="preserve">Trieda </w:t>
+      </w:r>
+      <w:proofErr w:type="spellStart"/>
+      <w:r>
+        <w:rPr>
+          <w:rFonts w:ascii="Times New Roman" w:hAnsi="Times New Roman" w:cs="Times New Roman"/>
+          <w:sz w:val="24"/>
+          <w:szCs w:val="24"/>
         </w:rPr>
         <w:t>Konstanty</w:t>
       </w:r>
@@ -298,37 +651,361 @@
           <w:rFonts w:ascii="Times New Roman" w:hAnsi="Times New Roman" w:cs="Times New Roman"/>
           <w:sz w:val="24"/>
           <w:szCs w:val="24"/>
-          <w:highlight w:val="yellow"/>
-        </w:rPr>
-        <w:t xml:space="preserve">, </w:t>
-      </w:r>
-      <w:proofErr w:type="spellStart"/>
-      <w:r>
-        <w:rPr>
-          <w:rFonts w:ascii="Times New Roman" w:hAnsi="Times New Roman" w:cs="Times New Roman"/>
-          <w:sz w:val="24"/>
-          <w:szCs w:val="24"/>
-          <w:highlight w:val="yellow"/>
-        </w:rPr>
-        <w:t>Uicko</w:t>
-      </w:r>
-      <w:proofErr w:type="spellEnd"/>
-      <w:r>
-        <w:rPr>
-          <w:rFonts w:ascii="Times New Roman" w:hAnsi="Times New Roman" w:cs="Times New Roman"/>
-          <w:sz w:val="24"/>
-          <w:szCs w:val="24"/>
-          <w:highlight w:val="yellow"/>
-        </w:rPr>
-        <w:t xml:space="preserve"> a ešte samostatná trieda pre </w:t>
-      </w:r>
-      <w:proofErr w:type="spellStart"/>
-      <w:r>
-        <w:rPr>
-          <w:rFonts w:ascii="Times New Roman" w:hAnsi="Times New Roman" w:cs="Times New Roman"/>
-          <w:sz w:val="24"/>
-          <w:szCs w:val="24"/>
-          <w:highlight w:val="yellow"/>
+        </w:rPr>
+        <w:t xml:space="preserve"> obsahuje ako vyplýva z názvu konštanty a </w:t>
+      </w:r>
+      <w:proofErr w:type="spellStart"/>
+      <w:r>
+        <w:rPr>
+          <w:rFonts w:ascii="Times New Roman" w:hAnsi="Times New Roman" w:cs="Times New Roman"/>
+          <w:sz w:val="24"/>
+          <w:szCs w:val="24"/>
+        </w:rPr>
+        <w:t>enumy</w:t>
+      </w:r>
+      <w:proofErr w:type="spellEnd"/>
+      <w:r>
+        <w:rPr>
+          <w:rFonts w:ascii="Times New Roman" w:hAnsi="Times New Roman" w:cs="Times New Roman"/>
+          <w:sz w:val="24"/>
+          <w:szCs w:val="24"/>
+        </w:rPr>
+        <w:t xml:space="preserve"> </w:t>
+      </w:r>
+      <w:r>
+        <w:rPr>
+          <w:rFonts w:ascii="Times New Roman" w:hAnsi="Times New Roman" w:cs="Times New Roman"/>
+          <w:sz w:val="24"/>
+          <w:szCs w:val="24"/>
+        </w:rPr>
+        <w:t>pre jednoduchšie sa orientovanie v kóde, prípadnú zmenu.</w:t>
+      </w:r>
+    </w:p>
+    <w:p>
+      <w:pPr>
+        <w:spacing w:line="276" w:lineRule="auto"/>
+        <w:rPr>
+          <w:rFonts w:ascii="Times New Roman" w:hAnsi="Times New Roman" w:cs="Times New Roman"/>
+          <w:sz w:val="24"/>
+          <w:szCs w:val="24"/>
+        </w:rPr>
+      </w:pPr>
+      <w:r>
+        <w:rPr>
+          <w:rFonts w:ascii="Times New Roman" w:hAnsi="Times New Roman" w:cs="Times New Roman"/>
+          <w:sz w:val="24"/>
+          <w:szCs w:val="24"/>
+        </w:rPr>
+        <w:t xml:space="preserve">Trieda </w:t>
+      </w:r>
+      <w:proofErr w:type="spellStart"/>
+      <w:r>
+        <w:rPr>
+          <w:rFonts w:ascii="Times New Roman" w:hAnsi="Times New Roman" w:cs="Times New Roman"/>
+          <w:sz w:val="24"/>
+          <w:szCs w:val="24"/>
+        </w:rPr>
+        <w:t>Objednavka</w:t>
+      </w:r>
+      <w:proofErr w:type="spellEnd"/>
+      <w:r>
+        <w:rPr>
+          <w:rFonts w:ascii="Times New Roman" w:hAnsi="Times New Roman" w:cs="Times New Roman"/>
+          <w:sz w:val="24"/>
+          <w:szCs w:val="24"/>
+        </w:rPr>
+        <w:t xml:space="preserve"> obsahuje ešte </w:t>
+      </w:r>
+      <w:proofErr w:type="spellStart"/>
+      <w:r>
+        <w:rPr>
+          <w:rFonts w:ascii="Times New Roman" w:hAnsi="Times New Roman" w:cs="Times New Roman"/>
+          <w:sz w:val="24"/>
+          <w:szCs w:val="24"/>
+        </w:rPr>
+        <w:t>subclassy</w:t>
+      </w:r>
+      <w:proofErr w:type="spellEnd"/>
+      <w:r>
+        <w:rPr>
+          <w:rFonts w:ascii="Times New Roman" w:hAnsi="Times New Roman" w:cs="Times New Roman"/>
+          <w:sz w:val="24"/>
+          <w:szCs w:val="24"/>
+        </w:rPr>
+        <w:t xml:space="preserve"> </w:t>
+      </w:r>
+      <w:proofErr w:type="spellStart"/>
+      <w:r>
+        <w:rPr>
+          <w:rFonts w:ascii="Times New Roman" w:hAnsi="Times New Roman" w:cs="Times New Roman"/>
+          <w:sz w:val="24"/>
+          <w:szCs w:val="24"/>
+        </w:rPr>
+        <w:t>Odosielatel</w:t>
+      </w:r>
+      <w:proofErr w:type="spellEnd"/>
+      <w:r>
+        <w:rPr>
+          <w:rFonts w:ascii="Times New Roman" w:hAnsi="Times New Roman" w:cs="Times New Roman"/>
+          <w:sz w:val="24"/>
+          <w:szCs w:val="24"/>
+        </w:rPr>
+        <w:t xml:space="preserve"> a </w:t>
+      </w:r>
+      <w:proofErr w:type="spellStart"/>
+      <w:r>
+        <w:rPr>
+          <w:rFonts w:ascii="Times New Roman" w:hAnsi="Times New Roman" w:cs="Times New Roman"/>
+          <w:sz w:val="24"/>
+          <w:szCs w:val="24"/>
+        </w:rPr>
+        <w:t>Adresat</w:t>
+      </w:r>
+      <w:proofErr w:type="spellEnd"/>
+      <w:r>
+        <w:rPr>
+          <w:rFonts w:ascii="Times New Roman" w:hAnsi="Times New Roman" w:cs="Times New Roman"/>
+          <w:sz w:val="24"/>
+          <w:szCs w:val="24"/>
+        </w:rPr>
+        <w:t xml:space="preserve">, kedy si pri každom uchováva región a vzdialenosť od lokálneho prekladiska v danom regióne. Objednávka ďalej vie svoj stav, dátum a čas spracovania, či dôvod </w:t>
+      </w:r>
+      <w:proofErr w:type="spellStart"/>
+      <w:r>
+        <w:rPr>
+          <w:rFonts w:ascii="Times New Roman" w:hAnsi="Times New Roman" w:cs="Times New Roman"/>
+          <w:sz w:val="24"/>
+          <w:szCs w:val="24"/>
+        </w:rPr>
+        <w:t>priípadného</w:t>
+      </w:r>
+      <w:proofErr w:type="spellEnd"/>
+      <w:r>
+        <w:rPr>
+          <w:rFonts w:ascii="Times New Roman" w:hAnsi="Times New Roman" w:cs="Times New Roman"/>
+          <w:sz w:val="24"/>
+          <w:szCs w:val="24"/>
+        </w:rPr>
+        <w:t xml:space="preserve"> zamietnutia zo strany firmy.</w:t>
+      </w:r>
+    </w:p>
+    <w:p>
+      <w:pPr>
+        <w:spacing w:line="276" w:lineRule="auto"/>
+        <w:rPr>
+          <w:rFonts w:ascii="Times New Roman" w:hAnsi="Times New Roman" w:cs="Times New Roman"/>
+          <w:sz w:val="24"/>
+          <w:szCs w:val="24"/>
+        </w:rPr>
+      </w:pPr>
+      <w:r>
+        <w:rPr>
+          <w:rFonts w:ascii="Times New Roman" w:hAnsi="Times New Roman" w:cs="Times New Roman"/>
+          <w:sz w:val="24"/>
+          <w:szCs w:val="24"/>
+        </w:rPr>
+        <w:t xml:space="preserve">Trieda Prekladisko, má na starosť správu prekladísk v regiónoch (podľa mapy). Obsahuje zoznam </w:t>
+      </w:r>
+      <w:proofErr w:type="spellStart"/>
+      <w:r>
+        <w:rPr>
+          <w:rFonts w:ascii="Times New Roman" w:hAnsi="Times New Roman" w:cs="Times New Roman"/>
+          <w:sz w:val="24"/>
+          <w:szCs w:val="24"/>
+        </w:rPr>
+        <w:t>dronov</w:t>
+      </w:r>
+      <w:proofErr w:type="spellEnd"/>
+      <w:r>
+        <w:rPr>
+          <w:rFonts w:ascii="Times New Roman" w:hAnsi="Times New Roman" w:cs="Times New Roman"/>
+          <w:sz w:val="24"/>
+          <w:szCs w:val="24"/>
+        </w:rPr>
+        <w:t>, ktorí sú k dispozícií v danom prekladisku, či zoznam, ktoré cez deň prijalo a večer (pod 21:00) sa odovzdajú vozidlu, ktoré ich prevezie do centrálneho skladu.</w:t>
+      </w:r>
+    </w:p>
+    <w:p>
+      <w:pPr>
+        <w:spacing w:line="276" w:lineRule="auto"/>
+        <w:rPr>
+          <w:rFonts w:ascii="Times New Roman" w:hAnsi="Times New Roman" w:cs="Times New Roman"/>
+          <w:sz w:val="24"/>
+          <w:szCs w:val="24"/>
+        </w:rPr>
+      </w:pPr>
+      <w:r>
+        <w:rPr>
+          <w:rFonts w:ascii="Times New Roman" w:hAnsi="Times New Roman" w:cs="Times New Roman"/>
+          <w:sz w:val="24"/>
+          <w:szCs w:val="24"/>
+        </w:rPr>
+        <w:t xml:space="preserve">Trieda Vozidlo obsahuje všetky potrebné informácie o vozidle, hlavne zoznam prekladísk, ktorými bude prechádzať a vykladať/nakladať zásielky a taktiež zoznam zásielok, ktoré už „vyzdvihol“ z lokálnych </w:t>
+      </w:r>
+      <w:proofErr w:type="spellStart"/>
+      <w:r>
+        <w:rPr>
+          <w:rFonts w:ascii="Times New Roman" w:hAnsi="Times New Roman" w:cs="Times New Roman"/>
+          <w:sz w:val="24"/>
+          <w:szCs w:val="24"/>
+        </w:rPr>
+        <w:t>prekladsísk</w:t>
+      </w:r>
+      <w:proofErr w:type="spellEnd"/>
+      <w:r>
+        <w:rPr>
+          <w:rFonts w:ascii="Times New Roman" w:hAnsi="Times New Roman" w:cs="Times New Roman"/>
+          <w:sz w:val="24"/>
+          <w:szCs w:val="24"/>
+        </w:rPr>
+        <w:t>.</w:t>
+      </w:r>
+    </w:p>
+    <w:p>
+      <w:pPr>
+        <w:spacing w:line="276" w:lineRule="auto"/>
+        <w:rPr>
+          <w:rFonts w:ascii="Times New Roman" w:hAnsi="Times New Roman" w:cs="Times New Roman"/>
+          <w:sz w:val="24"/>
+          <w:szCs w:val="24"/>
+        </w:rPr>
+      </w:pPr>
+      <w:r>
+        <w:rPr>
+          <w:rFonts w:ascii="Times New Roman" w:hAnsi="Times New Roman" w:cs="Times New Roman"/>
+          <w:sz w:val="24"/>
+          <w:szCs w:val="24"/>
+        </w:rPr>
+        <w:t xml:space="preserve">Trieda </w:t>
+      </w:r>
+      <w:proofErr w:type="spellStart"/>
+      <w:r>
+        <w:rPr>
+          <w:rFonts w:ascii="Times New Roman" w:hAnsi="Times New Roman" w:cs="Times New Roman"/>
+          <w:sz w:val="24"/>
+          <w:szCs w:val="24"/>
+        </w:rPr>
+        <w:t>Z</w:t>
+      </w:r>
+      <w:r>
+        <w:rPr>
+          <w:rFonts w:ascii="Times New Roman" w:hAnsi="Times New Roman" w:cs="Times New Roman"/>
+          <w:sz w:val="24"/>
+          <w:szCs w:val="24"/>
+        </w:rPr>
+        <w:t>asielka</w:t>
+      </w:r>
+      <w:proofErr w:type="spellEnd"/>
+      <w:r>
+        <w:rPr>
+          <w:rFonts w:ascii="Times New Roman" w:hAnsi="Times New Roman" w:cs="Times New Roman"/>
+          <w:sz w:val="24"/>
+          <w:szCs w:val="24"/>
+        </w:rPr>
+        <w:t xml:space="preserve"> obsahuje o</w:t>
+      </w:r>
+      <w:r>
+        <w:rPr>
+          <w:rFonts w:ascii="Times New Roman" w:hAnsi="Times New Roman" w:cs="Times New Roman"/>
+          <w:sz w:val="24"/>
+          <w:szCs w:val="24"/>
+        </w:rPr>
+        <w:t xml:space="preserve">bjednávku zákazníka, ale funguje ako pomocná trieda pre </w:t>
+      </w:r>
+      <w:proofErr w:type="spellStart"/>
+      <w:r>
+        <w:rPr>
+          <w:rFonts w:ascii="Times New Roman" w:hAnsi="Times New Roman" w:cs="Times New Roman"/>
+          <w:sz w:val="24"/>
+          <w:szCs w:val="24"/>
+        </w:rPr>
+        <w:t>zasielku</w:t>
+      </w:r>
+      <w:proofErr w:type="spellEnd"/>
+      <w:r>
+        <w:rPr>
+          <w:rFonts w:ascii="Times New Roman" w:hAnsi="Times New Roman" w:cs="Times New Roman"/>
+          <w:sz w:val="24"/>
+          <w:szCs w:val="24"/>
+        </w:rPr>
+        <w:t xml:space="preserve">, aby som ju mohol jednoduchšie prepravovať či už vozidlom do centrálneho sklad, alebo k adresátovi pomocou </w:t>
+      </w:r>
+      <w:proofErr w:type="spellStart"/>
+      <w:r>
+        <w:rPr>
+          <w:rFonts w:ascii="Times New Roman" w:hAnsi="Times New Roman" w:cs="Times New Roman"/>
+          <w:sz w:val="24"/>
+          <w:szCs w:val="24"/>
+        </w:rPr>
+        <w:t>drona</w:t>
+      </w:r>
+      <w:proofErr w:type="spellEnd"/>
+      <w:r>
+        <w:rPr>
+          <w:rFonts w:ascii="Times New Roman" w:hAnsi="Times New Roman" w:cs="Times New Roman"/>
+          <w:sz w:val="24"/>
+          <w:szCs w:val="24"/>
+        </w:rPr>
+        <w:t>.</w:t>
+      </w:r>
+    </w:p>
+    <w:p>
+      <w:pPr>
+        <w:spacing w:line="276" w:lineRule="auto"/>
+        <w:rPr>
+          <w:rFonts w:ascii="Times New Roman" w:hAnsi="Times New Roman" w:cs="Times New Roman"/>
+          <w:sz w:val="24"/>
+          <w:szCs w:val="24"/>
+        </w:rPr>
+      </w:pPr>
+      <w:r>
+        <w:rPr>
+          <w:rFonts w:ascii="Times New Roman" w:hAnsi="Times New Roman" w:cs="Times New Roman"/>
+          <w:sz w:val="24"/>
+          <w:szCs w:val="24"/>
+        </w:rPr>
+        <w:t>Trieda U</w:t>
+      </w:r>
+      <w:r>
+        <w:rPr>
+          <w:rFonts w:ascii="Times New Roman" w:hAnsi="Times New Roman" w:cs="Times New Roman"/>
+          <w:sz w:val="24"/>
+          <w:szCs w:val="24"/>
+        </w:rPr>
+        <w:t>I</w:t>
+      </w:r>
+      <w:r>
+        <w:rPr>
+          <w:rFonts w:ascii="Times New Roman" w:hAnsi="Times New Roman" w:cs="Times New Roman"/>
+          <w:sz w:val="24"/>
+          <w:szCs w:val="24"/>
+        </w:rPr>
+        <w:t xml:space="preserve"> má „nekonečnú slučku“ a rieši jednotlivú obsluhu triedy firma.</w:t>
+      </w:r>
+    </w:p>
+    <w:p>
+      <w:pPr>
+        <w:spacing w:line="276" w:lineRule="auto"/>
+        <w:rPr>
+          <w:rFonts w:ascii="Times New Roman" w:hAnsi="Times New Roman" w:cs="Times New Roman"/>
+          <w:sz w:val="24"/>
+          <w:szCs w:val="24"/>
+        </w:rPr>
+      </w:pPr>
+      <w:r>
+        <w:rPr>
+          <w:rFonts w:ascii="Times New Roman" w:hAnsi="Times New Roman" w:cs="Times New Roman"/>
+          <w:sz w:val="24"/>
+          <w:szCs w:val="24"/>
+        </w:rPr>
+        <w:t xml:space="preserve">Trieda </w:t>
+      </w:r>
+      <w:proofErr w:type="spellStart"/>
+      <w:r>
+        <w:rPr>
+          <w:rFonts w:ascii="Times New Roman" w:hAnsi="Times New Roman" w:cs="Times New Roman"/>
+          <w:sz w:val="24"/>
+          <w:szCs w:val="24"/>
         </w:rPr>
         <w:t>main</w:t>
       </w:r>
@@ -338,7 +1015,228 @@
           <w:rFonts w:ascii="Times New Roman" w:hAnsi="Times New Roman" w:cs="Times New Roman"/>
           <w:sz w:val="24"/>
           <w:szCs w:val="24"/>
-          <w:highlight w:val="yellow"/>
+        </w:rPr>
+        <w:t xml:space="preserve"> spúšťa UI.</w:t>
+      </w:r>
+      <w:r>
+        <w:rPr>
+          <w:rFonts w:ascii="Times New Roman" w:hAnsi="Times New Roman" w:cs="Times New Roman"/>
+          <w:sz w:val="32"/>
+          <w:szCs w:val="32"/>
+        </w:rPr>
+        <w:br w:type="page"/>
+      </w:r>
+    </w:p>
+    <w:p>
+      <w:pPr>
+        <w:pStyle w:val="Nadpis2"/>
+        <w:spacing w:after="240"/>
+        <w:rPr>
+          <w:rFonts w:ascii="Times New Roman" w:hAnsi="Times New Roman" w:cs="Times New Roman"/>
+          <w:sz w:val="32"/>
+          <w:szCs w:val="32"/>
+        </w:rPr>
+      </w:pPr>
+      <w:r>
+        <w:rPr>
+          <w:rFonts w:ascii="Times New Roman" w:hAnsi="Times New Roman" w:cs="Times New Roman"/>
+          <w:sz w:val="32"/>
+          <w:szCs w:val="32"/>
+        </w:rPr>
+        <w:lastRenderedPageBreak/>
+        <w:t xml:space="preserve">Popis </w:t>
+      </w:r>
+      <w:proofErr w:type="spellStart"/>
+      <w:r>
+        <w:rPr>
+          <w:rFonts w:ascii="Times New Roman" w:hAnsi="Times New Roman" w:cs="Times New Roman"/>
+          <w:sz w:val="32"/>
+          <w:szCs w:val="32"/>
+        </w:rPr>
+        <w:t>implemetácie</w:t>
+      </w:r>
+      <w:proofErr w:type="spellEnd"/>
+      <w:r>
+        <w:rPr>
+          <w:rFonts w:ascii="Times New Roman" w:hAnsi="Times New Roman" w:cs="Times New Roman"/>
+          <w:sz w:val="32"/>
+          <w:szCs w:val="32"/>
+        </w:rPr>
+        <w:t xml:space="preserve"> údajových štruktúr</w:t>
+      </w:r>
+    </w:p>
+    <w:p>
+      <w:pPr>
+        <w:spacing w:line="276" w:lineRule="auto"/>
+        <w:rPr>
+          <w:rFonts w:ascii="Times New Roman" w:hAnsi="Times New Roman" w:cs="Times New Roman"/>
+          <w:sz w:val="24"/>
+          <w:szCs w:val="24"/>
+        </w:rPr>
+      </w:pPr>
+      <w:r>
+        <w:rPr>
+          <w:rFonts w:ascii="Times New Roman" w:hAnsi="Times New Roman" w:cs="Times New Roman"/>
+          <w:sz w:val="24"/>
+          <w:szCs w:val="24"/>
+        </w:rPr>
+        <w:t>V</w:t>
+      </w:r>
+      <w:r>
+        <w:rPr>
+          <w:rFonts w:ascii="Times New Roman" w:hAnsi="Times New Roman" w:cs="Times New Roman"/>
+          <w:sz w:val="24"/>
+          <w:szCs w:val="24"/>
+        </w:rPr>
+        <w:t> </w:t>
+      </w:r>
+      <w:proofErr w:type="spellStart"/>
+      <w:r>
+        <w:rPr>
+          <w:rFonts w:ascii="Times New Roman" w:hAnsi="Times New Roman" w:cs="Times New Roman"/>
+          <w:sz w:val="24"/>
+          <w:szCs w:val="24"/>
+        </w:rPr>
+        <w:t>Dronovi</w:t>
+      </w:r>
+      <w:proofErr w:type="spellEnd"/>
+      <w:r>
+        <w:rPr>
+          <w:rFonts w:ascii="Times New Roman" w:hAnsi="Times New Roman" w:cs="Times New Roman"/>
+          <w:sz w:val="24"/>
+          <w:szCs w:val="24"/>
+        </w:rPr>
+        <w:t xml:space="preserve"> používam </w:t>
+      </w:r>
+      <w:proofErr w:type="spellStart"/>
+      <w:r>
+        <w:rPr>
+          <w:rFonts w:ascii="Times New Roman" w:hAnsi="Times New Roman" w:cs="Times New Roman"/>
+          <w:sz w:val="24"/>
+          <w:szCs w:val="24"/>
+        </w:rPr>
+        <w:t>fron</w:t>
+      </w:r>
+      <w:proofErr w:type="spellEnd"/>
+      <w:r>
+        <w:rPr>
+          <w:rFonts w:ascii="Times New Roman" w:hAnsi="Times New Roman" w:cs="Times New Roman"/>
+          <w:sz w:val="24"/>
+          <w:szCs w:val="24"/>
+        </w:rPr>
+        <w:t>, pretože potrebujem zásielky spracovávať postupne</w:t>
+      </w:r>
+      <w:r>
+        <w:rPr>
+          <w:rFonts w:ascii="Times New Roman" w:hAnsi="Times New Roman" w:cs="Times New Roman"/>
+          <w:sz w:val="24"/>
+          <w:szCs w:val="24"/>
+        </w:rPr>
+        <w:t xml:space="preserve"> podľa času pridania objednávky, to znamená. Vyberám z prvého miesta, ukladám na posledné.</w:t>
+      </w:r>
+    </w:p>
+    <w:p>
+      <w:pPr>
+        <w:spacing w:line="276" w:lineRule="auto"/>
+        <w:rPr>
+          <w:rFonts w:ascii="Times New Roman" w:hAnsi="Times New Roman" w:cs="Times New Roman"/>
+          <w:sz w:val="24"/>
+          <w:szCs w:val="24"/>
+        </w:rPr>
+      </w:pPr>
+      <w:r>
+        <w:rPr>
+          <w:rFonts w:ascii="Times New Roman" w:hAnsi="Times New Roman" w:cs="Times New Roman"/>
+          <w:sz w:val="24"/>
+          <w:szCs w:val="24"/>
+        </w:rPr>
+        <w:t xml:space="preserve">V triede Firma </w:t>
+      </w:r>
+      <w:r>
+        <w:rPr>
+          <w:rFonts w:ascii="Times New Roman" w:hAnsi="Times New Roman" w:cs="Times New Roman"/>
+          <w:sz w:val="24"/>
+          <w:szCs w:val="24"/>
+        </w:rPr>
+        <w:t xml:space="preserve">si ukladám do </w:t>
+      </w:r>
+      <w:proofErr w:type="spellStart"/>
+      <w:r>
+        <w:rPr>
+          <w:rFonts w:ascii="Times New Roman" w:hAnsi="Times New Roman" w:cs="Times New Roman"/>
+          <w:sz w:val="24"/>
+          <w:szCs w:val="24"/>
+        </w:rPr>
+        <w:t>ArrayListu</w:t>
+      </w:r>
+      <w:proofErr w:type="spellEnd"/>
+      <w:r>
+        <w:rPr>
+          <w:rFonts w:ascii="Times New Roman" w:hAnsi="Times New Roman" w:cs="Times New Roman"/>
+          <w:sz w:val="24"/>
+          <w:szCs w:val="24"/>
+        </w:rPr>
+        <w:t xml:space="preserve"> zoznam všetkých vozidiel, ktoré má firma k dispozícií. Vozidlá mám zoradené podľa dátumu pridania. Na zoznam </w:t>
+      </w:r>
+      <w:proofErr w:type="spellStart"/>
+      <w:r>
+        <w:rPr>
+          <w:rFonts w:ascii="Times New Roman" w:hAnsi="Times New Roman" w:cs="Times New Roman"/>
+          <w:sz w:val="24"/>
+          <w:szCs w:val="24"/>
+        </w:rPr>
+        <w:t>prekladíska</w:t>
+      </w:r>
+      <w:proofErr w:type="spellEnd"/>
+      <w:r>
+        <w:rPr>
+          <w:rFonts w:ascii="Times New Roman" w:hAnsi="Times New Roman" w:cs="Times New Roman"/>
+          <w:sz w:val="24"/>
+          <w:szCs w:val="24"/>
+        </w:rPr>
+        <w:t xml:space="preserve"> danej firmy používam </w:t>
+      </w:r>
+      <w:proofErr w:type="spellStart"/>
+      <w:r>
+        <w:rPr>
+          <w:rFonts w:ascii="Times New Roman" w:hAnsi="Times New Roman" w:cs="Times New Roman"/>
+          <w:sz w:val="24"/>
+          <w:szCs w:val="24"/>
+        </w:rPr>
+        <w:t>Array</w:t>
+      </w:r>
+      <w:proofErr w:type="spellEnd"/>
+      <w:r>
+        <w:rPr>
+          <w:rFonts w:ascii="Times New Roman" w:hAnsi="Times New Roman" w:cs="Times New Roman"/>
+          <w:sz w:val="24"/>
+          <w:szCs w:val="24"/>
+        </w:rPr>
+        <w:t xml:space="preserve">, kvôli presnému počtu prekladísk, ktoré mám je toto najvyhovujúcejší spôsob ukladania. Na objednávky, ktoré firma má som použil </w:t>
+      </w:r>
+      <w:proofErr w:type="spellStart"/>
+      <w:r>
+        <w:rPr>
+          <w:rFonts w:ascii="Times New Roman" w:hAnsi="Times New Roman" w:cs="Times New Roman"/>
+          <w:sz w:val="24"/>
+          <w:szCs w:val="24"/>
+        </w:rPr>
+        <w:t>LinkedList</w:t>
+      </w:r>
+      <w:proofErr w:type="spellEnd"/>
+      <w:r>
+        <w:rPr>
+          <w:rFonts w:ascii="Times New Roman" w:hAnsi="Times New Roman" w:cs="Times New Roman"/>
+          <w:sz w:val="24"/>
+          <w:szCs w:val="24"/>
+        </w:rPr>
+        <w:t>, z dôvodu veľkého množstva pamäte, ktoré by mohla pri veľkom množstve objednávok táto štruktúra zabrať. V triede si totižto značím každú objednávku aj ak bola zamietnutá, zrušená, či zrealizovaná</w:t>
+      </w:r>
+      <w:r>
+        <w:rPr>
+          <w:rFonts w:ascii="Times New Roman" w:hAnsi="Times New Roman" w:cs="Times New Roman"/>
+          <w:sz w:val="24"/>
+          <w:szCs w:val="24"/>
         </w:rPr>
         <w:t>.</w:t>
       </w:r>
@@ -350,1012 +1248,229 @@
           <w:rFonts w:ascii="Times New Roman" w:hAnsi="Times New Roman" w:cs="Times New Roman"/>
           <w:sz w:val="24"/>
           <w:szCs w:val="24"/>
-          <w:highlight w:val="yellow"/>
-        </w:rPr>
-      </w:pPr>
-      <w:r>
-        <w:rPr>
-          <w:rFonts w:ascii="Times New Roman" w:hAnsi="Times New Roman" w:cs="Times New Roman"/>
-          <w:sz w:val="24"/>
-          <w:szCs w:val="24"/>
-          <w:highlight w:val="yellow"/>
+        </w:rPr>
+      </w:pPr>
+      <w:r>
+        <w:rPr>
+          <w:rFonts w:ascii="Times New Roman" w:hAnsi="Times New Roman" w:cs="Times New Roman"/>
+          <w:sz w:val="24"/>
+          <w:szCs w:val="24"/>
+        </w:rPr>
+        <w:t xml:space="preserve">V triede </w:t>
+      </w:r>
+      <w:r>
+        <w:rPr>
+          <w:rFonts w:ascii="Times New Roman" w:hAnsi="Times New Roman" w:cs="Times New Roman"/>
+          <w:sz w:val="24"/>
+          <w:szCs w:val="24"/>
+        </w:rPr>
+        <w:t>P</w:t>
+      </w:r>
+      <w:r>
+        <w:rPr>
+          <w:rFonts w:ascii="Times New Roman" w:hAnsi="Times New Roman" w:cs="Times New Roman"/>
+          <w:sz w:val="24"/>
+          <w:szCs w:val="24"/>
+        </w:rPr>
+        <w:t xml:space="preserve">rekladisko používam dvakrát štruktúru </w:t>
+      </w:r>
+      <w:proofErr w:type="spellStart"/>
+      <w:r>
+        <w:rPr>
+          <w:rFonts w:ascii="Times New Roman" w:hAnsi="Times New Roman" w:cs="Times New Roman"/>
+          <w:sz w:val="24"/>
+          <w:szCs w:val="24"/>
+        </w:rPr>
+        <w:t>ArrayList</w:t>
+      </w:r>
+      <w:proofErr w:type="spellEnd"/>
+      <w:r>
+        <w:rPr>
+          <w:rFonts w:ascii="Times New Roman" w:hAnsi="Times New Roman" w:cs="Times New Roman"/>
+          <w:sz w:val="24"/>
+          <w:szCs w:val="24"/>
+        </w:rPr>
+        <w:t xml:space="preserve"> to konkrétne na zoznam </w:t>
+      </w:r>
+      <w:proofErr w:type="spellStart"/>
+      <w:r>
+        <w:rPr>
+          <w:rFonts w:ascii="Times New Roman" w:hAnsi="Times New Roman" w:cs="Times New Roman"/>
+          <w:sz w:val="24"/>
+          <w:szCs w:val="24"/>
+        </w:rPr>
+        <w:t>dronov</w:t>
+      </w:r>
+      <w:proofErr w:type="spellEnd"/>
+      <w:r>
+        <w:rPr>
+          <w:rFonts w:ascii="Times New Roman" w:hAnsi="Times New Roman" w:cs="Times New Roman"/>
+          <w:sz w:val="24"/>
+          <w:szCs w:val="24"/>
+        </w:rPr>
+        <w:t>, ktoré má lokálne prekladisko k </w:t>
+      </w:r>
+      <w:proofErr w:type="spellStart"/>
+      <w:r>
+        <w:rPr>
+          <w:rFonts w:ascii="Times New Roman" w:hAnsi="Times New Roman" w:cs="Times New Roman"/>
+          <w:sz w:val="24"/>
+          <w:szCs w:val="24"/>
+        </w:rPr>
+        <w:t>dispozicíí</w:t>
+      </w:r>
+      <w:proofErr w:type="spellEnd"/>
+      <w:r>
+        <w:rPr>
+          <w:rFonts w:ascii="Times New Roman" w:hAnsi="Times New Roman" w:cs="Times New Roman"/>
+          <w:sz w:val="24"/>
+          <w:szCs w:val="24"/>
+        </w:rPr>
+        <w:t xml:space="preserve"> a</w:t>
+      </w:r>
+      <w:r>
+        <w:rPr>
+          <w:rFonts w:ascii="Times New Roman" w:hAnsi="Times New Roman" w:cs="Times New Roman"/>
+          <w:sz w:val="24"/>
+          <w:szCs w:val="24"/>
+        </w:rPr>
+        <w:t> </w:t>
+      </w:r>
+      <w:r>
+        <w:rPr>
+          <w:rFonts w:ascii="Times New Roman" w:hAnsi="Times New Roman" w:cs="Times New Roman"/>
+          <w:sz w:val="24"/>
+          <w:szCs w:val="24"/>
+        </w:rPr>
+        <w:t>zoznam</w:t>
+      </w:r>
+      <w:r>
+        <w:rPr>
+          <w:rFonts w:ascii="Times New Roman" w:hAnsi="Times New Roman" w:cs="Times New Roman"/>
+          <w:sz w:val="24"/>
+          <w:szCs w:val="24"/>
+        </w:rPr>
+        <w:t xml:space="preserve"> zásielok, ktoré sa nachádzajú v lokálnom prekladisku a pre ktoré večer príde vozidlo.</w:t>
+      </w:r>
+    </w:p>
+    <w:p>
+      <w:pPr>
+        <w:spacing w:line="259" w:lineRule="auto"/>
+        <w:rPr>
+          <w:rFonts w:ascii="Times New Roman" w:hAnsi="Times New Roman" w:cs="Times New Roman"/>
+          <w:sz w:val="24"/>
+          <w:szCs w:val="24"/>
+        </w:rPr>
+      </w:pPr>
+      <w:r>
+        <w:rPr>
+          <w:rFonts w:ascii="Times New Roman" w:hAnsi="Times New Roman" w:cs="Times New Roman"/>
+          <w:sz w:val="24"/>
+          <w:szCs w:val="24"/>
         </w:rPr>
         <w:t xml:space="preserve">Trieda </w:t>
       </w:r>
-      <w:proofErr w:type="spellStart"/>
-      <w:r>
-        <w:rPr>
-          <w:rFonts w:ascii="Times New Roman" w:hAnsi="Times New Roman" w:cs="Times New Roman"/>
-          <w:sz w:val="24"/>
-          <w:szCs w:val="24"/>
-          <w:highlight w:val="yellow"/>
-        </w:rPr>
-        <w:t>Biofarmar</w:t>
-      </w:r>
-      <w:proofErr w:type="spellEnd"/>
-      <w:r>
-        <w:rPr>
-          <w:rFonts w:ascii="Times New Roman" w:hAnsi="Times New Roman" w:cs="Times New Roman"/>
-          <w:sz w:val="24"/>
-          <w:szCs w:val="24"/>
-          <w:highlight w:val="yellow"/>
-        </w:rPr>
-        <w:t xml:space="preserve"> zastrešuje jednotlivých </w:t>
-      </w:r>
-      <w:proofErr w:type="spellStart"/>
-      <w:r>
-        <w:rPr>
-          <w:rFonts w:ascii="Times New Roman" w:hAnsi="Times New Roman" w:cs="Times New Roman"/>
-          <w:sz w:val="24"/>
-          <w:szCs w:val="24"/>
-          <w:highlight w:val="yellow"/>
-        </w:rPr>
-        <w:t>biofarmárov</w:t>
-      </w:r>
-      <w:proofErr w:type="spellEnd"/>
-      <w:r>
-        <w:rPr>
-          <w:rFonts w:ascii="Times New Roman" w:hAnsi="Times New Roman" w:cs="Times New Roman"/>
-          <w:sz w:val="24"/>
-          <w:szCs w:val="24"/>
-          <w:highlight w:val="yellow"/>
-        </w:rPr>
-        <w:t xml:space="preserve"> a prácu s nimi, obsahuje informácie čo farmár vyrába, množstvo surovín, ktoré má a udržuje si </w:t>
-      </w:r>
-      <w:proofErr w:type="spellStart"/>
-      <w:r>
-        <w:rPr>
-          <w:rFonts w:ascii="Times New Roman" w:hAnsi="Times New Roman" w:cs="Times New Roman"/>
-          <w:sz w:val="24"/>
-          <w:szCs w:val="24"/>
-          <w:highlight w:val="yellow"/>
-        </w:rPr>
-        <w:t>info</w:t>
-      </w:r>
-      <w:proofErr w:type="spellEnd"/>
-      <w:r>
-        <w:rPr>
-          <w:rFonts w:ascii="Times New Roman" w:hAnsi="Times New Roman" w:cs="Times New Roman"/>
-          <w:sz w:val="24"/>
-          <w:szCs w:val="24"/>
-          <w:highlight w:val="yellow"/>
-        </w:rPr>
-        <w:t xml:space="preserve"> o nákupe spoločnosti od daného </w:t>
-      </w:r>
-      <w:proofErr w:type="spellStart"/>
-      <w:r>
-        <w:rPr>
-          <w:rFonts w:ascii="Times New Roman" w:hAnsi="Times New Roman" w:cs="Times New Roman"/>
-          <w:sz w:val="24"/>
-          <w:szCs w:val="24"/>
-          <w:highlight w:val="yellow"/>
-        </w:rPr>
-        <w:t>biofarmára</w:t>
-      </w:r>
-      <w:proofErr w:type="spellEnd"/>
-      <w:r>
-        <w:rPr>
-          <w:rFonts w:ascii="Times New Roman" w:hAnsi="Times New Roman" w:cs="Times New Roman"/>
-          <w:sz w:val="24"/>
-          <w:szCs w:val="24"/>
-          <w:highlight w:val="yellow"/>
-        </w:rPr>
-        <w:t xml:space="preserve"> za posledných 30 dni. </w:t>
-      </w:r>
-    </w:p>
-    <w:p>
-      <w:pPr>
-        <w:spacing w:line="276" w:lineRule="auto"/>
-        <w:rPr>
-          <w:rFonts w:ascii="Times New Roman" w:hAnsi="Times New Roman" w:cs="Times New Roman"/>
-          <w:sz w:val="24"/>
-          <w:szCs w:val="24"/>
-          <w:highlight w:val="yellow"/>
-        </w:rPr>
-      </w:pPr>
-      <w:r>
-        <w:rPr>
-          <w:rFonts w:ascii="Times New Roman" w:hAnsi="Times New Roman" w:cs="Times New Roman"/>
-          <w:sz w:val="24"/>
-          <w:szCs w:val="24"/>
-          <w:highlight w:val="yellow"/>
-        </w:rPr>
-        <w:t xml:space="preserve">Trieda Vozidlo podobne ako </w:t>
-      </w:r>
-      <w:proofErr w:type="spellStart"/>
-      <w:r>
-        <w:rPr>
-          <w:rFonts w:ascii="Times New Roman" w:hAnsi="Times New Roman" w:cs="Times New Roman"/>
-          <w:sz w:val="24"/>
-          <w:szCs w:val="24"/>
-          <w:highlight w:val="yellow"/>
-        </w:rPr>
-        <w:t>Biofarmar</w:t>
-      </w:r>
-      <w:proofErr w:type="spellEnd"/>
-      <w:r>
-        <w:rPr>
-          <w:rFonts w:ascii="Times New Roman" w:hAnsi="Times New Roman" w:cs="Times New Roman"/>
-          <w:sz w:val="24"/>
-          <w:szCs w:val="24"/>
-          <w:highlight w:val="yellow"/>
-        </w:rPr>
-        <w:t xml:space="preserve"> udržuje si informácie o jednotlivých vozidlách a nastavuje </w:t>
-      </w:r>
-      <w:proofErr w:type="spellStart"/>
-      <w:r>
-        <w:rPr>
-          <w:rFonts w:ascii="Times New Roman" w:hAnsi="Times New Roman" w:cs="Times New Roman"/>
-          <w:sz w:val="24"/>
-          <w:szCs w:val="24"/>
-          <w:highlight w:val="yellow"/>
-        </w:rPr>
-        <w:t>unikátku</w:t>
-      </w:r>
-      <w:proofErr w:type="spellEnd"/>
-      <w:r>
-        <w:rPr>
-          <w:rFonts w:ascii="Times New Roman" w:hAnsi="Times New Roman" w:cs="Times New Roman"/>
-          <w:sz w:val="24"/>
-          <w:szCs w:val="24"/>
-          <w:highlight w:val="yellow"/>
-        </w:rPr>
-        <w:t xml:space="preserve"> ŠPZ každému autu.</w:t>
-      </w:r>
-    </w:p>
-    <w:p>
-      <w:pPr>
-        <w:spacing w:line="276" w:lineRule="auto"/>
-        <w:rPr>
-          <w:rFonts w:ascii="Times New Roman" w:hAnsi="Times New Roman" w:cs="Times New Roman"/>
-          <w:sz w:val="24"/>
-          <w:szCs w:val="24"/>
-          <w:highlight w:val="yellow"/>
-        </w:rPr>
-      </w:pPr>
-      <w:r>
-        <w:rPr>
-          <w:rFonts w:ascii="Times New Roman" w:hAnsi="Times New Roman" w:cs="Times New Roman"/>
-          <w:sz w:val="24"/>
-          <w:szCs w:val="24"/>
-          <w:highlight w:val="yellow"/>
-        </w:rPr>
-        <w:t xml:space="preserve">Trieda </w:t>
-      </w:r>
-      <w:proofErr w:type="spellStart"/>
-      <w:r>
-        <w:rPr>
-          <w:rFonts w:ascii="Times New Roman" w:hAnsi="Times New Roman" w:cs="Times New Roman"/>
-          <w:sz w:val="24"/>
-          <w:szCs w:val="24"/>
-          <w:highlight w:val="yellow"/>
-        </w:rPr>
-        <w:t>Zakaznik</w:t>
-      </w:r>
-      <w:proofErr w:type="spellEnd"/>
-      <w:r>
-        <w:rPr>
-          <w:rFonts w:ascii="Times New Roman" w:hAnsi="Times New Roman" w:cs="Times New Roman"/>
-          <w:sz w:val="24"/>
-          <w:szCs w:val="24"/>
-          <w:highlight w:val="yellow"/>
-        </w:rPr>
-        <w:t xml:space="preserve"> uchováva len meno a adresu zákazníka plus výpis do konzoly.</w:t>
-      </w:r>
-    </w:p>
-    <w:p>
-      <w:pPr>
-        <w:spacing w:line="276" w:lineRule="auto"/>
-        <w:rPr>
-          <w:rFonts w:ascii="Times New Roman" w:hAnsi="Times New Roman" w:cs="Times New Roman"/>
-          <w:sz w:val="24"/>
-          <w:szCs w:val="24"/>
-          <w:highlight w:val="yellow"/>
-        </w:rPr>
-      </w:pPr>
-      <w:r>
-        <w:rPr>
-          <w:rFonts w:ascii="Times New Roman" w:hAnsi="Times New Roman" w:cs="Times New Roman"/>
-          <w:sz w:val="24"/>
-          <w:szCs w:val="24"/>
-          <w:highlight w:val="yellow"/>
-        </w:rPr>
-        <w:t xml:space="preserve">Trieda </w:t>
-      </w:r>
-      <w:proofErr w:type="spellStart"/>
-      <w:r>
-        <w:rPr>
-          <w:rFonts w:ascii="Times New Roman" w:hAnsi="Times New Roman" w:cs="Times New Roman"/>
-          <w:sz w:val="24"/>
-          <w:szCs w:val="24"/>
-          <w:highlight w:val="yellow"/>
-        </w:rPr>
-        <w:t>Objednavka</w:t>
-      </w:r>
-      <w:proofErr w:type="spellEnd"/>
-      <w:r>
-        <w:rPr>
-          <w:rFonts w:ascii="Times New Roman" w:hAnsi="Times New Roman" w:cs="Times New Roman"/>
-          <w:sz w:val="24"/>
-          <w:szCs w:val="24"/>
-          <w:highlight w:val="yellow"/>
-        </w:rPr>
-        <w:t xml:space="preserve"> pamätá Zákazníka, ktorý danú objednávku vytvoril a pracuje sa tu hlavne s výpismi a zmenou stavu objednávky.</w:t>
-      </w:r>
-    </w:p>
-    <w:p>
-      <w:pPr>
-        <w:spacing w:line="276" w:lineRule="auto"/>
-        <w:rPr>
-          <w:rFonts w:ascii="Times New Roman" w:hAnsi="Times New Roman" w:cs="Times New Roman"/>
-          <w:sz w:val="24"/>
-          <w:szCs w:val="24"/>
-          <w:highlight w:val="yellow"/>
-        </w:rPr>
-      </w:pPr>
-      <w:r>
-        <w:rPr>
-          <w:rFonts w:ascii="Times New Roman" w:hAnsi="Times New Roman" w:cs="Times New Roman"/>
-          <w:sz w:val="24"/>
-          <w:szCs w:val="24"/>
-          <w:highlight w:val="yellow"/>
-        </w:rPr>
-        <w:t>Trieda Firma zastrešuje jednotlivé funkcie a spájanie ostatných tried, obsahuje niekoľko podtried (použitých na obalenie niektorých objektov</w:t>
-      </w:r>
-      <w:r>
-        <w:rPr>
-          <w:rFonts w:ascii="Times New Roman" w:hAnsi="Times New Roman" w:cs="Times New Roman"/>
-          <w:sz w:val="24"/>
-          <w:szCs w:val="24"/>
-          <w:highlight w:val="yellow"/>
-          <w:lang w:val="en-US"/>
-        </w:rPr>
-        <w:t>)</w:t>
-      </w:r>
-      <w:r>
-        <w:rPr>
-          <w:rFonts w:ascii="Times New Roman" w:hAnsi="Times New Roman" w:cs="Times New Roman"/>
-          <w:sz w:val="24"/>
-          <w:szCs w:val="24"/>
-          <w:highlight w:val="yellow"/>
-        </w:rPr>
-        <w:t xml:space="preserve"> uchováva zoznamy na jednotlivé objekty, rieši výrobu produktov, doručovanie a nákupy od </w:t>
-      </w:r>
-      <w:proofErr w:type="spellStart"/>
-      <w:r>
-        <w:rPr>
-          <w:rFonts w:ascii="Times New Roman" w:hAnsi="Times New Roman" w:cs="Times New Roman"/>
-          <w:sz w:val="24"/>
-          <w:szCs w:val="24"/>
-          <w:highlight w:val="yellow"/>
-        </w:rPr>
-        <w:t>Biofarmárov</w:t>
-      </w:r>
-      <w:proofErr w:type="spellEnd"/>
-      <w:r>
-        <w:rPr>
-          <w:rFonts w:ascii="Times New Roman" w:hAnsi="Times New Roman" w:cs="Times New Roman"/>
-          <w:sz w:val="24"/>
-          <w:szCs w:val="24"/>
-          <w:highlight w:val="yellow"/>
-        </w:rPr>
-        <w:t xml:space="preserve"> taktiež zahrňuje jednotlivé výpisy podľa kritérií stanovených v jednotlivých bodoch.</w:t>
-      </w:r>
-    </w:p>
-    <w:p>
-      <w:pPr>
-        <w:spacing w:line="276" w:lineRule="auto"/>
-        <w:rPr>
-          <w:rFonts w:ascii="Times New Roman" w:hAnsi="Times New Roman" w:cs="Times New Roman"/>
-          <w:sz w:val="24"/>
-          <w:szCs w:val="24"/>
-          <w:highlight w:val="yellow"/>
-        </w:rPr>
-      </w:pPr>
-      <w:r>
-        <w:rPr>
-          <w:rFonts w:ascii="Times New Roman" w:hAnsi="Times New Roman" w:cs="Times New Roman"/>
-          <w:sz w:val="24"/>
-          <w:szCs w:val="24"/>
-          <w:highlight w:val="yellow"/>
-        </w:rPr>
-        <w:t xml:space="preserve">Trieda </w:t>
-      </w:r>
-      <w:proofErr w:type="spellStart"/>
-      <w:r>
-        <w:rPr>
-          <w:rFonts w:ascii="Times New Roman" w:hAnsi="Times New Roman" w:cs="Times New Roman"/>
-          <w:sz w:val="24"/>
-          <w:szCs w:val="24"/>
-          <w:highlight w:val="yellow"/>
-        </w:rPr>
-        <w:t>Datum</w:t>
-      </w:r>
-      <w:proofErr w:type="spellEnd"/>
-      <w:r>
-        <w:rPr>
-          <w:rFonts w:ascii="Times New Roman" w:hAnsi="Times New Roman" w:cs="Times New Roman"/>
-          <w:sz w:val="24"/>
-          <w:szCs w:val="24"/>
-          <w:highlight w:val="yellow"/>
-        </w:rPr>
-        <w:t xml:space="preserve"> rieši prácu s dátumom, poskytuje nám len jednu inštanciu, obsahuje statické metódy na prekonvertovanie dátumu na </w:t>
-      </w:r>
-      <w:proofErr w:type="spellStart"/>
-      <w:r>
-        <w:rPr>
-          <w:rFonts w:ascii="Times New Roman" w:hAnsi="Times New Roman" w:cs="Times New Roman"/>
-          <w:sz w:val="24"/>
-          <w:szCs w:val="24"/>
-          <w:highlight w:val="yellow"/>
-        </w:rPr>
-        <w:t>int</w:t>
-      </w:r>
-      <w:proofErr w:type="spellEnd"/>
-      <w:r>
-        <w:rPr>
-          <w:rFonts w:ascii="Times New Roman" w:hAnsi="Times New Roman" w:cs="Times New Roman"/>
-          <w:sz w:val="24"/>
-          <w:szCs w:val="24"/>
-          <w:highlight w:val="yellow"/>
-        </w:rPr>
-        <w:t xml:space="preserve"> a naopak a taktiež posúvanie dní.</w:t>
-      </w:r>
-    </w:p>
-    <w:p>
-      <w:pPr>
-        <w:spacing w:line="276" w:lineRule="auto"/>
-        <w:rPr>
-          <w:rFonts w:ascii="Times New Roman" w:hAnsi="Times New Roman" w:cs="Times New Roman"/>
-          <w:sz w:val="24"/>
-          <w:szCs w:val="24"/>
-          <w:highlight w:val="yellow"/>
-        </w:rPr>
-      </w:pPr>
-      <w:r>
-        <w:rPr>
-          <w:rFonts w:ascii="Times New Roman" w:hAnsi="Times New Roman" w:cs="Times New Roman"/>
-          <w:sz w:val="24"/>
-          <w:szCs w:val="24"/>
-          <w:highlight w:val="yellow"/>
-        </w:rPr>
-        <w:t xml:space="preserve">Trieda </w:t>
-      </w:r>
-      <w:proofErr w:type="spellStart"/>
-      <w:r>
-        <w:rPr>
-          <w:rFonts w:ascii="Times New Roman" w:hAnsi="Times New Roman" w:cs="Times New Roman"/>
-          <w:sz w:val="24"/>
-          <w:szCs w:val="24"/>
-          <w:highlight w:val="yellow"/>
-        </w:rPr>
-        <w:t>Konstanty</w:t>
-      </w:r>
-      <w:proofErr w:type="spellEnd"/>
-      <w:r>
-        <w:rPr>
-          <w:rFonts w:ascii="Times New Roman" w:hAnsi="Times New Roman" w:cs="Times New Roman"/>
-          <w:sz w:val="24"/>
-          <w:szCs w:val="24"/>
-          <w:highlight w:val="yellow"/>
-        </w:rPr>
-        <w:t xml:space="preserve"> obsahuje ako vyplýva z názvu konštanty a </w:t>
-      </w:r>
-      <w:proofErr w:type="spellStart"/>
-      <w:r>
-        <w:rPr>
-          <w:rFonts w:ascii="Times New Roman" w:hAnsi="Times New Roman" w:cs="Times New Roman"/>
-          <w:sz w:val="24"/>
-          <w:szCs w:val="24"/>
-          <w:highlight w:val="yellow"/>
-        </w:rPr>
-        <w:t>enumy</w:t>
-      </w:r>
-      <w:proofErr w:type="spellEnd"/>
-      <w:r>
-        <w:rPr>
-          <w:rFonts w:ascii="Times New Roman" w:hAnsi="Times New Roman" w:cs="Times New Roman"/>
-          <w:sz w:val="24"/>
-          <w:szCs w:val="24"/>
-          <w:highlight w:val="yellow"/>
-        </w:rPr>
-        <w:t xml:space="preserve"> a taktiež ju používam pri prepočítaní surovín na výrobu produktov </w:t>
-      </w:r>
-      <w:r>
-        <w:rPr>
-          <w:rFonts w:ascii="Times New Roman" w:hAnsi="Times New Roman" w:cs="Times New Roman"/>
-          <w:sz w:val="24"/>
-          <w:szCs w:val="24"/>
-          <w:highlight w:val="yellow"/>
-          <w:lang w:val="en-US"/>
-        </w:rPr>
-        <w:t>(</w:t>
-      </w:r>
-      <w:r>
-        <w:rPr>
-          <w:rFonts w:ascii="Times New Roman" w:hAnsi="Times New Roman" w:cs="Times New Roman"/>
-          <w:sz w:val="24"/>
-          <w:szCs w:val="24"/>
-          <w:highlight w:val="yellow"/>
-        </w:rPr>
-        <w:t>Recept</w:t>
-      </w:r>
-      <w:r>
-        <w:rPr>
-          <w:rFonts w:ascii="Times New Roman" w:hAnsi="Times New Roman" w:cs="Times New Roman"/>
-          <w:sz w:val="24"/>
-          <w:szCs w:val="24"/>
-          <w:highlight w:val="yellow"/>
-          <w:lang w:val="en-US"/>
-        </w:rPr>
-        <w:t>)</w:t>
-      </w:r>
-    </w:p>
-    <w:p>
-      <w:pPr>
-        <w:spacing w:line="276" w:lineRule="auto"/>
-        <w:rPr>
-          <w:rFonts w:ascii="Times New Roman" w:hAnsi="Times New Roman" w:cs="Times New Roman"/>
-          <w:sz w:val="24"/>
-          <w:szCs w:val="24"/>
-          <w:highlight w:val="yellow"/>
-        </w:rPr>
-      </w:pPr>
-      <w:r>
-        <w:rPr>
-          <w:rFonts w:ascii="Times New Roman" w:hAnsi="Times New Roman" w:cs="Times New Roman"/>
-          <w:sz w:val="24"/>
-          <w:szCs w:val="24"/>
-          <w:highlight w:val="yellow"/>
-        </w:rPr>
-        <w:t xml:space="preserve">Trieda </w:t>
-      </w:r>
-      <w:proofErr w:type="spellStart"/>
-      <w:r>
-        <w:rPr>
-          <w:rFonts w:ascii="Times New Roman" w:hAnsi="Times New Roman" w:cs="Times New Roman"/>
-          <w:sz w:val="24"/>
-          <w:szCs w:val="24"/>
-          <w:highlight w:val="yellow"/>
-        </w:rPr>
-        <w:t>Uicko</w:t>
-      </w:r>
-      <w:proofErr w:type="spellEnd"/>
-      <w:r>
-        <w:rPr>
-          <w:rFonts w:ascii="Times New Roman" w:hAnsi="Times New Roman" w:cs="Times New Roman"/>
-          <w:sz w:val="24"/>
-          <w:szCs w:val="24"/>
-          <w:highlight w:val="yellow"/>
-        </w:rPr>
-        <w:t xml:space="preserve"> má „nekonečnú slučku“ a rieši jednotlivú obsluhu triedy firma.</w:t>
-      </w:r>
-    </w:p>
-    <w:p>
-      <w:pPr>
-        <w:spacing w:line="276" w:lineRule="auto"/>
-        <w:rPr>
-          <w:rFonts w:ascii="Times New Roman" w:hAnsi="Times New Roman" w:cs="Times New Roman"/>
-          <w:sz w:val="24"/>
-          <w:szCs w:val="24"/>
+      <w:r>
+        <w:rPr>
+          <w:rFonts w:ascii="Times New Roman" w:hAnsi="Times New Roman" w:cs="Times New Roman"/>
+          <w:sz w:val="24"/>
+          <w:szCs w:val="24"/>
+        </w:rPr>
+        <w:t>V</w:t>
+      </w:r>
+      <w:r>
+        <w:rPr>
+          <w:rFonts w:ascii="Times New Roman" w:hAnsi="Times New Roman" w:cs="Times New Roman"/>
+          <w:sz w:val="24"/>
+          <w:szCs w:val="24"/>
+        </w:rPr>
+        <w:t xml:space="preserve">ozidlo obsahuje zoznam lokálnych prekladísk, ktorými bude ráno a večer </w:t>
+      </w:r>
+      <w:proofErr w:type="spellStart"/>
+      <w:r>
+        <w:rPr>
+          <w:rFonts w:ascii="Times New Roman" w:hAnsi="Times New Roman" w:cs="Times New Roman"/>
+          <w:sz w:val="24"/>
+          <w:szCs w:val="24"/>
+        </w:rPr>
+        <w:t>prechádzaž</w:t>
+      </w:r>
+      <w:proofErr w:type="spellEnd"/>
+      <w:r>
+        <w:rPr>
+          <w:rFonts w:ascii="Times New Roman" w:hAnsi="Times New Roman" w:cs="Times New Roman"/>
+          <w:sz w:val="24"/>
+          <w:szCs w:val="24"/>
+        </w:rPr>
+        <w:t xml:space="preserve">. Je tvorený pomocou štruktúry </w:t>
+      </w:r>
+      <w:proofErr w:type="spellStart"/>
+      <w:r>
+        <w:rPr>
+          <w:rFonts w:ascii="Times New Roman" w:hAnsi="Times New Roman" w:cs="Times New Roman"/>
+          <w:sz w:val="24"/>
+          <w:szCs w:val="24"/>
+        </w:rPr>
+        <w:t>LinkedList</w:t>
+      </w:r>
+      <w:proofErr w:type="spellEnd"/>
+      <w:r>
+        <w:rPr>
+          <w:rFonts w:ascii="Times New Roman" w:hAnsi="Times New Roman" w:cs="Times New Roman"/>
+          <w:sz w:val="24"/>
+          <w:szCs w:val="24"/>
+        </w:rPr>
+        <w:t>.</w:t>
+      </w:r>
+      <w:r>
+        <w:rPr>
+          <w:rFonts w:ascii="Times New Roman" w:hAnsi="Times New Roman" w:cs="Times New Roman"/>
+          <w:sz w:val="24"/>
+          <w:szCs w:val="24"/>
+        </w:rPr>
+        <w:t xml:space="preserve"> Trieda ďalej obsahuje zoznam zásielok, ktoré sú vo vozidle „naložené“ a smerujú do lokálneho prekladiska alebo centrálneho skladu.</w:t>
+      </w:r>
+    </w:p>
+    <w:p>
+      <w:pPr>
+        <w:spacing w:line="259" w:lineRule="auto"/>
+        <w:rPr>
+          <w:rFonts w:ascii="Times New Roman" w:hAnsi="Times New Roman" w:cs="Times New Roman"/>
+          <w:sz w:val="24"/>
+          <w:szCs w:val="24"/>
+        </w:rPr>
+      </w:pPr>
+    </w:p>
+    <w:p>
+      <w:pPr>
+        <w:spacing w:line="259" w:lineRule="auto"/>
+        <w:rPr>
+          <w:rFonts w:ascii="Times New Roman" w:hAnsi="Times New Roman" w:cs="Times New Roman"/>
+          <w:sz w:val="24"/>
+          <w:szCs w:val="24"/>
+        </w:rPr>
+      </w:pPr>
+      <w:r>
+        <w:rPr>
+          <w:rFonts w:ascii="Times New Roman" w:hAnsi="Times New Roman" w:cs="Times New Roman"/>
+          <w:sz w:val="24"/>
+          <w:szCs w:val="24"/>
+        </w:rPr>
+        <w:br w:type="page"/>
+      </w:r>
+    </w:p>
+    <w:p>
+      <w:pPr>
+        <w:pStyle w:val="Nadpis2"/>
+        <w:spacing w:after="240"/>
+        <w:rPr>
+          <w:rFonts w:ascii="Times New Roman" w:hAnsi="Times New Roman" w:cs="Times New Roman"/>
+          <w:sz w:val="32"/>
+          <w:szCs w:val="32"/>
         </w:rPr>
       </w:pPr>
       <w:bookmarkStart w:id="0" w:name="_GoBack"/>
       <w:bookmarkEnd w:id="0"/>
-      <w:r>
-        <w:rPr>
-          <w:rFonts w:ascii="Times New Roman" w:hAnsi="Times New Roman" w:cs="Times New Roman"/>
-          <w:sz w:val="24"/>
-          <w:szCs w:val="24"/>
-        </w:rPr>
-        <w:t xml:space="preserve">Trieda </w:t>
-      </w:r>
-      <w:proofErr w:type="spellStart"/>
-      <w:r>
-        <w:rPr>
-          <w:rFonts w:ascii="Times New Roman" w:hAnsi="Times New Roman" w:cs="Times New Roman"/>
-          <w:sz w:val="24"/>
-          <w:szCs w:val="24"/>
-        </w:rPr>
-        <w:t>main</w:t>
-      </w:r>
-      <w:proofErr w:type="spellEnd"/>
-      <w:r>
-        <w:rPr>
-          <w:rFonts w:ascii="Times New Roman" w:hAnsi="Times New Roman" w:cs="Times New Roman"/>
-          <w:sz w:val="24"/>
-          <w:szCs w:val="24"/>
-        </w:rPr>
-        <w:t xml:space="preserve"> spúšťa UI.</w:t>
-      </w:r>
-    </w:p>
-    <w:p>
-      <w:pPr>
-        <w:spacing w:line="256" w:lineRule="auto"/>
-        <w:rPr>
-          <w:rFonts w:ascii="Times New Roman" w:hAnsi="Times New Roman" w:cs="Times New Roman"/>
-          <w:sz w:val="24"/>
-          <w:szCs w:val="24"/>
-        </w:rPr>
-      </w:pPr>
-      <w:r>
-        <w:rPr>
-          <w:rFonts w:ascii="Times New Roman" w:hAnsi="Times New Roman" w:cs="Times New Roman"/>
-          <w:sz w:val="24"/>
-          <w:szCs w:val="24"/>
-        </w:rPr>
-        <w:br w:type="page"/>
-      </w:r>
-    </w:p>
-    <w:p>
-      <w:pPr>
-        <w:pStyle w:val="Nadpis2"/>
-        <w:spacing w:after="240"/>
-        <w:rPr>
-          <w:rFonts w:ascii="Times New Roman" w:hAnsi="Times New Roman" w:cs="Times New Roman"/>
-          <w:sz w:val="32"/>
-          <w:szCs w:val="32"/>
-        </w:rPr>
-      </w:pPr>
-      <w:r>
-        <w:rPr>
-          <w:rFonts w:ascii="Times New Roman" w:hAnsi="Times New Roman" w:cs="Times New Roman"/>
-          <w:sz w:val="32"/>
-          <w:szCs w:val="32"/>
-        </w:rPr>
-        <w:lastRenderedPageBreak/>
-        <w:t xml:space="preserve">Popis </w:t>
-      </w:r>
-      <w:proofErr w:type="spellStart"/>
-      <w:r>
-        <w:rPr>
-          <w:rFonts w:ascii="Times New Roman" w:hAnsi="Times New Roman" w:cs="Times New Roman"/>
-          <w:sz w:val="32"/>
-          <w:szCs w:val="32"/>
-        </w:rPr>
-        <w:t>implemetácie</w:t>
-      </w:r>
-      <w:proofErr w:type="spellEnd"/>
-      <w:r>
-        <w:rPr>
-          <w:rFonts w:ascii="Times New Roman" w:hAnsi="Times New Roman" w:cs="Times New Roman"/>
-          <w:sz w:val="32"/>
-          <w:szCs w:val="32"/>
-        </w:rPr>
-        <w:t xml:space="preserve"> údajových štruktúr</w:t>
-      </w:r>
-    </w:p>
-    <w:p>
-      <w:pPr>
-        <w:spacing w:line="276" w:lineRule="auto"/>
-        <w:rPr>
-          <w:rFonts w:ascii="Times New Roman" w:hAnsi="Times New Roman" w:cs="Times New Roman"/>
-          <w:sz w:val="24"/>
-          <w:szCs w:val="24"/>
-        </w:rPr>
-      </w:pPr>
-      <w:r>
-        <w:rPr>
-          <w:rFonts w:ascii="Times New Roman" w:hAnsi="Times New Roman" w:cs="Times New Roman"/>
-          <w:sz w:val="24"/>
-          <w:szCs w:val="24"/>
-        </w:rPr>
-        <w:t>V </w:t>
-      </w:r>
-      <w:proofErr w:type="spellStart"/>
-      <w:r>
-        <w:rPr>
-          <w:rFonts w:ascii="Times New Roman" w:hAnsi="Times New Roman" w:cs="Times New Roman"/>
-          <w:sz w:val="24"/>
-          <w:szCs w:val="24"/>
-        </w:rPr>
-        <w:t>Biofarmárovi</w:t>
-      </w:r>
-      <w:proofErr w:type="spellEnd"/>
-      <w:r>
-        <w:rPr>
-          <w:rFonts w:ascii="Times New Roman" w:hAnsi="Times New Roman" w:cs="Times New Roman"/>
-          <w:sz w:val="24"/>
-          <w:szCs w:val="24"/>
-        </w:rPr>
-        <w:t xml:space="preserve"> používam </w:t>
-      </w:r>
-      <w:proofErr w:type="spellStart"/>
-      <w:r>
-        <w:rPr>
-          <w:rFonts w:ascii="Times New Roman" w:hAnsi="Times New Roman" w:cs="Times New Roman"/>
-          <w:sz w:val="24"/>
-          <w:szCs w:val="24"/>
-        </w:rPr>
-        <w:t>LinkedList</w:t>
-      </w:r>
-      <w:proofErr w:type="spellEnd"/>
-      <w:r>
-        <w:rPr>
-          <w:rFonts w:ascii="Times New Roman" w:hAnsi="Times New Roman" w:cs="Times New Roman"/>
-          <w:sz w:val="24"/>
-          <w:szCs w:val="24"/>
-        </w:rPr>
-        <w:t xml:space="preserve"> na ukladanie 30dňovej histórie nákupov spoločnosti ktorý následne používam na prepočítanie priemeru za jednotlivé tovary. </w:t>
-      </w:r>
-      <w:proofErr w:type="spellStart"/>
-      <w:r>
-        <w:rPr>
-          <w:rFonts w:ascii="Times New Roman" w:hAnsi="Times New Roman" w:cs="Times New Roman"/>
-          <w:sz w:val="24"/>
-          <w:szCs w:val="24"/>
-        </w:rPr>
-        <w:t>LinkedList</w:t>
-      </w:r>
-      <w:proofErr w:type="spellEnd"/>
-      <w:r>
-        <w:rPr>
-          <w:rFonts w:ascii="Times New Roman" w:hAnsi="Times New Roman" w:cs="Times New Roman"/>
-          <w:sz w:val="24"/>
-          <w:szCs w:val="24"/>
-        </w:rPr>
-        <w:t xml:space="preserve"> pretože je jednoduché mazať prvý prvok a pridávať posledný každý deň a teda nemusím posúvať celé pole.</w:t>
-      </w:r>
-    </w:p>
-    <w:p>
-      <w:pPr>
-        <w:spacing w:line="276" w:lineRule="auto"/>
-        <w:rPr>
-          <w:rFonts w:ascii="Times New Roman" w:hAnsi="Times New Roman" w:cs="Times New Roman"/>
-          <w:sz w:val="24"/>
-          <w:szCs w:val="24"/>
-        </w:rPr>
-      </w:pPr>
-      <w:r>
-        <w:rPr>
-          <w:rFonts w:ascii="Times New Roman" w:hAnsi="Times New Roman" w:cs="Times New Roman"/>
-          <w:sz w:val="24"/>
-          <w:szCs w:val="24"/>
-        </w:rPr>
-        <w:t xml:space="preserve">V triede Firma ukladám </w:t>
-      </w:r>
-      <w:proofErr w:type="spellStart"/>
-      <w:r>
-        <w:rPr>
-          <w:rFonts w:ascii="Times New Roman" w:hAnsi="Times New Roman" w:cs="Times New Roman"/>
-          <w:sz w:val="24"/>
-          <w:szCs w:val="24"/>
-        </w:rPr>
-        <w:t>Biofarmárov</w:t>
-      </w:r>
-      <w:proofErr w:type="spellEnd"/>
-      <w:r>
-        <w:rPr>
-          <w:rFonts w:ascii="Times New Roman" w:hAnsi="Times New Roman" w:cs="Times New Roman"/>
-          <w:sz w:val="24"/>
-          <w:szCs w:val="24"/>
-        </w:rPr>
-        <w:t xml:space="preserve"> do </w:t>
-      </w:r>
-      <w:proofErr w:type="spellStart"/>
-      <w:r>
-        <w:rPr>
-          <w:rFonts w:ascii="Times New Roman" w:hAnsi="Times New Roman" w:cs="Times New Roman"/>
-          <w:sz w:val="24"/>
-          <w:szCs w:val="24"/>
-        </w:rPr>
-        <w:t>LinkListu</w:t>
-      </w:r>
-      <w:proofErr w:type="spellEnd"/>
-      <w:r>
-        <w:rPr>
-          <w:rFonts w:ascii="Times New Roman" w:hAnsi="Times New Roman" w:cs="Times New Roman"/>
-          <w:sz w:val="24"/>
-          <w:szCs w:val="24"/>
-        </w:rPr>
-        <w:t xml:space="preserve"> nepristupujem k nim cez </w:t>
-      </w:r>
-      <w:r>
-        <w:rPr>
-          <w:rFonts w:ascii="Times New Roman" w:hAnsi="Times New Roman" w:cs="Times New Roman"/>
-          <w:sz w:val="24"/>
-          <w:szCs w:val="24"/>
-          <w:lang w:val="en-US"/>
-        </w:rPr>
-        <w:t>[ ]</w:t>
-      </w:r>
-      <w:r>
-        <w:rPr>
-          <w:rFonts w:ascii="Times New Roman" w:hAnsi="Times New Roman" w:cs="Times New Roman"/>
-          <w:sz w:val="24"/>
-          <w:szCs w:val="24"/>
-        </w:rPr>
-        <w:t xml:space="preserve"> a pri ukladaní </w:t>
-      </w:r>
-      <w:proofErr w:type="spellStart"/>
-      <w:r>
-        <w:rPr>
-          <w:rFonts w:ascii="Times New Roman" w:hAnsi="Times New Roman" w:cs="Times New Roman"/>
-          <w:sz w:val="24"/>
-          <w:szCs w:val="24"/>
-        </w:rPr>
-        <w:t>insertujem</w:t>
-      </w:r>
-      <w:proofErr w:type="spellEnd"/>
-      <w:r>
-        <w:rPr>
-          <w:rFonts w:ascii="Times New Roman" w:hAnsi="Times New Roman" w:cs="Times New Roman"/>
-          <w:sz w:val="24"/>
-          <w:szCs w:val="24"/>
-        </w:rPr>
-        <w:t xml:space="preserve"> pri čom je lepšie použiť </w:t>
-      </w:r>
-      <w:proofErr w:type="spellStart"/>
-      <w:r>
-        <w:rPr>
-          <w:rFonts w:ascii="Times New Roman" w:hAnsi="Times New Roman" w:cs="Times New Roman"/>
-          <w:sz w:val="24"/>
-          <w:szCs w:val="24"/>
-        </w:rPr>
-        <w:t>LinkList</w:t>
-      </w:r>
-      <w:proofErr w:type="spellEnd"/>
-      <w:r>
-        <w:rPr>
-          <w:rFonts w:ascii="Times New Roman" w:hAnsi="Times New Roman" w:cs="Times New Roman"/>
-          <w:sz w:val="24"/>
-          <w:szCs w:val="24"/>
-        </w:rPr>
-        <w:t xml:space="preserve"> ak sa prvky priraďujú blízko začiatku listu. Vozidla ukladám do </w:t>
-      </w:r>
-      <w:proofErr w:type="spellStart"/>
-      <w:r>
-        <w:rPr>
-          <w:rFonts w:ascii="Times New Roman" w:hAnsi="Times New Roman" w:cs="Times New Roman"/>
-          <w:sz w:val="24"/>
-          <w:szCs w:val="24"/>
-        </w:rPr>
-        <w:t>ArrayListu</w:t>
-      </w:r>
-      <w:proofErr w:type="spellEnd"/>
-      <w:r>
-        <w:rPr>
-          <w:rFonts w:ascii="Times New Roman" w:hAnsi="Times New Roman" w:cs="Times New Roman"/>
-          <w:sz w:val="24"/>
-          <w:szCs w:val="24"/>
-        </w:rPr>
-        <w:t xml:space="preserve">, nepredpokladám že sa bude pole často meniť a teda ušetrím miesto keď nemusím ukladať </w:t>
-      </w:r>
-      <w:proofErr w:type="spellStart"/>
-      <w:r>
-        <w:rPr>
-          <w:rFonts w:ascii="Times New Roman" w:hAnsi="Times New Roman" w:cs="Times New Roman"/>
-          <w:sz w:val="24"/>
-          <w:szCs w:val="24"/>
-        </w:rPr>
-        <w:t>pointre</w:t>
-      </w:r>
-      <w:proofErr w:type="spellEnd"/>
-      <w:r>
-        <w:rPr>
-          <w:rFonts w:ascii="Times New Roman" w:hAnsi="Times New Roman" w:cs="Times New Roman"/>
-          <w:sz w:val="24"/>
-          <w:szCs w:val="24"/>
-        </w:rPr>
-        <w:t xml:space="preserve"> ako v </w:t>
-      </w:r>
-      <w:proofErr w:type="spellStart"/>
-      <w:r>
-        <w:rPr>
-          <w:rFonts w:ascii="Times New Roman" w:hAnsi="Times New Roman" w:cs="Times New Roman"/>
-          <w:sz w:val="24"/>
-          <w:szCs w:val="24"/>
-        </w:rPr>
-        <w:t>LinkListe</w:t>
-      </w:r>
-      <w:proofErr w:type="spellEnd"/>
-      <w:r>
-        <w:rPr>
-          <w:rFonts w:ascii="Times New Roman" w:hAnsi="Times New Roman" w:cs="Times New Roman"/>
-          <w:sz w:val="24"/>
-          <w:szCs w:val="24"/>
-        </w:rPr>
-        <w:t>. Oboje objednávky aj vozidlá ukladám v </w:t>
-      </w:r>
-      <w:proofErr w:type="spellStart"/>
-      <w:r>
-        <w:rPr>
-          <w:rFonts w:ascii="Times New Roman" w:hAnsi="Times New Roman" w:cs="Times New Roman"/>
-          <w:sz w:val="24"/>
-          <w:szCs w:val="24"/>
-        </w:rPr>
-        <w:t>LinkListe</w:t>
-      </w:r>
-      <w:proofErr w:type="spellEnd"/>
-      <w:r>
-        <w:rPr>
-          <w:rFonts w:ascii="Times New Roman" w:hAnsi="Times New Roman" w:cs="Times New Roman"/>
-          <w:sz w:val="24"/>
-          <w:szCs w:val="24"/>
-        </w:rPr>
-        <w:t xml:space="preserve"> nepotrebujem prístup k jednotlivým prvkom cez index len prechádzam listy cez </w:t>
-      </w:r>
-      <w:proofErr w:type="spellStart"/>
-      <w:r>
-        <w:rPr>
-          <w:rFonts w:ascii="Times New Roman" w:hAnsi="Times New Roman" w:cs="Times New Roman"/>
-          <w:sz w:val="24"/>
-          <w:szCs w:val="24"/>
-        </w:rPr>
-        <w:t>foreach</w:t>
-      </w:r>
-      <w:proofErr w:type="spellEnd"/>
-      <w:r>
-        <w:rPr>
-          <w:rFonts w:ascii="Times New Roman" w:hAnsi="Times New Roman" w:cs="Times New Roman"/>
-          <w:sz w:val="24"/>
-          <w:szCs w:val="24"/>
-        </w:rPr>
-        <w:t xml:space="preserve"> plus predpokladám že informácie o Objednávkach a Zákazníkoch sa vo firme môžu často meniť resp. </w:t>
-      </w:r>
-      <w:proofErr w:type="spellStart"/>
-      <w:r>
-        <w:rPr>
-          <w:rFonts w:ascii="Times New Roman" w:hAnsi="Times New Roman" w:cs="Times New Roman"/>
-          <w:sz w:val="24"/>
-          <w:szCs w:val="24"/>
-        </w:rPr>
-        <w:t>odstaňovať</w:t>
-      </w:r>
-      <w:proofErr w:type="spellEnd"/>
-      <w:r>
-        <w:rPr>
-          <w:rFonts w:ascii="Times New Roman" w:hAnsi="Times New Roman" w:cs="Times New Roman"/>
-          <w:sz w:val="24"/>
-          <w:szCs w:val="24"/>
-        </w:rPr>
-        <w:t xml:space="preserve"> prvky zo zoznamu a podobne. Uchovávam si informáciu o nakúpenom tovare od </w:t>
-      </w:r>
-      <w:proofErr w:type="spellStart"/>
-      <w:r>
-        <w:rPr>
-          <w:rFonts w:ascii="Times New Roman" w:hAnsi="Times New Roman" w:cs="Times New Roman"/>
-          <w:sz w:val="24"/>
-          <w:szCs w:val="24"/>
-        </w:rPr>
-        <w:t>Biofarmarov</w:t>
-      </w:r>
-      <w:proofErr w:type="spellEnd"/>
-      <w:r>
-        <w:rPr>
-          <w:rFonts w:ascii="Times New Roman" w:hAnsi="Times New Roman" w:cs="Times New Roman"/>
-          <w:sz w:val="24"/>
-          <w:szCs w:val="24"/>
-        </w:rPr>
-        <w:t xml:space="preserve"> tieto Nákupy ukladám do fronty implementovanej explicitne nikdy prvkov nie je veľa priebežne </w:t>
-      </w:r>
-      <w:r>
-        <w:rPr>
-          <w:rFonts w:ascii="Times New Roman" w:hAnsi="Times New Roman" w:cs="Times New Roman"/>
-          <w:sz w:val="24"/>
-          <w:szCs w:val="24"/>
-          <w:lang w:val="en-US"/>
-        </w:rPr>
-        <w:t>(ka</w:t>
-      </w:r>
-      <w:proofErr w:type="spellStart"/>
-      <w:r>
-        <w:rPr>
-          <w:rFonts w:ascii="Times New Roman" w:hAnsi="Times New Roman" w:cs="Times New Roman"/>
-          <w:sz w:val="24"/>
-          <w:szCs w:val="24"/>
-        </w:rPr>
-        <w:t>ždý</w:t>
-      </w:r>
-      <w:proofErr w:type="spellEnd"/>
-      <w:r>
-        <w:rPr>
-          <w:rFonts w:ascii="Times New Roman" w:hAnsi="Times New Roman" w:cs="Times New Roman"/>
-          <w:sz w:val="24"/>
-          <w:szCs w:val="24"/>
-        </w:rPr>
-        <w:t xml:space="preserve"> deň sa tento list vyprázdňuje</w:t>
-      </w:r>
-      <w:r>
-        <w:rPr>
-          <w:rFonts w:ascii="Times New Roman" w:hAnsi="Times New Roman" w:cs="Times New Roman"/>
-          <w:sz w:val="24"/>
-          <w:szCs w:val="24"/>
-          <w:lang w:val="en-US"/>
-        </w:rPr>
-        <w:t>)</w:t>
-      </w:r>
-      <w:r>
-        <w:rPr>
-          <w:rFonts w:ascii="Times New Roman" w:hAnsi="Times New Roman" w:cs="Times New Roman"/>
-          <w:sz w:val="24"/>
-          <w:szCs w:val="24"/>
-        </w:rPr>
-        <w:t xml:space="preserve">. Taktiež používam prioritný front implementovaný ako halda v niektorých metódach firmy kde potrebujem prvky zoradiť podľa nejakého údaju a následne s nimi pracovať napr. pri výpise alebo nákupe tovaru. Pri </w:t>
-      </w:r>
-      <w:proofErr w:type="spellStart"/>
-      <w:r>
-        <w:rPr>
-          <w:rFonts w:ascii="Times New Roman" w:hAnsi="Times New Roman" w:cs="Times New Roman"/>
-          <w:sz w:val="24"/>
-          <w:szCs w:val="24"/>
-        </w:rPr>
-        <w:t>prídavaní</w:t>
-      </w:r>
-      <w:proofErr w:type="spellEnd"/>
-      <w:r>
-        <w:rPr>
-          <w:rFonts w:ascii="Times New Roman" w:hAnsi="Times New Roman" w:cs="Times New Roman"/>
-          <w:sz w:val="24"/>
-          <w:szCs w:val="24"/>
-        </w:rPr>
-        <w:t xml:space="preserve"> nákladov jednotlivým vozidlám si triedim zoznam vozidiel do dvoch lokálnych </w:t>
-      </w:r>
-      <w:proofErr w:type="spellStart"/>
-      <w:r>
-        <w:rPr>
-          <w:rFonts w:ascii="Times New Roman" w:hAnsi="Times New Roman" w:cs="Times New Roman"/>
-          <w:sz w:val="24"/>
-          <w:szCs w:val="24"/>
-        </w:rPr>
-        <w:t>ArrayListov</w:t>
-      </w:r>
-      <w:proofErr w:type="spellEnd"/>
-      <w:r>
-        <w:rPr>
-          <w:rFonts w:ascii="Times New Roman" w:hAnsi="Times New Roman" w:cs="Times New Roman"/>
-          <w:sz w:val="24"/>
-          <w:szCs w:val="24"/>
-        </w:rPr>
-        <w:t xml:space="preserve"> podľa typu vozidla, v tomto prípade pristupujem k prvkom cez index preto </w:t>
-      </w:r>
-      <w:proofErr w:type="spellStart"/>
-      <w:r>
-        <w:rPr>
-          <w:rFonts w:ascii="Times New Roman" w:hAnsi="Times New Roman" w:cs="Times New Roman"/>
-          <w:sz w:val="24"/>
-          <w:szCs w:val="24"/>
-        </w:rPr>
-        <w:t>ArrayList</w:t>
-      </w:r>
-      <w:proofErr w:type="spellEnd"/>
-      <w:r>
-        <w:rPr>
-          <w:rFonts w:ascii="Times New Roman" w:hAnsi="Times New Roman" w:cs="Times New Roman"/>
-          <w:sz w:val="24"/>
-          <w:szCs w:val="24"/>
-        </w:rPr>
-        <w:t>.</w:t>
-      </w:r>
-    </w:p>
-    <w:p>
-      <w:pPr>
-        <w:spacing w:line="256" w:lineRule="auto"/>
-        <w:rPr>
-          <w:rFonts w:ascii="Times New Roman" w:hAnsi="Times New Roman" w:cs="Times New Roman"/>
-          <w:sz w:val="24"/>
-          <w:szCs w:val="24"/>
-        </w:rPr>
-      </w:pPr>
-      <w:r>
-        <w:rPr>
-          <w:rFonts w:ascii="Times New Roman" w:hAnsi="Times New Roman" w:cs="Times New Roman"/>
-          <w:sz w:val="24"/>
-          <w:szCs w:val="24"/>
-        </w:rPr>
-        <w:br w:type="page"/>
-      </w:r>
-    </w:p>
-    <w:p>
-      <w:pPr>
-        <w:pStyle w:val="Nadpis2"/>
-        <w:spacing w:after="240"/>
-        <w:rPr>
-          <w:rFonts w:ascii="Times New Roman" w:hAnsi="Times New Roman" w:cs="Times New Roman"/>
-          <w:sz w:val="32"/>
-          <w:szCs w:val="32"/>
-        </w:rPr>
-      </w:pPr>
       <w:r>
         <w:rPr>
           <w:rFonts w:ascii="Times New Roman" w:hAnsi="Times New Roman" w:cs="Times New Roman"/>
@@ -2617,7 +2732,7 @@
                     </pic:cNvPicPr>
                   </pic:nvPicPr>
                   <pic:blipFill>
-                    <a:blip r:embed="rId6">
+                    <a:blip r:embed="rId7">
                       <a:extLst>
                         <a:ext uri="{28A0092B-C50C-407E-A947-70E740481C1C}">
                           <a14:useLocalDpi xmlns:a14="http://schemas.microsoft.com/office/drawing/2010/main" val="0"/>
@@ -3875,4 +3990,16 @@
     </a:ext>
   </a:extLst>
 </a:theme>
+</file>
+
+<file path=customXml/item1.xml><?xml version="1.0" encoding="utf-8"?>
+<b:Sources xmlns:b="http://schemas.openxmlformats.org/officeDocument/2006/bibliography" xmlns="http://schemas.openxmlformats.org/officeDocument/2006/bibliography" SelectedStyle="\APASixthEditionOfficeOnline.xsl" StyleName="APA" Version="6"/>
+</file>
+
+<file path=customXml/itemProps1.xml><?xml version="1.0" encoding="utf-8"?>
+<ds:datastoreItem xmlns:ds="http://schemas.openxmlformats.org/officeDocument/2006/customXml" ds:itemID="{0365E2B6-9E99-4EFF-AB2F-6CC03FD19C9F}">
+  <ds:schemaRefs>
+    <ds:schemaRef ds:uri="http://schemas.openxmlformats.org/officeDocument/2006/bibliography"/>
+  </ds:schemaRefs>
+</ds:datastoreItem>
 </file>
</xml_diff>

<commit_message>
pridanie využitia štruktúr do dokumentácie
</commit_message>
<xml_diff>
--- a/Dokumentácia AUS1.docx
+++ b/Dokumentácia AUS1.docx
@@ -207,7 +207,17 @@
           <w:sz w:val="24"/>
           <w:szCs w:val="24"/>
         </w:rPr>
-        <w:t>CentrralnySklad</w:t>
+        <w:t>Cent</w:t>
+      </w:r>
+      <w:bookmarkStart w:id="0" w:name="_GoBack"/>
+      <w:bookmarkEnd w:id="0"/>
+      <w:r>
+        <w:rPr>
+          <w:rFonts w:ascii="Times New Roman" w:hAnsi="Times New Roman" w:cs="Times New Roman"/>
+          <w:sz w:val="24"/>
+          <w:szCs w:val="24"/>
+        </w:rPr>
+        <w:t>ralnySklad</w:t>
       </w:r>
       <w:proofErr w:type="spellEnd"/>
       <w:r>
@@ -1469,8 +1479,6 @@
           <w:szCs w:val="32"/>
         </w:rPr>
       </w:pPr>
-      <w:bookmarkStart w:id="0" w:name="_GoBack"/>
-      <w:bookmarkEnd w:id="0"/>
       <w:r>
         <w:rPr>
           <w:rFonts w:ascii="Times New Roman" w:hAnsi="Times New Roman" w:cs="Times New Roman"/>
@@ -1479,6 +1487,60 @@
         </w:rPr>
         <w:lastRenderedPageBreak/>
         <w:t>Zložitosti jednotlivých operácii</w:t>
+      </w:r>
+    </w:p>
+    <w:p>
+      <w:pPr>
+        <w:pStyle w:val="Default"/>
+        <w:numPr>
+          <w:ilvl w:val="0"/>
+          <w:numId w:val="1"/>
+        </w:numPr>
+        <w:rPr>
+          <w:sz w:val="23"/>
+          <w:szCs w:val="23"/>
+          <w:highlight w:val="yellow"/>
+        </w:rPr>
+      </w:pPr>
+      <w:r>
+        <w:rPr>
+          <w:i/>
+          <w:iCs/>
+          <w:sz w:val="23"/>
+          <w:szCs w:val="23"/>
+          <w:highlight w:val="yellow"/>
+        </w:rPr>
+        <w:t xml:space="preserve">operácia 1 (pridanie nového vozidla do vozového parku spoločnosti </w:t>
+      </w:r>
+      <w:proofErr w:type="spellStart"/>
+      <w:r>
+        <w:rPr>
+          <w:i/>
+          <w:iCs/>
+          <w:sz w:val="23"/>
+          <w:szCs w:val="23"/>
+          <w:highlight w:val="yellow"/>
+        </w:rPr>
+        <w:t>AoE</w:t>
+      </w:r>
+      <w:proofErr w:type="spellEnd"/>
+      <w:r>
+        <w:rPr>
+          <w:i/>
+          <w:iCs/>
+          <w:sz w:val="23"/>
+          <w:szCs w:val="23"/>
+          <w:highlight w:val="yellow"/>
+        </w:rPr>
+        <w:t>) má zložitosť O(n), kde n je celkový počet vozidiel evidovaných v informačnom systéme, pretože najskôr musíme v zozname vozidiel nájsť miesto, kam ho vložíme (n operácií), a následne ho tam vložiť (1 operácia)</w:t>
+      </w:r>
+      <w:r>
+        <w:rPr>
+          <w:sz w:val="23"/>
+          <w:szCs w:val="23"/>
+          <w:highlight w:val="yellow"/>
+        </w:rPr>
+        <w:t xml:space="preserve">“, </w:t>
       </w:r>
     </w:p>
     <w:p>
@@ -1493,87 +1555,29 @@
           <w:rFonts w:ascii="Times New Roman" w:hAnsi="Times New Roman" w:cs="Times New Roman"/>
           <w:sz w:val="24"/>
           <w:szCs w:val="24"/>
-        </w:rPr>
-      </w:pPr>
-      <w:r>
-        <w:rPr>
-          <w:rFonts w:ascii="Times New Roman" w:hAnsi="Times New Roman" w:cs="Times New Roman"/>
-          <w:sz w:val="24"/>
-          <w:szCs w:val="24"/>
-        </w:rPr>
-        <w:t xml:space="preserve">Pridanie </w:t>
-      </w:r>
-      <w:proofErr w:type="spellStart"/>
-      <w:r>
-        <w:rPr>
-          <w:rFonts w:ascii="Times New Roman" w:hAnsi="Times New Roman" w:cs="Times New Roman"/>
-          <w:sz w:val="24"/>
-          <w:szCs w:val="24"/>
-        </w:rPr>
-        <w:t>Biofarmára</w:t>
-      </w:r>
-      <w:proofErr w:type="spellEnd"/>
-      <w:r>
-        <w:rPr>
-          <w:rFonts w:ascii="Times New Roman" w:hAnsi="Times New Roman" w:cs="Times New Roman"/>
-          <w:sz w:val="24"/>
-          <w:szCs w:val="24"/>
-        </w:rPr>
-        <w:t xml:space="preserve"> do </w:t>
-      </w:r>
-      <w:proofErr w:type="spellStart"/>
-      <w:r>
-        <w:rPr>
-          <w:rFonts w:ascii="Times New Roman" w:hAnsi="Times New Roman" w:cs="Times New Roman"/>
-          <w:sz w:val="24"/>
-          <w:szCs w:val="24"/>
-        </w:rPr>
-        <w:t>linkListu</w:t>
-      </w:r>
-      <w:proofErr w:type="spellEnd"/>
-      <w:r>
-        <w:rPr>
-          <w:rFonts w:ascii="Times New Roman" w:hAnsi="Times New Roman" w:cs="Times New Roman"/>
-          <w:sz w:val="24"/>
-          <w:szCs w:val="24"/>
-        </w:rPr>
-        <w:t xml:space="preserve">, rovno ich triedim čiže hľadám správnu pozíciu </w:t>
-      </w:r>
-      <w:r>
-        <w:rPr>
-          <w:rFonts w:ascii="Times New Roman" w:hAnsi="Times New Roman" w:cs="Times New Roman"/>
-          <w:sz w:val="24"/>
-          <w:szCs w:val="24"/>
-          <w:lang w:val="en-US"/>
-        </w:rPr>
-        <w:t>=&gt;</w:t>
-      </w:r>
-      <w:r>
-        <w:rPr>
-          <w:rFonts w:ascii="Times New Roman" w:hAnsi="Times New Roman" w:cs="Times New Roman"/>
-          <w:sz w:val="24"/>
-          <w:szCs w:val="24"/>
-        </w:rPr>
-        <w:t xml:space="preserve"> N operácií a volám </w:t>
-      </w:r>
-      <w:proofErr w:type="spellStart"/>
-      <w:r>
-        <w:rPr>
-          <w:rFonts w:ascii="Times New Roman" w:hAnsi="Times New Roman" w:cs="Times New Roman"/>
-          <w:sz w:val="24"/>
-          <w:szCs w:val="24"/>
-        </w:rPr>
-        <w:t>insert</w:t>
-      </w:r>
-      <w:proofErr w:type="spellEnd"/>
-      <w:r>
-        <w:rPr>
-          <w:rFonts w:ascii="Times New Roman" w:hAnsi="Times New Roman" w:cs="Times New Roman"/>
-          <w:sz w:val="24"/>
-          <w:szCs w:val="24"/>
-        </w:rPr>
-        <w:t>, čo je ďalších N operácii</w:t>
-      </w:r>
+          <w:highlight w:val="magenta"/>
+        </w:rPr>
+      </w:pPr>
+      <w:r>
+        <w:rPr>
+          <w:rFonts w:ascii="Times New Roman" w:hAnsi="Times New Roman" w:cs="Times New Roman"/>
+          <w:sz w:val="24"/>
+          <w:szCs w:val="24"/>
+          <w:highlight w:val="magenta"/>
+        </w:rPr>
+        <w:t xml:space="preserve">Pridanie nového vozidla do vozového parku spoločnosti </w:t>
+      </w:r>
+      <w:proofErr w:type="spellStart"/>
+      <w:r>
+        <w:rPr>
+          <w:rFonts w:ascii="Times New Roman" w:hAnsi="Times New Roman" w:cs="Times New Roman"/>
+          <w:sz w:val="24"/>
+          <w:szCs w:val="24"/>
+          <w:highlight w:val="magenta"/>
+        </w:rPr>
+        <w:t>AoE</w:t>
+      </w:r>
+      <w:proofErr w:type="spellEnd"/>
     </w:p>
     <w:p>
       <w:pPr>
@@ -1587,77 +1591,17 @@
           <w:rFonts w:ascii="Times New Roman" w:hAnsi="Times New Roman" w:cs="Times New Roman"/>
           <w:sz w:val="24"/>
           <w:szCs w:val="24"/>
-        </w:rPr>
-      </w:pPr>
-      <w:r>
-        <w:rPr>
-          <w:rFonts w:ascii="Times New Roman" w:hAnsi="Times New Roman" w:cs="Times New Roman"/>
-          <w:sz w:val="24"/>
-          <w:szCs w:val="24"/>
-        </w:rPr>
-        <w:t xml:space="preserve">Vypísanie zoznamu </w:t>
-      </w:r>
-      <w:proofErr w:type="spellStart"/>
-      <w:r>
-        <w:rPr>
-          <w:rFonts w:ascii="Times New Roman" w:hAnsi="Times New Roman" w:cs="Times New Roman"/>
-          <w:sz w:val="24"/>
-          <w:szCs w:val="24"/>
-        </w:rPr>
-        <w:t>Biofarmárov</w:t>
-      </w:r>
-      <w:proofErr w:type="spellEnd"/>
-      <w:r>
-        <w:rPr>
-          <w:rFonts w:ascii="Times New Roman" w:hAnsi="Times New Roman" w:cs="Times New Roman"/>
-          <w:sz w:val="24"/>
-          <w:szCs w:val="24"/>
-        </w:rPr>
-        <w:t xml:space="preserve"> </w:t>
-      </w:r>
-      <w:proofErr w:type="spellStart"/>
-      <w:r>
-        <w:rPr>
-          <w:rFonts w:ascii="Times New Roman" w:hAnsi="Times New Roman" w:cs="Times New Roman"/>
-          <w:sz w:val="24"/>
-          <w:szCs w:val="24"/>
-        </w:rPr>
-        <w:t>foreach</w:t>
-      </w:r>
-      <w:proofErr w:type="spellEnd"/>
-      <w:r>
-        <w:rPr>
-          <w:rFonts w:ascii="Times New Roman" w:hAnsi="Times New Roman" w:cs="Times New Roman"/>
-          <w:sz w:val="24"/>
-          <w:szCs w:val="24"/>
-        </w:rPr>
-        <w:t xml:space="preserve"> =</w:t>
-      </w:r>
-      <w:r>
-        <w:rPr>
-          <w:rFonts w:ascii="Times New Roman" w:hAnsi="Times New Roman" w:cs="Times New Roman"/>
-          <w:sz w:val="24"/>
-          <w:szCs w:val="24"/>
-          <w:lang w:val="en-US"/>
-        </w:rPr>
-        <w:t xml:space="preserve">&gt; </w:t>
-      </w:r>
-      <w:r>
-        <w:rPr>
-          <w:rFonts w:ascii="Times New Roman" w:hAnsi="Times New Roman" w:cs="Times New Roman"/>
-          <w:sz w:val="24"/>
-          <w:szCs w:val="24"/>
-        </w:rPr>
-        <w:t>O</w:t>
-      </w:r>
-      <w:r>
-        <w:rPr>
-          <w:rFonts w:ascii="Times New Roman" w:hAnsi="Times New Roman" w:cs="Times New Roman"/>
-          <w:sz w:val="24"/>
-          <w:szCs w:val="24"/>
-          <w:lang w:val="en-US"/>
-        </w:rPr>
-        <w:t>(N)</w:t>
+          <w:highlight w:val="magenta"/>
+        </w:rPr>
+      </w:pPr>
+      <w:r>
+        <w:rPr>
+          <w:rFonts w:ascii="Times New Roman" w:hAnsi="Times New Roman" w:cs="Times New Roman"/>
+          <w:sz w:val="24"/>
+          <w:szCs w:val="24"/>
+          <w:highlight w:val="magenta"/>
+        </w:rPr>
+        <w:t xml:space="preserve">Vypísanie zoznamu vozidiel podľa dátumu zaradenia do evidencie. </w:t>
       </w:r>
     </w:p>
     <w:p>
@@ -1672,42 +1616,37 @@
           <w:rFonts w:ascii="Times New Roman" w:hAnsi="Times New Roman" w:cs="Times New Roman"/>
           <w:sz w:val="24"/>
           <w:szCs w:val="24"/>
-        </w:rPr>
-      </w:pPr>
-      <w:r>
-        <w:rPr>
-          <w:rFonts w:ascii="Times New Roman" w:hAnsi="Times New Roman" w:cs="Times New Roman"/>
-          <w:sz w:val="24"/>
-          <w:szCs w:val="24"/>
-        </w:rPr>
-        <w:t xml:space="preserve">Vloženie vozidla do </w:t>
-      </w:r>
-      <w:proofErr w:type="spellStart"/>
-      <w:r>
-        <w:rPr>
-          <w:rFonts w:ascii="Times New Roman" w:hAnsi="Times New Roman" w:cs="Times New Roman"/>
-          <w:sz w:val="24"/>
-          <w:szCs w:val="24"/>
-        </w:rPr>
-        <w:t>LinkListu</w:t>
-      </w:r>
-      <w:proofErr w:type="spellEnd"/>
-      <w:r>
-        <w:rPr>
-          <w:rFonts w:ascii="Times New Roman" w:hAnsi="Times New Roman" w:cs="Times New Roman"/>
-          <w:sz w:val="24"/>
-          <w:szCs w:val="24"/>
-        </w:rPr>
-        <w:t xml:space="preserve"> O</w:t>
-      </w:r>
-      <w:r>
-        <w:rPr>
-          <w:rFonts w:ascii="Times New Roman" w:hAnsi="Times New Roman" w:cs="Times New Roman"/>
-          <w:sz w:val="24"/>
-          <w:szCs w:val="24"/>
-          <w:lang w:val="en-US"/>
-        </w:rPr>
-        <w:t>(1).</w:t>
+          <w:highlight w:val="magenta"/>
+        </w:rPr>
+      </w:pPr>
+      <w:r>
+        <w:rPr>
+          <w:rFonts w:ascii="Times New Roman" w:hAnsi="Times New Roman" w:cs="Times New Roman"/>
+          <w:sz w:val="24"/>
+          <w:szCs w:val="24"/>
+          <w:highlight w:val="magenta"/>
+        </w:rPr>
+        <w:t xml:space="preserve">Pridanie nového </w:t>
+      </w:r>
+      <w:proofErr w:type="spellStart"/>
+      <w:r>
+        <w:rPr>
+          <w:rFonts w:ascii="Times New Roman" w:hAnsi="Times New Roman" w:cs="Times New Roman"/>
+          <w:sz w:val="24"/>
+          <w:szCs w:val="24"/>
+          <w:highlight w:val="magenta"/>
+        </w:rPr>
+        <w:t>dronu</w:t>
+      </w:r>
+      <w:proofErr w:type="spellEnd"/>
+      <w:r>
+        <w:rPr>
+          <w:rFonts w:ascii="Times New Roman" w:hAnsi="Times New Roman" w:cs="Times New Roman"/>
+          <w:sz w:val="24"/>
+          <w:szCs w:val="24"/>
+          <w:highlight w:val="magenta"/>
+        </w:rPr>
+        <w:t xml:space="preserve"> do lokálneho prekladiska</w:t>
       </w:r>
     </w:p>
     <w:p>
@@ -1722,24 +1661,37 @@
           <w:rFonts w:ascii="Times New Roman" w:hAnsi="Times New Roman" w:cs="Times New Roman"/>
           <w:sz w:val="24"/>
           <w:szCs w:val="24"/>
-        </w:rPr>
-      </w:pPr>
-      <w:r>
-        <w:rPr>
-          <w:rFonts w:ascii="Times New Roman" w:hAnsi="Times New Roman" w:cs="Times New Roman"/>
-          <w:sz w:val="24"/>
-          <w:szCs w:val="24"/>
-        </w:rPr>
-        <w:t>Vypísanie vozidiel podľa dátumu evidencie, pri vložení sa vkladajú s aktuálnym dátumom čiže už sú zoradené. Zložitosť O</w:t>
-      </w:r>
-      <w:r>
-        <w:rPr>
-          <w:rFonts w:ascii="Times New Roman" w:hAnsi="Times New Roman" w:cs="Times New Roman"/>
-          <w:sz w:val="24"/>
-          <w:szCs w:val="24"/>
-          <w:lang w:val="en-US"/>
-        </w:rPr>
-        <w:t>(N).</w:t>
+          <w:highlight w:val="magenta"/>
+        </w:rPr>
+      </w:pPr>
+      <w:r>
+        <w:rPr>
+          <w:rFonts w:ascii="Times New Roman" w:hAnsi="Times New Roman" w:cs="Times New Roman"/>
+          <w:sz w:val="24"/>
+          <w:szCs w:val="24"/>
+          <w:highlight w:val="magenta"/>
+        </w:rPr>
+        <w:t xml:space="preserve">Vypísanie všetkých </w:t>
+      </w:r>
+      <w:proofErr w:type="spellStart"/>
+      <w:r>
+        <w:rPr>
+          <w:rFonts w:ascii="Times New Roman" w:hAnsi="Times New Roman" w:cs="Times New Roman"/>
+          <w:sz w:val="24"/>
+          <w:szCs w:val="24"/>
+          <w:highlight w:val="magenta"/>
+        </w:rPr>
+        <w:t>dronov</w:t>
+      </w:r>
+      <w:proofErr w:type="spellEnd"/>
+      <w:r>
+        <w:rPr>
+          <w:rFonts w:ascii="Times New Roman" w:hAnsi="Times New Roman" w:cs="Times New Roman"/>
+          <w:sz w:val="24"/>
+          <w:szCs w:val="24"/>
+          <w:highlight w:val="magenta"/>
+        </w:rPr>
+        <w:t xml:space="preserve"> evidovaných v zadanom lokálnom prekladisku. </w:t>
       </w:r>
     </w:p>
     <w:p>
@@ -1754,42 +1706,17 @@
           <w:rFonts w:ascii="Times New Roman" w:hAnsi="Times New Roman" w:cs="Times New Roman"/>
           <w:sz w:val="24"/>
           <w:szCs w:val="24"/>
-        </w:rPr>
-      </w:pPr>
-      <w:r>
-        <w:rPr>
-          <w:rFonts w:ascii="Times New Roman" w:hAnsi="Times New Roman" w:cs="Times New Roman"/>
-          <w:sz w:val="24"/>
-          <w:szCs w:val="24"/>
-        </w:rPr>
-        <w:t xml:space="preserve">Pridanie nového zákazníka. Utriedenie podľa abecedy ako </w:t>
-      </w:r>
-      <w:proofErr w:type="spellStart"/>
-      <w:r>
-        <w:rPr>
-          <w:rFonts w:ascii="Times New Roman" w:hAnsi="Times New Roman" w:cs="Times New Roman"/>
-          <w:sz w:val="24"/>
-          <w:szCs w:val="24"/>
-        </w:rPr>
-        <w:t>biofarmárov</w:t>
-      </w:r>
-      <w:proofErr w:type="spellEnd"/>
-      <w:r>
-        <w:rPr>
-          <w:rFonts w:ascii="Times New Roman" w:hAnsi="Times New Roman" w:cs="Times New Roman"/>
-          <w:sz w:val="24"/>
-          <w:szCs w:val="24"/>
-        </w:rPr>
-        <w:t>, zložitosť O</w:t>
-      </w:r>
-      <w:r>
-        <w:rPr>
-          <w:rFonts w:ascii="Times New Roman" w:hAnsi="Times New Roman" w:cs="Times New Roman"/>
-          <w:sz w:val="24"/>
-          <w:szCs w:val="24"/>
-          <w:lang w:val="en-US"/>
-        </w:rPr>
-        <w:t>(N).</w:t>
+          <w:highlight w:val="magenta"/>
+        </w:rPr>
+      </w:pPr>
+      <w:r>
+        <w:rPr>
+          <w:rFonts w:ascii="Times New Roman" w:hAnsi="Times New Roman" w:cs="Times New Roman"/>
+          <w:sz w:val="24"/>
+          <w:szCs w:val="24"/>
+          <w:highlight w:val="magenta"/>
+        </w:rPr>
+        <w:t xml:space="preserve">Vytvorenie novej objednávky. </w:t>
       </w:r>
     </w:p>
     <w:p>
@@ -1804,15 +1731,37 @@
           <w:rFonts w:ascii="Times New Roman" w:hAnsi="Times New Roman" w:cs="Times New Roman"/>
           <w:sz w:val="24"/>
           <w:szCs w:val="24"/>
-        </w:rPr>
-      </w:pPr>
-      <w:r>
-        <w:rPr>
-          <w:rFonts w:ascii="Times New Roman" w:hAnsi="Times New Roman" w:cs="Times New Roman"/>
-          <w:sz w:val="24"/>
-          <w:szCs w:val="24"/>
-        </w:rPr>
-        <w:t>Kontrola či existuje Zákazník ktorý si objednal tovar N operácií, pridanie objednávky ak spĺňa požadované vlastnosti 1 operácia.</w:t>
+          <w:highlight w:val="magenta"/>
+        </w:rPr>
+      </w:pPr>
+      <w:r>
+        <w:rPr>
+          <w:rFonts w:ascii="Times New Roman" w:hAnsi="Times New Roman" w:cs="Times New Roman"/>
+          <w:sz w:val="24"/>
+          <w:szCs w:val="24"/>
+          <w:highlight w:val="magenta"/>
+        </w:rPr>
+        <w:t xml:space="preserve">Pri vytváraní objednávky je nutné kontrolovať, či nedôjde k jej zamietnutiu zo strany </w:t>
+      </w:r>
+      <w:proofErr w:type="spellStart"/>
+      <w:r>
+        <w:rPr>
+          <w:rFonts w:ascii="Times New Roman" w:hAnsi="Times New Roman" w:cs="Times New Roman"/>
+          <w:sz w:val="24"/>
+          <w:szCs w:val="24"/>
+          <w:highlight w:val="magenta"/>
+        </w:rPr>
+        <w:t>AoE</w:t>
+      </w:r>
+      <w:proofErr w:type="spellEnd"/>
+      <w:r>
+        <w:rPr>
+          <w:rFonts w:ascii="Times New Roman" w:hAnsi="Times New Roman" w:cs="Times New Roman"/>
+          <w:sz w:val="24"/>
+          <w:szCs w:val="24"/>
+          <w:highlight w:val="magenta"/>
+        </w:rPr>
+        <w:t>. Dokončená objednávka je zaradená do frontu objednávok čakajúcich na spracovanie.</w:t>
       </w:r>
     </w:p>
     <w:p>
@@ -1827,322 +1776,17 @@
           <w:rFonts w:ascii="Times New Roman" w:hAnsi="Times New Roman" w:cs="Times New Roman"/>
           <w:sz w:val="24"/>
           <w:szCs w:val="24"/>
-        </w:rPr>
-      </w:pPr>
-      <w:r>
-        <w:rPr>
-          <w:rFonts w:ascii="Times New Roman" w:hAnsi="Times New Roman" w:cs="Times New Roman"/>
-          <w:sz w:val="24"/>
-          <w:szCs w:val="24"/>
-        </w:rPr>
-        <w:t>Prebehne všetky objednávky a spočíta počet tovarov O</w:t>
-      </w:r>
-      <w:r>
-        <w:rPr>
-          <w:rFonts w:ascii="Times New Roman" w:hAnsi="Times New Roman" w:cs="Times New Roman"/>
-          <w:sz w:val="24"/>
-          <w:szCs w:val="24"/>
-          <w:lang w:val="en-US"/>
-        </w:rPr>
-        <w:t xml:space="preserve">(N), </w:t>
-      </w:r>
-      <w:r>
-        <w:rPr>
-          <w:rFonts w:ascii="Times New Roman" w:hAnsi="Times New Roman" w:cs="Times New Roman"/>
-          <w:sz w:val="24"/>
-          <w:szCs w:val="24"/>
-        </w:rPr>
-        <w:t>prepočíta koľko potrebujeme polotovarov 1 operácia pre každý polotovar, dokúpenie surovín =</w:t>
-      </w:r>
-      <w:r>
-        <w:rPr>
-          <w:rFonts w:ascii="Times New Roman" w:hAnsi="Times New Roman" w:cs="Times New Roman"/>
-          <w:sz w:val="24"/>
-          <w:szCs w:val="24"/>
-          <w:lang w:val="en-US"/>
-        </w:rPr>
-        <w:t xml:space="preserve">&gt; </w:t>
-      </w:r>
-      <w:r>
-        <w:rPr>
-          <w:rFonts w:ascii="Times New Roman" w:hAnsi="Times New Roman" w:cs="Times New Roman"/>
-          <w:sz w:val="24"/>
-          <w:szCs w:val="24"/>
-        </w:rPr>
-        <w:t xml:space="preserve">napĺňam haldu všetkými </w:t>
-      </w:r>
-      <w:proofErr w:type="spellStart"/>
-      <w:r>
-        <w:rPr>
-          <w:rFonts w:ascii="Times New Roman" w:hAnsi="Times New Roman" w:cs="Times New Roman"/>
-          <w:sz w:val="24"/>
-          <w:szCs w:val="24"/>
-        </w:rPr>
-        <w:t>biofarmarmi</w:t>
-      </w:r>
-      <w:proofErr w:type="spellEnd"/>
-      <w:r>
-        <w:rPr>
-          <w:rFonts w:ascii="Times New Roman" w:hAnsi="Times New Roman" w:cs="Times New Roman"/>
-          <w:sz w:val="24"/>
-          <w:szCs w:val="24"/>
-        </w:rPr>
-        <w:t xml:space="preserve"> </w:t>
-      </w:r>
-      <w:proofErr w:type="spellStart"/>
-      <w:r>
-        <w:rPr>
-          <w:rFonts w:ascii="Times New Roman" w:hAnsi="Times New Roman" w:cs="Times New Roman"/>
-          <w:sz w:val="24"/>
-          <w:szCs w:val="24"/>
-        </w:rPr>
-        <w:t>čiźe</w:t>
-      </w:r>
-      <w:proofErr w:type="spellEnd"/>
-      <w:r>
-        <w:rPr>
-          <w:rFonts w:ascii="Times New Roman" w:hAnsi="Times New Roman" w:cs="Times New Roman"/>
-          <w:sz w:val="24"/>
-          <w:szCs w:val="24"/>
-        </w:rPr>
-        <w:t xml:space="preserve"> pridanie do haldy zložitosť O</w:t>
-      </w:r>
-      <w:r>
-        <w:rPr>
-          <w:rFonts w:ascii="Times New Roman" w:hAnsi="Times New Roman" w:cs="Times New Roman"/>
-          <w:sz w:val="24"/>
-          <w:szCs w:val="24"/>
-          <w:lang w:val="en-US"/>
-        </w:rPr>
-        <w:t>(</w:t>
-      </w:r>
-      <w:proofErr w:type="spellStart"/>
-      <w:r>
-        <w:rPr>
-          <w:rFonts w:ascii="Times New Roman" w:hAnsi="Times New Roman" w:cs="Times New Roman"/>
-          <w:sz w:val="24"/>
-          <w:szCs w:val="24"/>
-          <w:lang w:val="en-US"/>
-        </w:rPr>
-        <w:t>logN</w:t>
-      </w:r>
-      <w:proofErr w:type="spellEnd"/>
-      <w:r>
-        <w:rPr>
-          <w:rFonts w:ascii="Times New Roman" w:hAnsi="Times New Roman" w:cs="Times New Roman"/>
-          <w:sz w:val="24"/>
-          <w:szCs w:val="24"/>
-          <w:lang w:val="en-US"/>
-        </w:rPr>
-        <w:t>)</w:t>
-      </w:r>
-      <w:r>
-        <w:rPr>
-          <w:rFonts w:ascii="Times New Roman" w:hAnsi="Times New Roman" w:cs="Times New Roman"/>
-          <w:sz w:val="24"/>
-          <w:szCs w:val="24"/>
-        </w:rPr>
-        <w:t xml:space="preserve"> a prejdenie </w:t>
-      </w:r>
-      <w:proofErr w:type="spellStart"/>
-      <w:r>
-        <w:rPr>
-          <w:rFonts w:ascii="Times New Roman" w:hAnsi="Times New Roman" w:cs="Times New Roman"/>
-          <w:sz w:val="24"/>
-          <w:szCs w:val="24"/>
-        </w:rPr>
-        <w:t>foreachom</w:t>
-      </w:r>
-      <w:proofErr w:type="spellEnd"/>
-      <w:r>
-        <w:rPr>
-          <w:rFonts w:ascii="Times New Roman" w:hAnsi="Times New Roman" w:cs="Times New Roman"/>
-          <w:sz w:val="24"/>
-          <w:szCs w:val="24"/>
-        </w:rPr>
-        <w:t xml:space="preserve"> cez zoznam </w:t>
-      </w:r>
-      <w:proofErr w:type="spellStart"/>
-      <w:r>
-        <w:rPr>
-          <w:rFonts w:ascii="Times New Roman" w:hAnsi="Times New Roman" w:cs="Times New Roman"/>
-          <w:sz w:val="24"/>
-          <w:szCs w:val="24"/>
-        </w:rPr>
-        <w:t>Biofarmarov</w:t>
-      </w:r>
-      <w:proofErr w:type="spellEnd"/>
-      <w:r>
-        <w:rPr>
-          <w:rFonts w:ascii="Times New Roman" w:hAnsi="Times New Roman" w:cs="Times New Roman"/>
-          <w:sz w:val="24"/>
-          <w:szCs w:val="24"/>
-        </w:rPr>
-        <w:t xml:space="preserve"> O</w:t>
-      </w:r>
-      <w:r>
-        <w:rPr>
-          <w:rFonts w:ascii="Times New Roman" w:hAnsi="Times New Roman" w:cs="Times New Roman"/>
-          <w:sz w:val="24"/>
-          <w:szCs w:val="24"/>
-          <w:lang w:val="en-US"/>
-        </w:rPr>
-        <w:t>(N)</w:t>
-      </w:r>
-      <w:r>
-        <w:rPr>
-          <w:rFonts w:ascii="Times New Roman" w:hAnsi="Times New Roman" w:cs="Times New Roman"/>
-          <w:sz w:val="24"/>
-          <w:szCs w:val="24"/>
-        </w:rPr>
-        <w:t xml:space="preserve"> , prebehnutie cez haldu kým nenakúpim alebo nedôjdu </w:t>
-      </w:r>
-      <w:proofErr w:type="spellStart"/>
-      <w:r>
-        <w:rPr>
-          <w:rFonts w:ascii="Times New Roman" w:hAnsi="Times New Roman" w:cs="Times New Roman"/>
-          <w:sz w:val="24"/>
-          <w:szCs w:val="24"/>
-        </w:rPr>
-        <w:t>Biofarmári</w:t>
-      </w:r>
-      <w:proofErr w:type="spellEnd"/>
-      <w:r>
-        <w:rPr>
-          <w:rFonts w:ascii="Times New Roman" w:hAnsi="Times New Roman" w:cs="Times New Roman"/>
-          <w:sz w:val="24"/>
-          <w:szCs w:val="24"/>
-        </w:rPr>
-        <w:t xml:space="preserve"> N- krát pop, ktorý má zložitosť </w:t>
-      </w:r>
-      <w:proofErr w:type="spellStart"/>
-      <w:r>
-        <w:rPr>
-          <w:rFonts w:ascii="Times New Roman" w:hAnsi="Times New Roman" w:cs="Times New Roman"/>
-          <w:sz w:val="24"/>
-          <w:szCs w:val="24"/>
-        </w:rPr>
-        <w:t>logN</w:t>
-      </w:r>
-      <w:proofErr w:type="spellEnd"/>
-      <w:r>
-        <w:rPr>
-          <w:rFonts w:ascii="Times New Roman" w:hAnsi="Times New Roman" w:cs="Times New Roman"/>
-          <w:sz w:val="24"/>
-          <w:szCs w:val="24"/>
-        </w:rPr>
-        <w:t xml:space="preserve">, pridanie nakúpeného tovaru do zoznamu </w:t>
-      </w:r>
-      <w:proofErr w:type="spellStart"/>
-      <w:r>
-        <w:rPr>
-          <w:rFonts w:ascii="Times New Roman" w:hAnsi="Times New Roman" w:cs="Times New Roman"/>
-          <w:sz w:val="24"/>
-          <w:szCs w:val="24"/>
-        </w:rPr>
-        <w:t>nakúpenyTovar</w:t>
-      </w:r>
-      <w:proofErr w:type="spellEnd"/>
-      <w:r>
-        <w:rPr>
-          <w:rFonts w:ascii="Times New Roman" w:hAnsi="Times New Roman" w:cs="Times New Roman"/>
-          <w:sz w:val="24"/>
-          <w:szCs w:val="24"/>
-        </w:rPr>
-        <w:t xml:space="preserve"> O</w:t>
-      </w:r>
-      <w:r>
-        <w:rPr>
-          <w:rFonts w:ascii="Times New Roman" w:hAnsi="Times New Roman" w:cs="Times New Roman"/>
-          <w:sz w:val="24"/>
-          <w:szCs w:val="24"/>
-          <w:lang w:val="en-US"/>
-        </w:rPr>
-        <w:t xml:space="preserve">(1). </w:t>
-      </w:r>
-      <w:proofErr w:type="spellStart"/>
-      <w:r>
-        <w:rPr>
-          <w:rFonts w:ascii="Times New Roman" w:hAnsi="Times New Roman" w:cs="Times New Roman"/>
-          <w:sz w:val="24"/>
-          <w:szCs w:val="24"/>
-          <w:lang w:val="en-US"/>
-        </w:rPr>
-        <w:t>Naskladnenie</w:t>
-      </w:r>
-      <w:proofErr w:type="spellEnd"/>
-      <w:r>
-        <w:rPr>
-          <w:rFonts w:ascii="Times New Roman" w:hAnsi="Times New Roman" w:cs="Times New Roman"/>
-          <w:sz w:val="24"/>
-          <w:szCs w:val="24"/>
-          <w:lang w:val="en-US"/>
-        </w:rPr>
-        <w:t xml:space="preserve"> </w:t>
-      </w:r>
-      <w:proofErr w:type="spellStart"/>
-      <w:r>
-        <w:rPr>
-          <w:rFonts w:ascii="Times New Roman" w:hAnsi="Times New Roman" w:cs="Times New Roman"/>
-          <w:sz w:val="24"/>
-          <w:szCs w:val="24"/>
-          <w:lang w:val="en-US"/>
-        </w:rPr>
-        <w:t>má</w:t>
-      </w:r>
-      <w:proofErr w:type="spellEnd"/>
-      <w:r>
-        <w:rPr>
-          <w:rFonts w:ascii="Times New Roman" w:hAnsi="Times New Roman" w:cs="Times New Roman"/>
-          <w:sz w:val="24"/>
-          <w:szCs w:val="24"/>
-          <w:lang w:val="en-US"/>
-        </w:rPr>
-        <w:t xml:space="preserve"> </w:t>
-      </w:r>
-      <w:proofErr w:type="spellStart"/>
-      <w:r>
-        <w:rPr>
-          <w:rFonts w:ascii="Times New Roman" w:hAnsi="Times New Roman" w:cs="Times New Roman"/>
-          <w:sz w:val="24"/>
-          <w:szCs w:val="24"/>
-          <w:lang w:val="en-US"/>
-        </w:rPr>
-        <w:t>zlo</w:t>
-      </w:r>
-      <w:r>
-        <w:rPr>
-          <w:rFonts w:ascii="Times New Roman" w:hAnsi="Times New Roman" w:cs="Times New Roman"/>
-          <w:sz w:val="24"/>
-          <w:szCs w:val="24"/>
-        </w:rPr>
-        <w:t>žitosť</w:t>
-      </w:r>
-      <w:proofErr w:type="spellEnd"/>
-      <w:r>
-        <w:rPr>
-          <w:rFonts w:ascii="Times New Roman" w:hAnsi="Times New Roman" w:cs="Times New Roman"/>
-          <w:sz w:val="24"/>
-          <w:szCs w:val="24"/>
-        </w:rPr>
-        <w:t xml:space="preserve"> O</w:t>
-      </w:r>
-      <w:r>
-        <w:rPr>
-          <w:rFonts w:ascii="Times New Roman" w:hAnsi="Times New Roman" w:cs="Times New Roman"/>
-          <w:sz w:val="24"/>
-          <w:szCs w:val="24"/>
-          <w:lang w:val="en-US"/>
-        </w:rPr>
-        <w:t>(N)</w:t>
-      </w:r>
-      <w:r>
-        <w:rPr>
-          <w:rFonts w:ascii="Times New Roman" w:hAnsi="Times New Roman" w:cs="Times New Roman"/>
-          <w:sz w:val="24"/>
-          <w:szCs w:val="24"/>
-        </w:rPr>
-        <w:t>.</w:t>
+          <w:highlight w:val="magenta"/>
+        </w:rPr>
+      </w:pPr>
+      <w:r>
+        <w:rPr>
+          <w:rFonts w:ascii="Times New Roman" w:hAnsi="Times New Roman" w:cs="Times New Roman"/>
+          <w:sz w:val="24"/>
+          <w:szCs w:val="24"/>
+          <w:highlight w:val="magenta"/>
+        </w:rPr>
+        <w:t xml:space="preserve">Naplánovanie vyzdvihnutia zásielky u odosielateľa. </w:t>
       </w:r>
     </w:p>
     <w:p>
@@ -2157,24 +1801,17 @@
           <w:rFonts w:ascii="Times New Roman" w:hAnsi="Times New Roman" w:cs="Times New Roman"/>
           <w:sz w:val="24"/>
           <w:szCs w:val="24"/>
-        </w:rPr>
-      </w:pPr>
-      <w:r>
-        <w:rPr>
-          <w:rFonts w:ascii="Times New Roman" w:hAnsi="Times New Roman" w:cs="Times New Roman"/>
-          <w:sz w:val="24"/>
-          <w:szCs w:val="24"/>
-        </w:rPr>
-        <w:t>Výpis objednávok na zajtra zložitosť O</w:t>
-      </w:r>
-      <w:r>
-        <w:rPr>
-          <w:rFonts w:ascii="Times New Roman" w:hAnsi="Times New Roman" w:cs="Times New Roman"/>
-          <w:sz w:val="24"/>
-          <w:szCs w:val="24"/>
-          <w:lang w:val="en-US"/>
-        </w:rPr>
-        <w:t>(N).</w:t>
+          <w:highlight w:val="magenta"/>
+        </w:rPr>
+      </w:pPr>
+      <w:r>
+        <w:rPr>
+          <w:rFonts w:ascii="Times New Roman" w:hAnsi="Times New Roman" w:cs="Times New Roman"/>
+          <w:sz w:val="24"/>
+          <w:szCs w:val="24"/>
+          <w:highlight w:val="magenta"/>
+        </w:rPr>
+        <w:t xml:space="preserve">Návrat vozidiel do centrálneho skladu. </w:t>
       </w:r>
     </w:p>
     <w:p>
@@ -2196,484 +1833,18 @@
           <w:rFonts w:ascii="Times New Roman" w:hAnsi="Times New Roman" w:cs="Times New Roman"/>
           <w:sz w:val="24"/>
           <w:szCs w:val="24"/>
-        </w:rPr>
-        <w:t xml:space="preserve">a   10. vyrobenie produktov =&gt; odčítanie surovín zo skladov jednotková zložitosť, naplnenie prioritného frontu </w:t>
-      </w:r>
-      <w:proofErr w:type="spellStart"/>
-      <w:r>
-        <w:rPr>
-          <w:rFonts w:ascii="Times New Roman" w:hAnsi="Times New Roman" w:cs="Times New Roman"/>
-          <w:sz w:val="24"/>
-          <w:szCs w:val="24"/>
-        </w:rPr>
-        <w:t>implemetovaného</w:t>
-      </w:r>
-      <w:proofErr w:type="spellEnd"/>
-      <w:r>
-        <w:rPr>
-          <w:rFonts w:ascii="Times New Roman" w:hAnsi="Times New Roman" w:cs="Times New Roman"/>
-          <w:sz w:val="24"/>
-          <w:szCs w:val="24"/>
-        </w:rPr>
-        <w:t xml:space="preserve"> haldou pripravenými objednávkami O</w:t>
-      </w:r>
-      <w:r>
-        <w:rPr>
-          <w:rFonts w:ascii="Times New Roman" w:hAnsi="Times New Roman" w:cs="Times New Roman"/>
-          <w:sz w:val="24"/>
-          <w:szCs w:val="24"/>
-          <w:lang w:val="en-US"/>
-        </w:rPr>
-        <w:t xml:space="preserve">(N), </w:t>
-      </w:r>
-      <w:proofErr w:type="spellStart"/>
-      <w:r>
-        <w:rPr>
-          <w:rFonts w:ascii="Times New Roman" w:hAnsi="Times New Roman" w:cs="Times New Roman"/>
-          <w:sz w:val="24"/>
-          <w:szCs w:val="24"/>
-          <w:lang w:val="en-US"/>
-        </w:rPr>
-        <w:t>vytvorenie</w:t>
-      </w:r>
-      <w:proofErr w:type="spellEnd"/>
-      <w:r>
-        <w:rPr>
-          <w:rFonts w:ascii="Times New Roman" w:hAnsi="Times New Roman" w:cs="Times New Roman"/>
-          <w:sz w:val="24"/>
-          <w:szCs w:val="24"/>
-          <w:lang w:val="en-US"/>
+          <w:highlight w:val="magenta"/>
+        </w:rPr>
+        <w:t>Naplnenie vozidiel v centrálnom sklade zásielkami.</w:t>
+      </w:r>
+      <w:r>
+        <w:rPr>
+          <w:rFonts w:ascii="Times New Roman" w:hAnsi="Times New Roman" w:cs="Times New Roman"/>
+          <w:sz w:val="24"/>
+          <w:szCs w:val="24"/>
         </w:rPr>
         <w:t xml:space="preserve"> </w:t>
       </w:r>
-      <w:proofErr w:type="spellStart"/>
-      <w:r>
-        <w:rPr>
-          <w:rFonts w:ascii="Times New Roman" w:hAnsi="Times New Roman" w:cs="Times New Roman"/>
-          <w:sz w:val="24"/>
-          <w:szCs w:val="24"/>
-          <w:lang w:val="en-US"/>
-        </w:rPr>
-        <w:t>podzoznamov</w:t>
-      </w:r>
-      <w:proofErr w:type="spellEnd"/>
-      <w:r>
-        <w:rPr>
-          <w:rFonts w:ascii="Times New Roman" w:hAnsi="Times New Roman" w:cs="Times New Roman"/>
-          <w:sz w:val="24"/>
-          <w:szCs w:val="24"/>
-          <w:lang w:val="en-US"/>
-        </w:rPr>
-        <w:t xml:space="preserve"> pre </w:t>
-      </w:r>
-      <w:proofErr w:type="spellStart"/>
-      <w:r>
-        <w:rPr>
-          <w:rFonts w:ascii="Times New Roman" w:hAnsi="Times New Roman" w:cs="Times New Roman"/>
-          <w:sz w:val="24"/>
-          <w:szCs w:val="24"/>
-          <w:lang w:val="en-US"/>
-        </w:rPr>
-        <w:t>vozidlá</w:t>
-      </w:r>
-      <w:proofErr w:type="spellEnd"/>
-      <w:r>
-        <w:rPr>
-          <w:rFonts w:ascii="Times New Roman" w:hAnsi="Times New Roman" w:cs="Times New Roman"/>
-          <w:sz w:val="24"/>
-          <w:szCs w:val="24"/>
-          <w:lang w:val="en-US"/>
-        </w:rPr>
-        <w:t>, pod</w:t>
-      </w:r>
-      <w:r>
-        <w:rPr>
-          <w:rFonts w:ascii="Times New Roman" w:hAnsi="Times New Roman" w:cs="Times New Roman"/>
-          <w:sz w:val="24"/>
-          <w:szCs w:val="24"/>
-        </w:rPr>
-        <w:t>ľa typu vozidla O</w:t>
-      </w:r>
-      <w:r>
-        <w:rPr>
-          <w:rFonts w:ascii="Times New Roman" w:hAnsi="Times New Roman" w:cs="Times New Roman"/>
-          <w:sz w:val="24"/>
-          <w:szCs w:val="24"/>
-          <w:lang w:val="en-US"/>
-        </w:rPr>
-        <w:t>(N)</w:t>
-      </w:r>
-      <w:r>
-        <w:rPr>
-          <w:rFonts w:ascii="Times New Roman" w:hAnsi="Times New Roman" w:cs="Times New Roman"/>
-          <w:sz w:val="24"/>
-          <w:szCs w:val="24"/>
-        </w:rPr>
-        <w:t>, Rozloženie objednávok podľa regiónu do áut zmena nákladov áut O</w:t>
-      </w:r>
-      <w:r>
-        <w:rPr>
-          <w:rFonts w:ascii="Times New Roman" w:hAnsi="Times New Roman" w:cs="Times New Roman"/>
-          <w:sz w:val="24"/>
-          <w:szCs w:val="24"/>
-          <w:lang w:val="en-US"/>
-        </w:rPr>
-        <w:t xml:space="preserve">(N) </w:t>
-      </w:r>
-      <w:r>
-        <w:rPr>
-          <w:rFonts w:ascii="Times New Roman" w:hAnsi="Times New Roman" w:cs="Times New Roman"/>
-          <w:sz w:val="24"/>
-          <w:szCs w:val="24"/>
-        </w:rPr>
-        <w:t>v halde mám objednávky už zoradené podľa regiónu.</w:t>
-      </w:r>
-    </w:p>
-    <w:p>
-      <w:pPr>
-        <w:pStyle w:val="Odsekzoznamu"/>
-        <w:numPr>
-          <w:ilvl w:val="0"/>
-          <w:numId w:val="2"/>
-        </w:numPr>
-        <w:spacing w:line="276" w:lineRule="auto"/>
-        <w:rPr>
-          <w:rFonts w:ascii="Times New Roman" w:hAnsi="Times New Roman" w:cs="Times New Roman"/>
-          <w:sz w:val="24"/>
-          <w:szCs w:val="24"/>
-        </w:rPr>
-      </w:pPr>
-      <w:r>
-        <w:rPr>
-          <w:rFonts w:ascii="Times New Roman" w:hAnsi="Times New Roman" w:cs="Times New Roman"/>
-          <w:sz w:val="24"/>
-          <w:szCs w:val="24"/>
-        </w:rPr>
-        <w:t>Pri každom zákazníkovi pozerám zoznam objednávok teda O</w:t>
-      </w:r>
-      <w:r>
-        <w:rPr>
-          <w:rFonts w:ascii="Times New Roman" w:hAnsi="Times New Roman" w:cs="Times New Roman"/>
-          <w:sz w:val="24"/>
-          <w:szCs w:val="24"/>
-          <w:lang w:val="en-US"/>
-        </w:rPr>
-        <w:t>(N^2).</w:t>
-      </w:r>
-    </w:p>
-    <w:p>
-      <w:pPr>
-        <w:pStyle w:val="Odsekzoznamu"/>
-        <w:numPr>
-          <w:ilvl w:val="0"/>
-          <w:numId w:val="2"/>
-        </w:numPr>
-        <w:spacing w:line="276" w:lineRule="auto"/>
-        <w:rPr>
-          <w:rFonts w:ascii="Times New Roman" w:hAnsi="Times New Roman" w:cs="Times New Roman"/>
-          <w:sz w:val="24"/>
-          <w:szCs w:val="24"/>
-        </w:rPr>
-      </w:pPr>
-      <w:r>
-        <w:rPr>
-          <w:rFonts w:ascii="Times New Roman" w:hAnsi="Times New Roman" w:cs="Times New Roman"/>
-          <w:sz w:val="24"/>
-          <w:szCs w:val="24"/>
-        </w:rPr>
-        <w:t>Vloženie cez cyklus N operácií do Haldy O</w:t>
-      </w:r>
-      <w:r>
-        <w:rPr>
-          <w:rFonts w:ascii="Times New Roman" w:hAnsi="Times New Roman" w:cs="Times New Roman"/>
-          <w:sz w:val="24"/>
-          <w:szCs w:val="24"/>
-          <w:lang w:val="en-US"/>
-        </w:rPr>
-        <w:t>(</w:t>
-      </w:r>
-      <w:proofErr w:type="spellStart"/>
-      <w:r>
-        <w:rPr>
-          <w:rFonts w:ascii="Times New Roman" w:hAnsi="Times New Roman" w:cs="Times New Roman"/>
-          <w:sz w:val="24"/>
-          <w:szCs w:val="24"/>
-          <w:lang w:val="en-US"/>
-        </w:rPr>
-        <w:t>logN</w:t>
-      </w:r>
-      <w:proofErr w:type="spellEnd"/>
-      <w:r>
-        <w:rPr>
-          <w:rFonts w:ascii="Times New Roman" w:hAnsi="Times New Roman" w:cs="Times New Roman"/>
-          <w:sz w:val="24"/>
-          <w:szCs w:val="24"/>
-          <w:lang w:val="en-US"/>
-        </w:rPr>
-        <w:t>)</w:t>
-      </w:r>
-      <w:r>
-        <w:rPr>
-          <w:rFonts w:ascii="Times New Roman" w:hAnsi="Times New Roman" w:cs="Times New Roman"/>
-          <w:sz w:val="24"/>
-          <w:szCs w:val="24"/>
-        </w:rPr>
-        <w:t xml:space="preserve"> potom opäť N operácií pri výpise.</w:t>
-      </w:r>
-    </w:p>
-    <w:p>
-      <w:pPr>
-        <w:pStyle w:val="Odsekzoznamu"/>
-        <w:numPr>
-          <w:ilvl w:val="0"/>
-          <w:numId w:val="2"/>
-        </w:numPr>
-        <w:spacing w:line="276" w:lineRule="auto"/>
-        <w:rPr>
-          <w:rFonts w:ascii="Times New Roman" w:hAnsi="Times New Roman" w:cs="Times New Roman"/>
-          <w:sz w:val="24"/>
-          <w:szCs w:val="24"/>
-        </w:rPr>
-      </w:pPr>
-      <w:r>
-        <w:rPr>
-          <w:rFonts w:ascii="Times New Roman" w:hAnsi="Times New Roman" w:cs="Times New Roman"/>
-          <w:sz w:val="24"/>
-          <w:szCs w:val="24"/>
-        </w:rPr>
-        <w:t>Objednávky sú v zozname podľa dátumu evidencie takže sa len vypíšu podľa podmienky ktoré potrebujem O</w:t>
-      </w:r>
-      <w:r>
-        <w:rPr>
-          <w:rFonts w:ascii="Times New Roman" w:hAnsi="Times New Roman" w:cs="Times New Roman"/>
-          <w:sz w:val="24"/>
-          <w:szCs w:val="24"/>
-          <w:lang w:val="en-US"/>
-        </w:rPr>
-        <w:t>(N)</w:t>
-      </w:r>
-      <w:r>
-        <w:rPr>
-          <w:rFonts w:ascii="Times New Roman" w:hAnsi="Times New Roman" w:cs="Times New Roman"/>
-          <w:sz w:val="24"/>
-          <w:szCs w:val="24"/>
-        </w:rPr>
-        <w:t>.</w:t>
-      </w:r>
-    </w:p>
-    <w:p>
-      <w:pPr>
-        <w:pStyle w:val="Odsekzoznamu"/>
-        <w:numPr>
-          <w:ilvl w:val="0"/>
-          <w:numId w:val="2"/>
-        </w:numPr>
-        <w:spacing w:line="276" w:lineRule="auto"/>
-        <w:rPr>
-          <w:rFonts w:ascii="Times New Roman" w:hAnsi="Times New Roman" w:cs="Times New Roman"/>
-          <w:sz w:val="24"/>
-          <w:szCs w:val="24"/>
-        </w:rPr>
-      </w:pPr>
-      <w:proofErr w:type="spellStart"/>
-      <w:r>
-        <w:rPr>
-          <w:rFonts w:ascii="Times New Roman" w:hAnsi="Times New Roman" w:cs="Times New Roman"/>
-          <w:sz w:val="24"/>
-          <w:szCs w:val="24"/>
-          <w:lang w:val="en-US"/>
-        </w:rPr>
-        <w:t>Vkladanie</w:t>
-      </w:r>
-      <w:proofErr w:type="spellEnd"/>
-      <w:r>
-        <w:rPr>
-          <w:rFonts w:ascii="Times New Roman" w:hAnsi="Times New Roman" w:cs="Times New Roman"/>
-          <w:sz w:val="24"/>
-          <w:szCs w:val="24"/>
-          <w:lang w:val="en-US"/>
-        </w:rPr>
-        <w:t xml:space="preserve"> do </w:t>
-      </w:r>
-      <w:proofErr w:type="spellStart"/>
-      <w:r>
-        <w:rPr>
-          <w:rFonts w:ascii="Times New Roman" w:hAnsi="Times New Roman" w:cs="Times New Roman"/>
-          <w:sz w:val="24"/>
-          <w:szCs w:val="24"/>
-          <w:lang w:val="en-US"/>
-        </w:rPr>
-        <w:t>haldy</w:t>
-      </w:r>
-      <w:proofErr w:type="spellEnd"/>
-      <w:r>
-        <w:rPr>
-          <w:rFonts w:ascii="Times New Roman" w:hAnsi="Times New Roman" w:cs="Times New Roman"/>
-          <w:sz w:val="24"/>
-          <w:szCs w:val="24"/>
-          <w:lang w:val="en-US"/>
-        </w:rPr>
-        <w:t xml:space="preserve"> O(</w:t>
-      </w:r>
-      <w:proofErr w:type="spellStart"/>
-      <w:r>
-        <w:rPr>
-          <w:rFonts w:ascii="Times New Roman" w:hAnsi="Times New Roman" w:cs="Times New Roman"/>
-          <w:sz w:val="24"/>
-          <w:szCs w:val="24"/>
-        </w:rPr>
-        <w:t>logN</w:t>
-      </w:r>
-      <w:proofErr w:type="spellEnd"/>
-      <w:r>
-        <w:rPr>
-          <w:rFonts w:ascii="Times New Roman" w:hAnsi="Times New Roman" w:cs="Times New Roman"/>
-          <w:sz w:val="24"/>
-          <w:szCs w:val="24"/>
-          <w:lang w:val="en-US"/>
-        </w:rPr>
-        <w:t>)</w:t>
-      </w:r>
-      <w:r>
-        <w:rPr>
-          <w:rFonts w:ascii="Times New Roman" w:hAnsi="Times New Roman" w:cs="Times New Roman"/>
-          <w:sz w:val="24"/>
-          <w:szCs w:val="24"/>
-        </w:rPr>
-        <w:t xml:space="preserve"> a cez všetkých </w:t>
-      </w:r>
-      <w:proofErr w:type="spellStart"/>
-      <w:r>
-        <w:rPr>
-          <w:rFonts w:ascii="Times New Roman" w:hAnsi="Times New Roman" w:cs="Times New Roman"/>
-          <w:sz w:val="24"/>
-          <w:szCs w:val="24"/>
-        </w:rPr>
-        <w:t>biofarmárov</w:t>
-      </w:r>
-      <w:proofErr w:type="spellEnd"/>
-      <w:r>
-        <w:rPr>
-          <w:rFonts w:ascii="Times New Roman" w:hAnsi="Times New Roman" w:cs="Times New Roman"/>
-          <w:sz w:val="24"/>
-          <w:szCs w:val="24"/>
-        </w:rPr>
-        <w:t xml:space="preserve"> </w:t>
-      </w:r>
-      <w:proofErr w:type="spellStart"/>
-      <w:r>
-        <w:rPr>
-          <w:rFonts w:ascii="Times New Roman" w:hAnsi="Times New Roman" w:cs="Times New Roman"/>
-          <w:sz w:val="24"/>
-          <w:szCs w:val="24"/>
-        </w:rPr>
-        <w:t>foreach</w:t>
-      </w:r>
-      <w:proofErr w:type="spellEnd"/>
-      <w:r>
-        <w:rPr>
-          <w:rFonts w:ascii="Times New Roman" w:hAnsi="Times New Roman" w:cs="Times New Roman"/>
-          <w:sz w:val="24"/>
-          <w:szCs w:val="24"/>
-        </w:rPr>
-        <w:t xml:space="preserve"> O</w:t>
-      </w:r>
-      <w:r>
-        <w:rPr>
-          <w:rFonts w:ascii="Times New Roman" w:hAnsi="Times New Roman" w:cs="Times New Roman"/>
-          <w:sz w:val="24"/>
-          <w:szCs w:val="24"/>
-          <w:lang w:val="en-US"/>
-        </w:rPr>
-        <w:t>(N)</w:t>
-      </w:r>
-      <w:r>
-        <w:rPr>
-          <w:rFonts w:ascii="Times New Roman" w:hAnsi="Times New Roman" w:cs="Times New Roman"/>
-          <w:sz w:val="24"/>
-          <w:szCs w:val="24"/>
-        </w:rPr>
-        <w:t xml:space="preserve"> a v každom sa spočítava počet dní kedy kúpil </w:t>
-      </w:r>
-      <w:r>
-        <w:rPr>
-          <w:rFonts w:ascii="Times New Roman" w:hAnsi="Times New Roman" w:cs="Times New Roman"/>
-          <w:sz w:val="24"/>
-          <w:szCs w:val="24"/>
-          <w:lang w:val="en-US"/>
-        </w:rPr>
-        <w:t>(</w:t>
-      </w:r>
-      <w:proofErr w:type="spellStart"/>
-      <w:r>
-        <w:rPr>
-          <w:rFonts w:ascii="Times New Roman" w:hAnsi="Times New Roman" w:cs="Times New Roman"/>
-          <w:sz w:val="24"/>
-          <w:szCs w:val="24"/>
-          <w:lang w:val="en-US"/>
-        </w:rPr>
-        <w:t>priorita</w:t>
-      </w:r>
-      <w:proofErr w:type="spellEnd"/>
-      <w:r>
-        <w:rPr>
-          <w:rFonts w:ascii="Times New Roman" w:hAnsi="Times New Roman" w:cs="Times New Roman"/>
-          <w:sz w:val="24"/>
-          <w:szCs w:val="24"/>
-          <w:lang w:val="en-US"/>
-        </w:rPr>
-        <w:t>) O(N)</w:t>
-      </w:r>
-      <w:r>
-        <w:rPr>
-          <w:rFonts w:ascii="Times New Roman" w:hAnsi="Times New Roman" w:cs="Times New Roman"/>
-          <w:sz w:val="24"/>
-          <w:szCs w:val="24"/>
-        </w:rPr>
-        <w:t>. Výpis O</w:t>
-      </w:r>
-      <w:r>
-        <w:rPr>
-          <w:rFonts w:ascii="Times New Roman" w:hAnsi="Times New Roman" w:cs="Times New Roman"/>
-          <w:sz w:val="24"/>
-          <w:szCs w:val="24"/>
-          <w:lang w:val="en-US"/>
-        </w:rPr>
-        <w:t xml:space="preserve">(1). </w:t>
-      </w:r>
-    </w:p>
-    <w:p>
-      <w:pPr>
-        <w:pStyle w:val="Odsekzoznamu"/>
-        <w:numPr>
-          <w:ilvl w:val="0"/>
-          <w:numId w:val="2"/>
-        </w:numPr>
-        <w:spacing w:line="276" w:lineRule="auto"/>
-        <w:rPr>
-          <w:rFonts w:ascii="Times New Roman" w:hAnsi="Times New Roman" w:cs="Times New Roman"/>
-          <w:sz w:val="24"/>
-          <w:szCs w:val="24"/>
-        </w:rPr>
-      </w:pPr>
-      <w:r>
-        <w:rPr>
-          <w:rFonts w:ascii="Times New Roman" w:hAnsi="Times New Roman" w:cs="Times New Roman"/>
-          <w:sz w:val="24"/>
-          <w:szCs w:val="24"/>
-        </w:rPr>
-        <w:t>Neimplementované</w:t>
-      </w:r>
-    </w:p>
-    <w:p>
-      <w:pPr>
-        <w:spacing w:line="256" w:lineRule="auto"/>
-        <w:rPr>
-          <w:rFonts w:ascii="Times New Roman" w:hAnsi="Times New Roman" w:cs="Times New Roman"/>
-          <w:sz w:val="24"/>
-          <w:szCs w:val="24"/>
-        </w:rPr>
-      </w:pPr>
       <w:r>
         <w:rPr>
           <w:rFonts w:ascii="Times New Roman" w:hAnsi="Times New Roman" w:cs="Times New Roman"/>
@@ -2698,6 +1869,7 @@
           <w:rFonts w:ascii="Times New Roman" w:hAnsi="Times New Roman" w:cs="Times New Roman"/>
           <w:sz w:val="32"/>
           <w:szCs w:val="32"/>
+          <w:highlight w:val="magenta"/>
         </w:rPr>
         <w:lastRenderedPageBreak/>
         <w:t>Diagram Tried</w:t>
@@ -2709,60 +1881,6 @@
       <w:pPr>
         <w:spacing w:line="256" w:lineRule="auto"/>
       </w:pPr>
-      <w:r>
-        <w:rPr>
-          <w:noProof/>
-          <w:lang w:eastAsia="sk-SK"/>
-        </w:rPr>
-        <w:drawing>
-          <wp:inline distT="0" distB="0" distL="0" distR="0" wp14:anchorId="29D0E373" wp14:editId="3FF4EA09">
-            <wp:extent cx="5760720" cy="4839970"/>
-            <wp:effectExtent l="0" t="0" r="0" b="0"/>
-            <wp:docPr id="1" name="Obrázok 1"/>
-            <wp:cNvGraphicFramePr>
-              <a:graphicFrameLocks xmlns:a="http://schemas.openxmlformats.org/drawingml/2006/main" noChangeAspect="1"/>
-            </wp:cNvGraphicFramePr>
-            <a:graphic xmlns:a="http://schemas.openxmlformats.org/drawingml/2006/main">
-              <a:graphicData uri="http://schemas.openxmlformats.org/drawingml/2006/picture">
-                <pic:pic xmlns:pic="http://schemas.openxmlformats.org/drawingml/2006/picture">
-                  <pic:nvPicPr>
-                    <pic:cNvPr id="0" name="Obrázek 4"/>
-                    <pic:cNvPicPr>
-                      <a:picLocks noChangeAspect="1" noChangeArrowheads="1"/>
-                    </pic:cNvPicPr>
-                  </pic:nvPicPr>
-                  <pic:blipFill>
-                    <a:blip r:embed="rId7">
-                      <a:extLst>
-                        <a:ext uri="{28A0092B-C50C-407E-A947-70E740481C1C}">
-                          <a14:useLocalDpi xmlns:a14="http://schemas.microsoft.com/office/drawing/2010/main" val="0"/>
-                        </a:ext>
-                      </a:extLst>
-                    </a:blip>
-                    <a:srcRect/>
-                    <a:stretch>
-                      <a:fillRect/>
-                    </a:stretch>
-                  </pic:blipFill>
-                  <pic:spPr bwMode="auto">
-                    <a:xfrm>
-                      <a:off x="0" y="0"/>
-                      <a:ext cx="5760720" cy="4839970"/>
-                    </a:xfrm>
-                    <a:prstGeom prst="rect">
-                      <a:avLst/>
-                    </a:prstGeom>
-                    <a:noFill/>
-                    <a:ln>
-                      <a:noFill/>
-                    </a:ln>
-                  </pic:spPr>
-                </pic:pic>
-              </a:graphicData>
-            </a:graphic>
-          </wp:inline>
-        </w:drawing>
-      </w:r>
       <w:r>
         <w:br w:type="page"/>
       </w:r>
@@ -3694,6 +2812,22 @@
       <w:szCs w:val="18"/>
     </w:rPr>
   </w:style>
+  <w:style w:type="paragraph" w:customStyle="1" w:styleId="Default">
+    <w:name w:val="Default"/>
+    <w:rsid w:val="001642DB"/>
+    <w:pPr>
+      <w:autoSpaceDE w:val="0"/>
+      <w:autoSpaceDN w:val="0"/>
+      <w:adjustRightInd w:val="0"/>
+      <w:spacing w:after="0" w:line="240" w:lineRule="auto"/>
+    </w:pPr>
+    <w:rPr>
+      <w:rFonts w:ascii="Times New Roman" w:hAnsi="Times New Roman" w:cs="Times New Roman"/>
+      <w:color w:val="000000"/>
+      <w:sz w:val="24"/>
+      <w:szCs w:val="24"/>
+    </w:rPr>
+  </w:style>
 </w:styles>
 </file>
 
@@ -3997,7 +3131,7 @@
 </file>
 
 <file path=customXml/itemProps1.xml><?xml version="1.0" encoding="utf-8"?>
-<ds:datastoreItem xmlns:ds="http://schemas.openxmlformats.org/officeDocument/2006/customXml" ds:itemID="{0365E2B6-9E99-4EFF-AB2F-6CC03FD19C9F}">
+<ds:datastoreItem xmlns:ds="http://schemas.openxmlformats.org/officeDocument/2006/customXml" ds:itemID="{BD31BA8A-3E06-47D1-BF9C-41FBB454E0B9}">
   <ds:schemaRefs>
     <ds:schemaRef ds:uri="http://schemas.openxmlformats.org/officeDocument/2006/bibliography"/>
   </ds:schemaRefs>

</xml_diff>

<commit_message>
pridanie UML, pridanie dokumentácie
</commit_message>
<xml_diff>
--- a/Dokumentácia AUS1.docx
+++ b/Dokumentácia AUS1.docx
@@ -207,17 +207,7 @@
           <w:sz w:val="24"/>
           <w:szCs w:val="24"/>
         </w:rPr>
-        <w:t>Cent</w:t>
-      </w:r>
-      <w:bookmarkStart w:id="0" w:name="_GoBack"/>
-      <w:bookmarkEnd w:id="0"/>
-      <w:r>
-        <w:rPr>
-          <w:rFonts w:ascii="Times New Roman" w:hAnsi="Times New Roman" w:cs="Times New Roman"/>
-          <w:sz w:val="24"/>
-          <w:szCs w:val="24"/>
-        </w:rPr>
-        <w:t>ralnySklad</w:t>
+        <w:t>CentralnySklad</w:t>
       </w:r>
       <w:proofErr w:type="spellEnd"/>
       <w:r>
@@ -1487,60 +1477,6 @@
         </w:rPr>
         <w:lastRenderedPageBreak/>
         <w:t>Zložitosti jednotlivých operácii</w:t>
-      </w:r>
-    </w:p>
-    <w:p>
-      <w:pPr>
-        <w:pStyle w:val="Default"/>
-        <w:numPr>
-          <w:ilvl w:val="0"/>
-          <w:numId w:val="1"/>
-        </w:numPr>
-        <w:rPr>
-          <w:sz w:val="23"/>
-          <w:szCs w:val="23"/>
-          <w:highlight w:val="yellow"/>
-        </w:rPr>
-      </w:pPr>
-      <w:r>
-        <w:rPr>
-          <w:i/>
-          <w:iCs/>
-          <w:sz w:val="23"/>
-          <w:szCs w:val="23"/>
-          <w:highlight w:val="yellow"/>
-        </w:rPr>
-        <w:t xml:space="preserve">operácia 1 (pridanie nového vozidla do vozového parku spoločnosti </w:t>
-      </w:r>
-      <w:proofErr w:type="spellStart"/>
-      <w:r>
-        <w:rPr>
-          <w:i/>
-          <w:iCs/>
-          <w:sz w:val="23"/>
-          <w:szCs w:val="23"/>
-          <w:highlight w:val="yellow"/>
-        </w:rPr>
-        <w:t>AoE</w:t>
-      </w:r>
-      <w:proofErr w:type="spellEnd"/>
-      <w:r>
-        <w:rPr>
-          <w:i/>
-          <w:iCs/>
-          <w:sz w:val="23"/>
-          <w:szCs w:val="23"/>
-          <w:highlight w:val="yellow"/>
-        </w:rPr>
-        <w:t>) má zložitosť O(n), kde n je celkový počet vozidiel evidovaných v informačnom systéme, pretože najskôr musíme v zozname vozidiel nájsť miesto, kam ho vložíme (n operácií), a následne ho tam vložiť (1 operácia)</w:t>
-      </w:r>
-      <w:r>
-        <w:rPr>
-          <w:sz w:val="23"/>
-          <w:szCs w:val="23"/>
-          <w:highlight w:val="yellow"/>
-        </w:rPr>
-        <w:t xml:space="preserve">“, </w:t>
       </w:r>
     </w:p>
     <w:p>
@@ -1555,29 +1491,66 @@
           <w:rFonts w:ascii="Times New Roman" w:hAnsi="Times New Roman" w:cs="Times New Roman"/>
           <w:sz w:val="24"/>
           <w:szCs w:val="24"/>
-          <w:highlight w:val="magenta"/>
-        </w:rPr>
-      </w:pPr>
-      <w:r>
-        <w:rPr>
-          <w:rFonts w:ascii="Times New Roman" w:hAnsi="Times New Roman" w:cs="Times New Roman"/>
-          <w:sz w:val="24"/>
-          <w:szCs w:val="24"/>
-          <w:highlight w:val="magenta"/>
-        </w:rPr>
-        <w:t xml:space="preserve">Pridanie nového vozidla do vozového parku spoločnosti </w:t>
-      </w:r>
-      <w:proofErr w:type="spellStart"/>
-      <w:r>
-        <w:rPr>
-          <w:rFonts w:ascii="Times New Roman" w:hAnsi="Times New Roman" w:cs="Times New Roman"/>
-          <w:sz w:val="24"/>
-          <w:szCs w:val="24"/>
-          <w:highlight w:val="magenta"/>
+        </w:rPr>
+      </w:pPr>
+      <w:r>
+        <w:rPr>
+          <w:rFonts w:ascii="Times New Roman" w:hAnsi="Times New Roman" w:cs="Times New Roman"/>
+          <w:sz w:val="24"/>
+          <w:szCs w:val="24"/>
+        </w:rPr>
+        <w:t>Pridanie nového vozidla do vozového parku</w:t>
+      </w:r>
+      <w:r>
+        <w:rPr>
+          <w:rFonts w:ascii="Times New Roman" w:hAnsi="Times New Roman" w:cs="Times New Roman"/>
+          <w:sz w:val="24"/>
+          <w:szCs w:val="24"/>
+        </w:rPr>
+        <w:t xml:space="preserve"> utriedené podľa dátumu evidencie,</w:t>
+      </w:r>
+      <w:r>
+        <w:rPr>
+          <w:rFonts w:ascii="Times New Roman" w:hAnsi="Times New Roman" w:cs="Times New Roman"/>
+          <w:sz w:val="24"/>
+          <w:szCs w:val="24"/>
+        </w:rPr>
+        <w:t xml:space="preserve"> spoločnosti </w:t>
+      </w:r>
+      <w:proofErr w:type="spellStart"/>
+      <w:r>
+        <w:rPr>
+          <w:rFonts w:ascii="Times New Roman" w:hAnsi="Times New Roman" w:cs="Times New Roman"/>
+          <w:sz w:val="24"/>
+          <w:szCs w:val="24"/>
         </w:rPr>
         <w:t>AoE</w:t>
       </w:r>
       <w:proofErr w:type="spellEnd"/>
+      <w:r>
+        <w:rPr>
+          <w:rFonts w:ascii="Times New Roman" w:hAnsi="Times New Roman" w:cs="Times New Roman"/>
+          <w:sz w:val="24"/>
+          <w:szCs w:val="24"/>
+        </w:rPr>
+        <w:t>,</w:t>
+      </w:r>
+      <w:r>
+        <w:rPr>
+          <w:rFonts w:ascii="Times New Roman" w:hAnsi="Times New Roman" w:cs="Times New Roman"/>
+          <w:sz w:val="24"/>
+          <w:szCs w:val="24"/>
+        </w:rPr>
+        <w:t xml:space="preserve"> má zložitosť O(n), kde n je celkový počet vozidiel evidovaných v informačnom systéme</w:t>
+      </w:r>
+      <w:r>
+        <w:rPr>
+          <w:rFonts w:ascii="Times New Roman" w:hAnsi="Times New Roman" w:cs="Times New Roman"/>
+          <w:sz w:val="24"/>
+          <w:szCs w:val="24"/>
+        </w:rPr>
+        <w:t>.</w:t>
+      </w:r>
     </w:p>
     <w:p>
       <w:pPr>
@@ -1591,17 +1564,67 @@
           <w:rFonts w:ascii="Times New Roman" w:hAnsi="Times New Roman" w:cs="Times New Roman"/>
           <w:sz w:val="24"/>
           <w:szCs w:val="24"/>
-          <w:highlight w:val="magenta"/>
-        </w:rPr>
-      </w:pPr>
-      <w:r>
-        <w:rPr>
-          <w:rFonts w:ascii="Times New Roman" w:hAnsi="Times New Roman" w:cs="Times New Roman"/>
-          <w:sz w:val="24"/>
-          <w:szCs w:val="24"/>
-          <w:highlight w:val="magenta"/>
-        </w:rPr>
-        <w:t xml:space="preserve">Vypísanie zoznamu vozidiel podľa dátumu zaradenia do evidencie. </w:t>
+        </w:rPr>
+      </w:pPr>
+      <w:r>
+        <w:rPr>
+          <w:rFonts w:ascii="Times New Roman" w:hAnsi="Times New Roman" w:cs="Times New Roman"/>
+          <w:sz w:val="24"/>
+          <w:szCs w:val="24"/>
+        </w:rPr>
+        <w:t>Vypísanie zoznamu vozidiel podľa dátumu zaradenia do evidencie</w:t>
+      </w:r>
+      <w:r>
+        <w:rPr>
+          <w:rFonts w:ascii="Times New Roman" w:hAnsi="Times New Roman" w:cs="Times New Roman"/>
+          <w:sz w:val="24"/>
+          <w:szCs w:val="24"/>
+        </w:rPr>
+        <w:t xml:space="preserve"> pomocou </w:t>
+      </w:r>
+      <w:proofErr w:type="spellStart"/>
+      <w:r>
+        <w:rPr>
+          <w:rFonts w:ascii="Times New Roman" w:hAnsi="Times New Roman" w:cs="Times New Roman"/>
+          <w:sz w:val="24"/>
+          <w:szCs w:val="24"/>
+        </w:rPr>
+        <w:t>foreach</w:t>
+      </w:r>
+      <w:proofErr w:type="spellEnd"/>
+      <w:r>
+        <w:rPr>
+          <w:rFonts w:ascii="Times New Roman" w:hAnsi="Times New Roman" w:cs="Times New Roman"/>
+          <w:sz w:val="24"/>
+          <w:szCs w:val="24"/>
+        </w:rPr>
+        <w:t xml:space="preserve"> =</w:t>
+      </w:r>
+      <w:r>
+        <w:rPr>
+          <w:rFonts w:ascii="Times New Roman" w:hAnsi="Times New Roman" w:cs="Times New Roman"/>
+          <w:sz w:val="24"/>
+          <w:szCs w:val="24"/>
+          <w:lang w:val="en-US"/>
+        </w:rPr>
+        <w:t xml:space="preserve">&gt; </w:t>
+      </w:r>
+      <w:r>
+        <w:rPr>
+          <w:rFonts w:ascii="Times New Roman" w:hAnsi="Times New Roman" w:cs="Times New Roman"/>
+          <w:sz w:val="24"/>
+          <w:szCs w:val="24"/>
+        </w:rPr>
+        <w:t>O</w:t>
+      </w:r>
+      <w:r>
+        <w:rPr>
+          <w:rFonts w:ascii="Times New Roman" w:hAnsi="Times New Roman" w:cs="Times New Roman"/>
+          <w:sz w:val="24"/>
+          <w:szCs w:val="24"/>
+          <w:lang w:val="en-US"/>
+        </w:rPr>
+        <w:t>(N)</w:t>
       </w:r>
     </w:p>
     <w:p>
@@ -1616,15 +1639,13 @@
           <w:rFonts w:ascii="Times New Roman" w:hAnsi="Times New Roman" w:cs="Times New Roman"/>
           <w:sz w:val="24"/>
           <w:szCs w:val="24"/>
-          <w:highlight w:val="magenta"/>
-        </w:rPr>
-      </w:pPr>
-      <w:r>
-        <w:rPr>
-          <w:rFonts w:ascii="Times New Roman" w:hAnsi="Times New Roman" w:cs="Times New Roman"/>
-          <w:sz w:val="24"/>
-          <w:szCs w:val="24"/>
-          <w:highlight w:val="magenta"/>
+        </w:rPr>
+      </w:pPr>
+      <w:r>
+        <w:rPr>
+          <w:rFonts w:ascii="Times New Roman" w:hAnsi="Times New Roman" w:cs="Times New Roman"/>
+          <w:sz w:val="24"/>
+          <w:szCs w:val="24"/>
         </w:rPr>
         <w:t xml:space="preserve">Pridanie nového </w:t>
       </w:r>
@@ -1634,7 +1655,6 @@
           <w:rFonts w:ascii="Times New Roman" w:hAnsi="Times New Roman" w:cs="Times New Roman"/>
           <w:sz w:val="24"/>
           <w:szCs w:val="24"/>
-          <w:highlight w:val="magenta"/>
         </w:rPr>
         <w:t>dronu</w:t>
       </w:r>
@@ -1644,9 +1664,65 @@
           <w:rFonts w:ascii="Times New Roman" w:hAnsi="Times New Roman" w:cs="Times New Roman"/>
           <w:sz w:val="24"/>
           <w:szCs w:val="24"/>
-          <w:highlight w:val="magenta"/>
         </w:rPr>
         <w:t xml:space="preserve"> do lokálneho prekladiska</w:t>
+      </w:r>
+      <w:r>
+        <w:rPr>
+          <w:rFonts w:ascii="Times New Roman" w:hAnsi="Times New Roman" w:cs="Times New Roman"/>
+          <w:sz w:val="24"/>
+          <w:szCs w:val="24"/>
+        </w:rPr>
+        <w:t>, U</w:t>
+      </w:r>
+      <w:r>
+        <w:rPr>
+          <w:rFonts w:ascii="Times New Roman" w:hAnsi="Times New Roman" w:cs="Times New Roman"/>
+          <w:sz w:val="24"/>
+          <w:szCs w:val="24"/>
+        </w:rPr>
+        <w:t xml:space="preserve">triedenie podľa </w:t>
+      </w:r>
+      <w:r>
+        <w:rPr>
+          <w:rFonts w:ascii="Times New Roman" w:hAnsi="Times New Roman" w:cs="Times New Roman"/>
+          <w:sz w:val="24"/>
+          <w:szCs w:val="24"/>
+        </w:rPr>
+        <w:t>dátumu</w:t>
+      </w:r>
+      <w:r>
+        <w:rPr>
+          <w:rFonts w:ascii="Times New Roman" w:hAnsi="Times New Roman" w:cs="Times New Roman"/>
+          <w:sz w:val="24"/>
+          <w:szCs w:val="24"/>
+        </w:rPr>
+        <w:t xml:space="preserve"> </w:t>
+      </w:r>
+      <w:r>
+        <w:rPr>
+          <w:rFonts w:ascii="Times New Roman" w:hAnsi="Times New Roman" w:cs="Times New Roman"/>
+          <w:sz w:val="24"/>
+          <w:szCs w:val="24"/>
+        </w:rPr>
+        <w:t>evidencie,</w:t>
+      </w:r>
+      <w:r>
+        <w:rPr>
+          <w:rFonts w:ascii="Times New Roman" w:hAnsi="Times New Roman" w:cs="Times New Roman"/>
+          <w:sz w:val="24"/>
+          <w:szCs w:val="24"/>
+        </w:rPr>
+        <w:t xml:space="preserve"> zložitosť O</w:t>
+      </w:r>
+      <w:r>
+        <w:rPr>
+          <w:rFonts w:ascii="Times New Roman" w:hAnsi="Times New Roman" w:cs="Times New Roman"/>
+          <w:sz w:val="24"/>
+          <w:szCs w:val="24"/>
+          <w:lang w:val="en-US"/>
+        </w:rPr>
+        <w:t>(N).</w:t>
       </w:r>
     </w:p>
     <w:p>
@@ -1661,15 +1737,13 @@
           <w:rFonts w:ascii="Times New Roman" w:hAnsi="Times New Roman" w:cs="Times New Roman"/>
           <w:sz w:val="24"/>
           <w:szCs w:val="24"/>
-          <w:highlight w:val="magenta"/>
-        </w:rPr>
-      </w:pPr>
-      <w:r>
-        <w:rPr>
-          <w:rFonts w:ascii="Times New Roman" w:hAnsi="Times New Roman" w:cs="Times New Roman"/>
-          <w:sz w:val="24"/>
-          <w:szCs w:val="24"/>
-          <w:highlight w:val="magenta"/>
+        </w:rPr>
+      </w:pPr>
+      <w:r>
+        <w:rPr>
+          <w:rFonts w:ascii="Times New Roman" w:hAnsi="Times New Roman" w:cs="Times New Roman"/>
+          <w:sz w:val="24"/>
+          <w:szCs w:val="24"/>
         </w:rPr>
         <w:t xml:space="preserve">Vypísanie všetkých </w:t>
       </w:r>
@@ -1679,7 +1753,6 @@
           <w:rFonts w:ascii="Times New Roman" w:hAnsi="Times New Roman" w:cs="Times New Roman"/>
           <w:sz w:val="24"/>
           <w:szCs w:val="24"/>
-          <w:highlight w:val="magenta"/>
         </w:rPr>
         <w:t>dronov</w:t>
       </w:r>
@@ -1689,9 +1762,68 @@
           <w:rFonts w:ascii="Times New Roman" w:hAnsi="Times New Roman" w:cs="Times New Roman"/>
           <w:sz w:val="24"/>
           <w:szCs w:val="24"/>
-          <w:highlight w:val="magenta"/>
-        </w:rPr>
-        <w:t xml:space="preserve"> evidovaných v zadanom lokálnom prekladisku. </w:t>
+        </w:rPr>
+        <w:t xml:space="preserve"> evidovaných v zadanom lokálnom prekladisku</w:t>
+      </w:r>
+      <w:r>
+        <w:rPr>
+          <w:rFonts w:ascii="Times New Roman" w:hAnsi="Times New Roman" w:cs="Times New Roman"/>
+          <w:sz w:val="24"/>
+          <w:szCs w:val="24"/>
+        </w:rPr>
+        <w:t xml:space="preserve"> </w:t>
+      </w:r>
+      <w:r>
+        <w:rPr>
+          <w:rFonts w:ascii="Times New Roman" w:hAnsi="Times New Roman" w:cs="Times New Roman"/>
+          <w:sz w:val="24"/>
+          <w:szCs w:val="24"/>
+        </w:rPr>
+        <w:t xml:space="preserve">pomocou </w:t>
+      </w:r>
+      <w:proofErr w:type="spellStart"/>
+      <w:r>
+        <w:rPr>
+          <w:rFonts w:ascii="Times New Roman" w:hAnsi="Times New Roman" w:cs="Times New Roman"/>
+          <w:sz w:val="24"/>
+          <w:szCs w:val="24"/>
+        </w:rPr>
+        <w:t>foreach</w:t>
+      </w:r>
+      <w:proofErr w:type="spellEnd"/>
+      <w:r>
+        <w:rPr>
+          <w:rFonts w:ascii="Times New Roman" w:hAnsi="Times New Roman" w:cs="Times New Roman"/>
+          <w:sz w:val="24"/>
+          <w:szCs w:val="24"/>
+        </w:rPr>
+        <w:t xml:space="preserve"> =</w:t>
+      </w:r>
+      <w:r>
+        <w:rPr>
+          <w:rFonts w:ascii="Times New Roman" w:hAnsi="Times New Roman" w:cs="Times New Roman"/>
+          <w:sz w:val="24"/>
+          <w:szCs w:val="24"/>
+          <w:lang w:val="en-US"/>
+        </w:rPr>
+        <w:t xml:space="preserve">&gt; </w:t>
+      </w:r>
+      <w:r>
+        <w:rPr>
+          <w:rFonts w:ascii="Times New Roman" w:hAnsi="Times New Roman" w:cs="Times New Roman"/>
+          <w:sz w:val="24"/>
+          <w:szCs w:val="24"/>
+        </w:rPr>
+        <w:t>O</w:t>
+      </w:r>
+      <w:r>
+        <w:rPr>
+          <w:rFonts w:ascii="Times New Roman" w:hAnsi="Times New Roman" w:cs="Times New Roman"/>
+          <w:sz w:val="24"/>
+          <w:szCs w:val="24"/>
+          <w:lang w:val="en-US"/>
+        </w:rPr>
+        <w:t>(N)</w:t>
       </w:r>
     </w:p>
     <w:p>
@@ -1706,15 +1838,15 @@
           <w:rFonts w:ascii="Times New Roman" w:hAnsi="Times New Roman" w:cs="Times New Roman"/>
           <w:sz w:val="24"/>
           <w:szCs w:val="24"/>
-          <w:highlight w:val="magenta"/>
-        </w:rPr>
-      </w:pPr>
-      <w:r>
-        <w:rPr>
-          <w:rFonts w:ascii="Times New Roman" w:hAnsi="Times New Roman" w:cs="Times New Roman"/>
-          <w:sz w:val="24"/>
-          <w:szCs w:val="24"/>
-          <w:highlight w:val="magenta"/>
+          <w:highlight w:val="red"/>
+        </w:rPr>
+      </w:pPr>
+      <w:r>
+        <w:rPr>
+          <w:rFonts w:ascii="Times New Roman" w:hAnsi="Times New Roman" w:cs="Times New Roman"/>
+          <w:sz w:val="24"/>
+          <w:szCs w:val="24"/>
+          <w:highlight w:val="red"/>
         </w:rPr>
         <w:t xml:space="preserve">Vytvorenie novej objednávky. </w:t>
       </w:r>
@@ -1731,15 +1863,15 @@
           <w:rFonts w:ascii="Times New Roman" w:hAnsi="Times New Roman" w:cs="Times New Roman"/>
           <w:sz w:val="24"/>
           <w:szCs w:val="24"/>
-          <w:highlight w:val="magenta"/>
-        </w:rPr>
-      </w:pPr>
-      <w:r>
-        <w:rPr>
-          <w:rFonts w:ascii="Times New Roman" w:hAnsi="Times New Roman" w:cs="Times New Roman"/>
-          <w:sz w:val="24"/>
-          <w:szCs w:val="24"/>
-          <w:highlight w:val="magenta"/>
+          <w:highlight w:val="red"/>
+        </w:rPr>
+      </w:pPr>
+      <w:r>
+        <w:rPr>
+          <w:rFonts w:ascii="Times New Roman" w:hAnsi="Times New Roman" w:cs="Times New Roman"/>
+          <w:sz w:val="24"/>
+          <w:szCs w:val="24"/>
+          <w:highlight w:val="red"/>
         </w:rPr>
         <w:t xml:space="preserve">Pri vytváraní objednávky je nutné kontrolovať, či nedôjde k jej zamietnutiu zo strany </w:t>
       </w:r>
@@ -1749,7 +1881,7 @@
           <w:rFonts w:ascii="Times New Roman" w:hAnsi="Times New Roman" w:cs="Times New Roman"/>
           <w:sz w:val="24"/>
           <w:szCs w:val="24"/>
-          <w:highlight w:val="magenta"/>
+          <w:highlight w:val="red"/>
         </w:rPr>
         <w:t>AoE</w:t>
       </w:r>
@@ -1759,7 +1891,7 @@
           <w:rFonts w:ascii="Times New Roman" w:hAnsi="Times New Roman" w:cs="Times New Roman"/>
           <w:sz w:val="24"/>
           <w:szCs w:val="24"/>
-          <w:highlight w:val="magenta"/>
+          <w:highlight w:val="red"/>
         </w:rPr>
         <w:t>. Dokončená objednávka je zaradená do frontu objednávok čakajúcich na spracovanie.</w:t>
       </w:r>
@@ -1776,15 +1908,15 @@
           <w:rFonts w:ascii="Times New Roman" w:hAnsi="Times New Roman" w:cs="Times New Roman"/>
           <w:sz w:val="24"/>
           <w:szCs w:val="24"/>
-          <w:highlight w:val="magenta"/>
-        </w:rPr>
-      </w:pPr>
-      <w:r>
-        <w:rPr>
-          <w:rFonts w:ascii="Times New Roman" w:hAnsi="Times New Roman" w:cs="Times New Roman"/>
-          <w:sz w:val="24"/>
-          <w:szCs w:val="24"/>
-          <w:highlight w:val="magenta"/>
+          <w:highlight w:val="red"/>
+        </w:rPr>
+      </w:pPr>
+      <w:r>
+        <w:rPr>
+          <w:rFonts w:ascii="Times New Roman" w:hAnsi="Times New Roman" w:cs="Times New Roman"/>
+          <w:sz w:val="24"/>
+          <w:szCs w:val="24"/>
+          <w:highlight w:val="red"/>
         </w:rPr>
         <w:t xml:space="preserve">Naplánovanie vyzdvihnutia zásielky u odosielateľa. </w:t>
       </w:r>
@@ -1801,15 +1933,15 @@
           <w:rFonts w:ascii="Times New Roman" w:hAnsi="Times New Roman" w:cs="Times New Roman"/>
           <w:sz w:val="24"/>
           <w:szCs w:val="24"/>
-          <w:highlight w:val="magenta"/>
-        </w:rPr>
-      </w:pPr>
-      <w:r>
-        <w:rPr>
-          <w:rFonts w:ascii="Times New Roman" w:hAnsi="Times New Roman" w:cs="Times New Roman"/>
-          <w:sz w:val="24"/>
-          <w:szCs w:val="24"/>
-          <w:highlight w:val="magenta"/>
+          <w:highlight w:val="red"/>
+        </w:rPr>
+      </w:pPr>
+      <w:r>
+        <w:rPr>
+          <w:rFonts w:ascii="Times New Roman" w:hAnsi="Times New Roman" w:cs="Times New Roman"/>
+          <w:sz w:val="24"/>
+          <w:szCs w:val="24"/>
+          <w:highlight w:val="red"/>
         </w:rPr>
         <w:t xml:space="preserve">Návrat vozidiel do centrálneho skladu. </w:t>
       </w:r>
@@ -1833,7 +1965,7 @@
           <w:rFonts w:ascii="Times New Roman" w:hAnsi="Times New Roman" w:cs="Times New Roman"/>
           <w:sz w:val="24"/>
           <w:szCs w:val="24"/>
-          <w:highlight w:val="magenta"/>
+          <w:highlight w:val="red"/>
         </w:rPr>
         <w:t>Naplnenie vozidiel v centrálnom sklade zásielkami.</w:t>
       </w:r>
@@ -1869,14 +2001,67 @@
           <w:rFonts w:ascii="Times New Roman" w:hAnsi="Times New Roman" w:cs="Times New Roman"/>
           <w:sz w:val="32"/>
           <w:szCs w:val="32"/>
-          <w:highlight w:val="magenta"/>
         </w:rPr>
         <w:lastRenderedPageBreak/>
         <w:t>Diagram Tried</w:t>
       </w:r>
     </w:p>
+    <w:p>
+      <w:r>
+        <w:rPr>
+          <w:noProof/>
+        </w:rPr>
+        <w:drawing>
+          <wp:inline distT="0" distB="0" distL="0" distR="0" wp14:anchorId="26915A4E" wp14:editId="1FF4C8E4">
+            <wp:extent cx="5960201" cy="1724025"/>
+            <wp:effectExtent l="0" t="0" r="2540" b="0"/>
+            <wp:docPr id="1" name="Obrázok 1"/>
+            <wp:cNvGraphicFramePr>
+              <a:graphicFrameLocks xmlns:a="http://schemas.openxmlformats.org/drawingml/2006/main" noChangeAspect="1"/>
+            </wp:cNvGraphicFramePr>
+            <a:graphic xmlns:a="http://schemas.openxmlformats.org/drawingml/2006/main">
+              <a:graphicData uri="http://schemas.openxmlformats.org/drawingml/2006/picture">
+                <pic:pic xmlns:pic="http://schemas.openxmlformats.org/drawingml/2006/picture">
+                  <pic:nvPicPr>
+                    <pic:cNvPr id="0" name="Picture 1"/>
+                    <pic:cNvPicPr>
+                      <a:picLocks noChangeAspect="1" noChangeArrowheads="1"/>
+                    </pic:cNvPicPr>
+                  </pic:nvPicPr>
+                  <pic:blipFill>
+                    <a:blip r:embed="rId7">
+                      <a:extLst>
+                        <a:ext uri="{28A0092B-C50C-407E-A947-70E740481C1C}">
+                          <a14:useLocalDpi xmlns:a14="http://schemas.microsoft.com/office/drawing/2010/main" val="0"/>
+                        </a:ext>
+                      </a:extLst>
+                    </a:blip>
+                    <a:srcRect/>
+                    <a:stretch>
+                      <a:fillRect/>
+                    </a:stretch>
+                  </pic:blipFill>
+                  <pic:spPr bwMode="auto">
+                    <a:xfrm>
+                      <a:off x="0" y="0"/>
+                      <a:ext cx="6012427" cy="1739132"/>
+                    </a:xfrm>
+                    <a:prstGeom prst="rect">
+                      <a:avLst/>
+                    </a:prstGeom>
+                    <a:noFill/>
+                    <a:ln>
+                      <a:noFill/>
+                    </a:ln>
+                  </pic:spPr>
+                </pic:pic>
+              </a:graphicData>
+            </a:graphic>
+          </wp:inline>
+        </w:drawing>
+      </w:r>
+    </w:p>
     <w:p/>
-    <w:p/>
     <w:p>
       <w:pPr>
         <w:spacing w:line="256" w:lineRule="auto"/>
@@ -1884,6 +2069,8 @@
       <w:r>
         <w:br w:type="page"/>
       </w:r>
+      <w:bookmarkStart w:id="0" w:name="_GoBack"/>
+      <w:bookmarkEnd w:id="0"/>
     </w:p>
     <w:p>
       <w:pPr>
@@ -3131,7 +3318,7 @@
 </file>
 
 <file path=customXml/itemProps1.xml><?xml version="1.0" encoding="utf-8"?>
-<ds:datastoreItem xmlns:ds="http://schemas.openxmlformats.org/officeDocument/2006/customXml" ds:itemID="{BD31BA8A-3E06-47D1-BF9C-41FBB454E0B9}">
+<ds:datastoreItem xmlns:ds="http://schemas.openxmlformats.org/officeDocument/2006/customXml" ds:itemID="{28BF516E-7325-462B-B134-2D26E15D710D}">
   <ds:schemaRefs>
     <ds:schemaRef ds:uri="http://schemas.openxmlformats.org/officeDocument/2006/bibliography"/>
   </ds:schemaRefs>

</xml_diff>

<commit_message>
clear memory leaks, add documentation
</commit_message>
<xml_diff>
--- a/Dokumentácia AUS1.docx
+++ b/Dokumentácia AUS1.docx
@@ -1238,8 +1238,6 @@
         </w:rPr>
         <w:t>.</w:t>
       </w:r>
-      <w:bookmarkStart w:id="0" w:name="_GoBack"/>
-      <w:bookmarkEnd w:id="0"/>
     </w:p>
     <w:p>
       <w:pPr>
@@ -1668,7 +1666,25 @@
           <w:szCs w:val="24"/>
           <w:lang w:val="en-US"/>
         </w:rPr>
-        <w:t>(N)</w:t>
+        <w:t>(</w:t>
+      </w:r>
+      <w:r>
+        <w:rPr>
+          <w:rFonts w:ascii="Times New Roman" w:hAnsi="Times New Roman" w:cs="Times New Roman"/>
+          <w:sz w:val="24"/>
+          <w:szCs w:val="24"/>
+          <w:lang w:val="en-US"/>
+        </w:rPr>
+        <w:t>n</w:t>
+      </w:r>
+      <w:r>
+        <w:rPr>
+          <w:rFonts w:ascii="Times New Roman" w:hAnsi="Times New Roman" w:cs="Times New Roman"/>
+          <w:sz w:val="24"/>
+          <w:szCs w:val="24"/>
+          <w:lang w:val="en-US"/>
+        </w:rPr>
+        <w:t>)</w:t>
       </w:r>
     </w:p>
     <w:p>
@@ -1766,7 +1782,25 @@
           <w:szCs w:val="24"/>
           <w:lang w:val="en-US"/>
         </w:rPr>
-        <w:t>(N).</w:t>
+        <w:t>(</w:t>
+      </w:r>
+      <w:r>
+        <w:rPr>
+          <w:rFonts w:ascii="Times New Roman" w:hAnsi="Times New Roman" w:cs="Times New Roman"/>
+          <w:sz w:val="24"/>
+          <w:szCs w:val="24"/>
+          <w:lang w:val="en-US"/>
+        </w:rPr>
+        <w:t>n</w:t>
+      </w:r>
+      <w:r>
+        <w:rPr>
+          <w:rFonts w:ascii="Times New Roman" w:hAnsi="Times New Roman" w:cs="Times New Roman"/>
+          <w:sz w:val="24"/>
+          <w:szCs w:val="24"/>
+          <w:lang w:val="en-US"/>
+        </w:rPr>
+        <w:t>).</w:t>
       </w:r>
     </w:p>
     <w:p>
@@ -1867,7 +1901,25 @@
           <w:szCs w:val="24"/>
           <w:lang w:val="en-US"/>
         </w:rPr>
-        <w:t>(N)</w:t>
+        <w:t>(</w:t>
+      </w:r>
+      <w:r>
+        <w:rPr>
+          <w:rFonts w:ascii="Times New Roman" w:hAnsi="Times New Roman" w:cs="Times New Roman"/>
+          <w:sz w:val="24"/>
+          <w:szCs w:val="24"/>
+          <w:lang w:val="en-US"/>
+        </w:rPr>
+        <w:t>n</w:t>
+      </w:r>
+      <w:r>
+        <w:rPr>
+          <w:rFonts w:ascii="Times New Roman" w:hAnsi="Times New Roman" w:cs="Times New Roman"/>
+          <w:sz w:val="24"/>
+          <w:szCs w:val="24"/>
+          <w:lang w:val="en-US"/>
+        </w:rPr>
+        <w:t>)</w:t>
       </w:r>
     </w:p>
     <w:p>
@@ -1882,17 +1934,41 @@
           <w:rFonts w:ascii="Times New Roman" w:hAnsi="Times New Roman" w:cs="Times New Roman"/>
           <w:sz w:val="24"/>
           <w:szCs w:val="24"/>
-          <w:highlight w:val="red"/>
-        </w:rPr>
-      </w:pPr>
-      <w:r>
-        <w:rPr>
-          <w:rFonts w:ascii="Times New Roman" w:hAnsi="Times New Roman" w:cs="Times New Roman"/>
-          <w:sz w:val="24"/>
-          <w:szCs w:val="24"/>
-          <w:highlight w:val="red"/>
-        </w:rPr>
-        <w:t xml:space="preserve">Vytvorenie novej objednávky. </w:t>
+        </w:rPr>
+      </w:pPr>
+      <w:r>
+        <w:rPr>
+          <w:rFonts w:ascii="Times New Roman" w:hAnsi="Times New Roman" w:cs="Times New Roman"/>
+          <w:sz w:val="24"/>
+          <w:szCs w:val="24"/>
+        </w:rPr>
+        <w:t>Vytvorenie novej objednávky</w:t>
+      </w:r>
+      <w:r>
+        <w:rPr>
+          <w:rFonts w:ascii="Times New Roman" w:hAnsi="Times New Roman" w:cs="Times New Roman"/>
+          <w:sz w:val="24"/>
+          <w:szCs w:val="24"/>
+        </w:rPr>
+        <w:t xml:space="preserve"> má zložitosť O(2n*m) kde, n je počet vozidiel firmy a m je počet </w:t>
+      </w:r>
+      <w:proofErr w:type="spellStart"/>
+      <w:r>
+        <w:rPr>
+          <w:rFonts w:ascii="Times New Roman" w:hAnsi="Times New Roman" w:cs="Times New Roman"/>
+          <w:sz w:val="24"/>
+          <w:szCs w:val="24"/>
+        </w:rPr>
+        <w:t>dronov</w:t>
+      </w:r>
+      <w:proofErr w:type="spellEnd"/>
+      <w:r>
+        <w:rPr>
+          <w:rFonts w:ascii="Times New Roman" w:hAnsi="Times New Roman" w:cs="Times New Roman"/>
+          <w:sz w:val="24"/>
+          <w:szCs w:val="24"/>
+        </w:rPr>
+        <w:t xml:space="preserve"> v lokálnom prekladisku odosielateľa.  </w:t>
       </w:r>
     </w:p>
     <w:p>
@@ -1907,15 +1983,13 @@
           <w:rFonts w:ascii="Times New Roman" w:hAnsi="Times New Roman" w:cs="Times New Roman"/>
           <w:sz w:val="24"/>
           <w:szCs w:val="24"/>
-          <w:highlight w:val="red"/>
-        </w:rPr>
-      </w:pPr>
-      <w:r>
-        <w:rPr>
-          <w:rFonts w:ascii="Times New Roman" w:hAnsi="Times New Roman" w:cs="Times New Roman"/>
-          <w:sz w:val="24"/>
-          <w:szCs w:val="24"/>
-          <w:highlight w:val="red"/>
+        </w:rPr>
+      </w:pPr>
+      <w:r>
+        <w:rPr>
+          <w:rFonts w:ascii="Times New Roman" w:hAnsi="Times New Roman" w:cs="Times New Roman"/>
+          <w:sz w:val="24"/>
+          <w:szCs w:val="24"/>
         </w:rPr>
         <w:t xml:space="preserve">Pri vytváraní objednávky je nutné kontrolovať, či nedôjde k jej zamietnutiu zo strany </w:t>
       </w:r>
@@ -1925,7 +1999,6 @@
           <w:rFonts w:ascii="Times New Roman" w:hAnsi="Times New Roman" w:cs="Times New Roman"/>
           <w:sz w:val="24"/>
           <w:szCs w:val="24"/>
-          <w:highlight w:val="red"/>
         </w:rPr>
         <w:t>AoE</w:t>
       </w:r>
@@ -1935,10 +2008,19 @@
           <w:rFonts w:ascii="Times New Roman" w:hAnsi="Times New Roman" w:cs="Times New Roman"/>
           <w:sz w:val="24"/>
           <w:szCs w:val="24"/>
-          <w:highlight w:val="red"/>
-        </w:rPr>
-        <w:t>. Dokončená objednávka je zaradená do frontu objednávok čakajúcich na spracovanie.</w:t>
-      </w:r>
+        </w:rPr>
+        <w:t xml:space="preserve">. </w:t>
+      </w:r>
+      <w:r>
+        <w:rPr>
+          <w:rFonts w:ascii="Times New Roman" w:hAnsi="Times New Roman" w:cs="Times New Roman"/>
+          <w:sz w:val="24"/>
+          <w:szCs w:val="24"/>
+        </w:rPr>
+        <w:t>-&gt; obsiahnuté v bode číslo 5.</w:t>
+      </w:r>
+      <w:bookmarkStart w:id="0" w:name="_GoBack"/>
+      <w:bookmarkEnd w:id="0"/>
     </w:p>
     <w:p>
       <w:pPr>
@@ -1952,17 +2034,83 @@
           <w:rFonts w:ascii="Times New Roman" w:hAnsi="Times New Roman" w:cs="Times New Roman"/>
           <w:sz w:val="24"/>
           <w:szCs w:val="24"/>
-          <w:highlight w:val="red"/>
-        </w:rPr>
-      </w:pPr>
-      <w:r>
-        <w:rPr>
-          <w:rFonts w:ascii="Times New Roman" w:hAnsi="Times New Roman" w:cs="Times New Roman"/>
-          <w:sz w:val="24"/>
-          <w:szCs w:val="24"/>
-          <w:highlight w:val="red"/>
-        </w:rPr>
-        <w:t xml:space="preserve">Naplánovanie vyzdvihnutia zásielky u odosielateľa. </w:t>
+        </w:rPr>
+      </w:pPr>
+      <w:r>
+        <w:rPr>
+          <w:rFonts w:ascii="Times New Roman" w:hAnsi="Times New Roman" w:cs="Times New Roman"/>
+          <w:sz w:val="24"/>
+          <w:szCs w:val="24"/>
+        </w:rPr>
+        <w:t>Naplánovanie vyzdvihnutia zásielky u odosielateľa.</w:t>
+      </w:r>
+      <w:r>
+        <w:rPr>
+          <w:rFonts w:ascii="Times New Roman" w:hAnsi="Times New Roman" w:cs="Times New Roman"/>
+          <w:sz w:val="24"/>
+          <w:szCs w:val="24"/>
+        </w:rPr>
+        <w:t xml:space="preserve"> O(</w:t>
+      </w:r>
+      <w:r>
+        <w:rPr>
+          <w:rFonts w:ascii="Times New Roman" w:hAnsi="Times New Roman" w:cs="Times New Roman"/>
+          <w:sz w:val="24"/>
+          <w:szCs w:val="24"/>
+        </w:rPr>
+        <w:t>n</w:t>
+      </w:r>
+      <w:r>
+        <w:rPr>
+          <w:rFonts w:ascii="Times New Roman" w:hAnsi="Times New Roman" w:cs="Times New Roman"/>
+          <w:sz w:val="24"/>
+          <w:szCs w:val="24"/>
+        </w:rPr>
+        <w:t xml:space="preserve">) -&gt; </w:t>
+      </w:r>
+      <w:proofErr w:type="spellStart"/>
+      <w:r>
+        <w:rPr>
+          <w:rFonts w:ascii="Times New Roman" w:hAnsi="Times New Roman" w:cs="Times New Roman"/>
+          <w:sz w:val="24"/>
+          <w:szCs w:val="24"/>
+        </w:rPr>
+        <w:t>push</w:t>
+      </w:r>
+      <w:proofErr w:type="spellEnd"/>
+      <w:r>
+        <w:rPr>
+          <w:rFonts w:ascii="Times New Roman" w:hAnsi="Times New Roman" w:cs="Times New Roman"/>
+          <w:sz w:val="24"/>
+          <w:szCs w:val="24"/>
+        </w:rPr>
+        <w:t xml:space="preserve"> do explicitného frontu</w:t>
+      </w:r>
+      <w:r>
+        <w:rPr>
+          <w:rFonts w:ascii="Times New Roman" w:hAnsi="Times New Roman" w:cs="Times New Roman"/>
+          <w:sz w:val="24"/>
+          <w:szCs w:val="24"/>
+        </w:rPr>
+        <w:t xml:space="preserve">, kde n je počet zásielok v priradených </w:t>
+      </w:r>
+      <w:proofErr w:type="spellStart"/>
+      <w:r>
+        <w:rPr>
+          <w:rFonts w:ascii="Times New Roman" w:hAnsi="Times New Roman" w:cs="Times New Roman"/>
+          <w:sz w:val="24"/>
+          <w:szCs w:val="24"/>
+        </w:rPr>
+        <w:t>dronovi</w:t>
+      </w:r>
+      <w:proofErr w:type="spellEnd"/>
+      <w:r>
+        <w:rPr>
+          <w:rFonts w:ascii="Times New Roman" w:hAnsi="Times New Roman" w:cs="Times New Roman"/>
+          <w:sz w:val="24"/>
+          <w:szCs w:val="24"/>
+        </w:rPr>
+        <w:t xml:space="preserve"> na vybavenie </w:t>
       </w:r>
     </w:p>
     <w:p>
@@ -3360,7 +3508,7 @@
 </file>
 
 <file path=customXml/itemProps1.xml><?xml version="1.0" encoding="utf-8"?>
-<ds:datastoreItem xmlns:ds="http://schemas.openxmlformats.org/officeDocument/2006/customXml" ds:itemID="{53062A1C-71B3-473E-94E2-5A2A708B1F87}">
+<ds:datastoreItem xmlns:ds="http://schemas.openxmlformats.org/officeDocument/2006/customXml" ds:itemID="{71A10B27-60F4-41A5-A803-4F28177E9CFD}">
   <ds:schemaRefs>
     <ds:schemaRef ds:uri="http://schemas.openxmlformats.org/officeDocument/2006/bibliography"/>
   </ds:schemaRefs>

</xml_diff>

<commit_message>
pred odovzdaim -> ešte treba dorobiť dokumentáciu
</commit_message>
<xml_diff>
--- a/Dokumentácia AUS1.docx
+++ b/Dokumentácia AUS1.docx
@@ -121,10 +121,16 @@
         <w:spacing w:before="4920"/>
       </w:pPr>
       <w:r>
-        <w:t xml:space="preserve">Ing. </w:t>
-      </w:r>
-      <w:r>
-        <w:t>Michal Varga, PhD.</w:t>
+        <w:t>Ing.</w:t>
+      </w:r>
+      <w:r>
+        <w:t xml:space="preserve"> </w:t>
+      </w:r>
+      <w:r>
+        <w:t>Marek Kvet</w:t>
+      </w:r>
+      <w:r>
+        <w:t>, PhD.</w:t>
       </w:r>
       <w:r>
         <w:t xml:space="preserve"> – PIA </w:t>
@@ -1097,6 +1103,68 @@
           <w:sz w:val="24"/>
           <w:szCs w:val="24"/>
         </w:rPr>
+        <w:t>cerntralnom</w:t>
+      </w:r>
+      <w:proofErr w:type="spellEnd"/>
+      <w:r>
+        <w:rPr>
+          <w:rFonts w:ascii="Times New Roman" w:hAnsi="Times New Roman" w:cs="Times New Roman"/>
+          <w:sz w:val="24"/>
+          <w:szCs w:val="24"/>
+        </w:rPr>
+        <w:t xml:space="preserve"> sklade, používam </w:t>
+      </w:r>
+      <w:proofErr w:type="spellStart"/>
+      <w:r>
+        <w:rPr>
+          <w:rFonts w:ascii="Times New Roman" w:hAnsi="Times New Roman" w:cs="Times New Roman"/>
+          <w:sz w:val="24"/>
+          <w:szCs w:val="24"/>
+        </w:rPr>
+        <w:t>ArrayList</w:t>
+      </w:r>
+      <w:proofErr w:type="spellEnd"/>
+      <w:r>
+        <w:rPr>
+          <w:rFonts w:ascii="Times New Roman" w:hAnsi="Times New Roman" w:cs="Times New Roman"/>
+          <w:sz w:val="24"/>
+          <w:szCs w:val="24"/>
+        </w:rPr>
+        <w:t xml:space="preserve"> na evidovanie zásielok ktoré tam „vyložili“ vozidlá v daný deň.</w:t>
+      </w:r>
+    </w:p>
+    <w:p>
+      <w:pPr>
+        <w:spacing w:line="276" w:lineRule="auto"/>
+        <w:rPr>
+          <w:rFonts w:ascii="Times New Roman" w:hAnsi="Times New Roman" w:cs="Times New Roman"/>
+          <w:sz w:val="24"/>
+          <w:szCs w:val="24"/>
+        </w:rPr>
+      </w:pPr>
+      <w:r>
+        <w:rPr>
+          <w:rFonts w:ascii="Times New Roman" w:hAnsi="Times New Roman" w:cs="Times New Roman"/>
+          <w:sz w:val="24"/>
+          <w:szCs w:val="24"/>
+        </w:rPr>
+        <w:t>V</w:t>
+      </w:r>
+      <w:r>
+        <w:rPr>
+          <w:rFonts w:ascii="Times New Roman" w:hAnsi="Times New Roman" w:cs="Times New Roman"/>
+          <w:sz w:val="24"/>
+          <w:szCs w:val="24"/>
+        </w:rPr>
+        <w:t> </w:t>
+      </w:r>
+      <w:proofErr w:type="spellStart"/>
+      <w:r>
+        <w:rPr>
+          <w:rFonts w:ascii="Times New Roman" w:hAnsi="Times New Roman" w:cs="Times New Roman"/>
+          <w:sz w:val="24"/>
+          <w:szCs w:val="24"/>
+        </w:rPr>
         <w:t>Dronovi</w:t>
       </w:r>
       <w:proofErr w:type="spellEnd"/>
@@ -1107,6 +1175,14 @@
           <w:szCs w:val="24"/>
         </w:rPr>
         <w:t xml:space="preserve"> používam </w:t>
+      </w:r>
+      <w:r>
+        <w:rPr>
+          <w:rFonts w:ascii="Times New Roman" w:hAnsi="Times New Roman" w:cs="Times New Roman"/>
+          <w:sz w:val="24"/>
+          <w:szCs w:val="24"/>
+        </w:rPr>
+        <w:t xml:space="preserve">explicitný </w:t>
       </w:r>
       <w:proofErr w:type="spellStart"/>
       <w:r>
@@ -1733,47 +1809,7 @@
           <w:sz w:val="24"/>
           <w:szCs w:val="24"/>
         </w:rPr>
-        <w:t>, U</w:t>
-      </w:r>
-      <w:r>
-        <w:rPr>
-          <w:rFonts w:ascii="Times New Roman" w:hAnsi="Times New Roman" w:cs="Times New Roman"/>
-          <w:sz w:val="24"/>
-          <w:szCs w:val="24"/>
-        </w:rPr>
-        <w:t xml:space="preserve">triedenie podľa </w:t>
-      </w:r>
-      <w:r>
-        <w:rPr>
-          <w:rFonts w:ascii="Times New Roman" w:hAnsi="Times New Roman" w:cs="Times New Roman"/>
-          <w:sz w:val="24"/>
-          <w:szCs w:val="24"/>
-        </w:rPr>
-        <w:t>dátumu</w:t>
-      </w:r>
-      <w:r>
-        <w:rPr>
-          <w:rFonts w:ascii="Times New Roman" w:hAnsi="Times New Roman" w:cs="Times New Roman"/>
-          <w:sz w:val="24"/>
-          <w:szCs w:val="24"/>
-        </w:rPr>
-        <w:t xml:space="preserve"> </w:t>
-      </w:r>
-      <w:r>
-        <w:rPr>
-          <w:rFonts w:ascii="Times New Roman" w:hAnsi="Times New Roman" w:cs="Times New Roman"/>
-          <w:sz w:val="24"/>
-          <w:szCs w:val="24"/>
-        </w:rPr>
-        <w:t>evidencie,</w:t>
-      </w:r>
-      <w:r>
-        <w:rPr>
-          <w:rFonts w:ascii="Times New Roman" w:hAnsi="Times New Roman" w:cs="Times New Roman"/>
-          <w:sz w:val="24"/>
-          <w:szCs w:val="24"/>
-        </w:rPr>
-        <w:t xml:space="preserve"> zložitosť O</w:t>
+        <w:t>, Utriedenie podľa dátumu evidencie, zložitosť O</w:t>
       </w:r>
       <w:r>
         <w:rPr>
@@ -1849,15 +1885,7 @@
           <w:sz w:val="24"/>
           <w:szCs w:val="24"/>
         </w:rPr>
-        <w:t xml:space="preserve"> </w:t>
-      </w:r>
-      <w:r>
-        <w:rPr>
-          <w:rFonts w:ascii="Times New Roman" w:hAnsi="Times New Roman" w:cs="Times New Roman"/>
-          <w:sz w:val="24"/>
-          <w:szCs w:val="24"/>
-        </w:rPr>
-        <w:t xml:space="preserve">pomocou </w:t>
+        <w:t xml:space="preserve"> pomocou </w:t>
       </w:r>
       <w:proofErr w:type="spellStart"/>
       <w:r>
@@ -2019,8 +2047,6 @@
         </w:rPr>
         <w:t>-&gt; obsiahnuté v bode číslo 5.</w:t>
       </w:r>
-      <w:bookmarkStart w:id="0" w:name="_GoBack"/>
-      <w:bookmarkEnd w:id="0"/>
     </w:p>
     <w:p>
       <w:pPr>
@@ -2204,10 +2230,10 @@
           <w:noProof/>
         </w:rPr>
         <w:drawing>
-          <wp:inline distT="0" distB="0" distL="0" distR="0" wp14:anchorId="26915A4E" wp14:editId="1FF4C8E4">
-            <wp:extent cx="5960201" cy="1724025"/>
-            <wp:effectExtent l="0" t="0" r="2540" b="0"/>
-            <wp:docPr id="1" name="Obrázok 1"/>
+          <wp:inline distT="0" distB="0" distL="0" distR="0" wp14:anchorId="1D11DAFA" wp14:editId="4390AD73">
+            <wp:extent cx="5762625" cy="5524500"/>
+            <wp:effectExtent l="0" t="0" r="9525" b="0"/>
+            <wp:docPr id="3" name="Obrázok 3"/>
             <wp:cNvGraphicFramePr>
               <a:graphicFrameLocks xmlns:a="http://schemas.openxmlformats.org/drawingml/2006/main" noChangeAspect="1"/>
             </wp:cNvGraphicFramePr>
@@ -2221,7 +2247,7 @@
                     </pic:cNvPicPr>
                   </pic:nvPicPr>
                   <pic:blipFill>
-                    <a:blip r:embed="rId7">
+                    <a:blip r:embed="rId7" cstate="print">
                       <a:extLst>
                         <a:ext uri="{28A0092B-C50C-407E-A947-70E740481C1C}">
                           <a14:useLocalDpi xmlns:a14="http://schemas.microsoft.com/office/drawing/2010/main" val="0"/>
@@ -2236,7 +2262,7 @@
                   <pic:spPr bwMode="auto">
                     <a:xfrm>
                       <a:off x="0" y="0"/>
-                      <a:ext cx="6012427" cy="1739132"/>
+                      <a:ext cx="5762625" cy="5524500"/>
                     </a:xfrm>
                     <a:prstGeom prst="rect">
                       <a:avLst/>
@@ -2342,6 +2368,8 @@
           <w:caps/>
         </w:rPr>
       </w:pPr>
+      <w:bookmarkStart w:id="0" w:name="_GoBack"/>
+      <w:bookmarkEnd w:id="0"/>
     </w:p>
     <w:sectPr>
       <w:pgSz w:w="11906" w:h="16838"/>
@@ -3508,7 +3536,7 @@
 </file>
 
 <file path=customXml/itemProps1.xml><?xml version="1.0" encoding="utf-8"?>
-<ds:datastoreItem xmlns:ds="http://schemas.openxmlformats.org/officeDocument/2006/customXml" ds:itemID="{71A10B27-60F4-41A5-A803-4F28177E9CFD}">
+<ds:datastoreItem xmlns:ds="http://schemas.openxmlformats.org/officeDocument/2006/customXml" ds:itemID="{AE1BD99D-D3C2-4A9F-871A-3014B957E7AA}">
   <ds:schemaRefs>
     <ds:schemaRef ds:uri="http://schemas.openxmlformats.org/officeDocument/2006/bibliography"/>
   </ds:schemaRefs>

</xml_diff>